<commit_message>
Aggiornati test con selenium e documento 1 associato
</commit_message>
<xml_diff>
--- a/selenium_testing/doc-testing1.docx
+++ b/selenium_testing/doc-testing1.docx
@@ -25,6 +25,9 @@
     </w:p>
     <w:p>
       <w:r>
+        <w:rPr>
+          <w:noProof/>
+        </w:rPr>
         <w:drawing>
           <wp:inline distT="0" distB="0" distL="0" distR="0" wp14:anchorId="60044FA1" wp14:editId="61739E83">
             <wp:extent cx="5134692" cy="3181794"/>
@@ -108,6 +111,9 @@
     <w:p/>
     <w:p>
       <w:r>
+        <w:rPr>
+          <w:noProof/>
+        </w:rPr>
         <w:drawing>
           <wp:inline distT="0" distB="0" distL="0" distR="0" wp14:anchorId="3DE63789" wp14:editId="597156E1">
             <wp:extent cx="6296904" cy="3858163"/>
@@ -183,6 +189,9 @@
     </w:p>
     <w:p>
       <w:r>
+        <w:rPr>
+          <w:noProof/>
+        </w:rPr>
         <w:drawing>
           <wp:inline distT="0" distB="0" distL="0" distR="0" wp14:anchorId="231B7966" wp14:editId="3C023B6C">
             <wp:extent cx="7316221" cy="3162741"/>
@@ -263,11 +272,14 @@
     </w:p>
     <w:p>
       <w:r>
+        <w:rPr>
+          <w:noProof/>
+        </w:rPr>
         <w:drawing>
-          <wp:inline distT="0" distB="0" distL="0" distR="0" wp14:anchorId="3FBB2334" wp14:editId="6D524B9A">
-            <wp:extent cx="5077534" cy="3153215"/>
-            <wp:effectExtent l="0" t="0" r="8890" b="9525"/>
-            <wp:docPr id="4" name="Immagine 4"/>
+          <wp:inline distT="0" distB="0" distL="0" distR="0" wp14:anchorId="5D46761C" wp14:editId="43ADE44E">
+            <wp:extent cx="6220693" cy="3200847"/>
+            <wp:effectExtent l="0" t="0" r="0" b="0"/>
+            <wp:docPr id="5" name="Immagine 5"/>
             <wp:cNvGraphicFramePr>
               <a:graphicFrameLocks xmlns:a="http://schemas.openxmlformats.org/drawingml/2006/main" noChangeAspect="1"/>
             </wp:cNvGraphicFramePr>
@@ -287,7 +299,7 @@
                   <pic:spPr>
                     <a:xfrm>
                       <a:off x="0" y="0"/>
-                      <a:ext cx="5077534" cy="3153215"/>
+                      <a:ext cx="6220693" cy="3200847"/>
                     </a:xfrm>
                     <a:prstGeom prst="rect">
                       <a:avLst/>
@@ -309,9 +321,3518 @@
     <w:p/>
     <w:p/>
     <w:p>
+      <w:pPr>
+        <w:rPr>
+          <w:rFonts w:ascii="Century Gothic" w:hAnsi="Century Gothic"/>
+          <w:b/>
+          <w:bCs/>
+          <w:sz w:val="24"/>
+          <w:szCs w:val="24"/>
+        </w:rPr>
+      </w:pPr>
+      <w:r>
+        <w:rPr>
+          <w:rFonts w:ascii="Century Gothic" w:hAnsi="Century Gothic"/>
+          <w:b/>
+          <w:bCs/>
+          <w:sz w:val="24"/>
+          <w:szCs w:val="24"/>
+        </w:rPr>
+        <w:lastRenderedPageBreak/>
+        <w:t>TC_RFU1.1-RegistrazioneCliente_</w:t>
+      </w:r>
+      <w:r>
+        <w:rPr>
+          <w:rFonts w:ascii="Century Gothic" w:hAnsi="Century Gothic"/>
+          <w:b/>
+          <w:bCs/>
+          <w:sz w:val="24"/>
+          <w:szCs w:val="24"/>
+        </w:rPr>
+        <w:t>5</w:t>
+      </w:r>
+    </w:p>
+    <w:p>
+      <w:r>
+        <w:rPr>
+          <w:noProof/>
+        </w:rPr>
+        <w:drawing>
+          <wp:inline distT="0" distB="0" distL="0" distR="0" wp14:anchorId="2EA61BEC" wp14:editId="24E42E3C">
+            <wp:extent cx="6925642" cy="3162741"/>
+            <wp:effectExtent l="0" t="0" r="8890" b="0"/>
+            <wp:docPr id="6" name="Immagine 6"/>
+            <wp:cNvGraphicFramePr>
+              <a:graphicFrameLocks xmlns:a="http://schemas.openxmlformats.org/drawingml/2006/main" noChangeAspect="1"/>
+            </wp:cNvGraphicFramePr>
+            <a:graphic xmlns:a="http://schemas.openxmlformats.org/drawingml/2006/main">
+              <a:graphicData uri="http://schemas.openxmlformats.org/drawingml/2006/picture">
+                <pic:pic xmlns:pic="http://schemas.openxmlformats.org/drawingml/2006/picture">
+                  <pic:nvPicPr>
+                    <pic:cNvPr id="1" name=""/>
+                    <pic:cNvPicPr/>
+                  </pic:nvPicPr>
+                  <pic:blipFill>
+                    <a:blip r:embed="rId9"/>
+                    <a:stretch>
+                      <a:fillRect/>
+                    </a:stretch>
+                  </pic:blipFill>
+                  <pic:spPr>
+                    <a:xfrm>
+                      <a:off x="0" y="0"/>
+                      <a:ext cx="6925642" cy="3162741"/>
+                    </a:xfrm>
+                    <a:prstGeom prst="rect">
+                      <a:avLst/>
+                    </a:prstGeom>
+                  </pic:spPr>
+                </pic:pic>
+              </a:graphicData>
+            </a:graphic>
+          </wp:inline>
+        </w:drawing>
+      </w:r>
+    </w:p>
+    <w:p/>
+    <w:p/>
+    <w:p/>
+    <w:p/>
+    <w:p/>
+    <w:p/>
+    <w:p/>
+    <w:p/>
+    <w:p/>
+    <w:p>
+      <w:pPr>
+        <w:rPr>
+          <w:rFonts w:ascii="Century Gothic" w:hAnsi="Century Gothic"/>
+          <w:b/>
+          <w:bCs/>
+          <w:sz w:val="24"/>
+          <w:szCs w:val="24"/>
+        </w:rPr>
+      </w:pPr>
+      <w:r>
+        <w:rPr>
+          <w:rFonts w:ascii="Century Gothic" w:hAnsi="Century Gothic"/>
+          <w:b/>
+          <w:bCs/>
+          <w:sz w:val="24"/>
+          <w:szCs w:val="24"/>
+        </w:rPr>
+        <w:lastRenderedPageBreak/>
+        <w:t>TC_RFU1.1-RegistrazioneCliente_</w:t>
+      </w:r>
+      <w:r>
+        <w:rPr>
+          <w:rFonts w:ascii="Century Gothic" w:hAnsi="Century Gothic"/>
+          <w:b/>
+          <w:bCs/>
+          <w:sz w:val="24"/>
+          <w:szCs w:val="24"/>
+        </w:rPr>
+        <w:t>6</w:t>
+      </w:r>
+    </w:p>
+    <w:p>
+      <w:r>
+        <w:rPr>
+          <w:noProof/>
+        </w:rPr>
+        <w:drawing>
+          <wp:inline distT="0" distB="0" distL="0" distR="0" wp14:anchorId="49D45537" wp14:editId="2974B999">
+            <wp:extent cx="6001588" cy="3210373"/>
+            <wp:effectExtent l="0" t="0" r="0" b="9525"/>
+            <wp:docPr id="7" name="Immagine 7"/>
+            <wp:cNvGraphicFramePr>
+              <a:graphicFrameLocks xmlns:a="http://schemas.openxmlformats.org/drawingml/2006/main" noChangeAspect="1"/>
+            </wp:cNvGraphicFramePr>
+            <a:graphic xmlns:a="http://schemas.openxmlformats.org/drawingml/2006/main">
+              <a:graphicData uri="http://schemas.openxmlformats.org/drawingml/2006/picture">
+                <pic:pic xmlns:pic="http://schemas.openxmlformats.org/drawingml/2006/picture">
+                  <pic:nvPicPr>
+                    <pic:cNvPr id="1" name=""/>
+                    <pic:cNvPicPr/>
+                  </pic:nvPicPr>
+                  <pic:blipFill>
+                    <a:blip r:embed="rId10"/>
+                    <a:stretch>
+                      <a:fillRect/>
+                    </a:stretch>
+                  </pic:blipFill>
+                  <pic:spPr>
+                    <a:xfrm>
+                      <a:off x="0" y="0"/>
+                      <a:ext cx="6001588" cy="3210373"/>
+                    </a:xfrm>
+                    <a:prstGeom prst="rect">
+                      <a:avLst/>
+                    </a:prstGeom>
+                  </pic:spPr>
+                </pic:pic>
+              </a:graphicData>
+            </a:graphic>
+          </wp:inline>
+        </w:drawing>
+      </w:r>
+    </w:p>
+    <w:p/>
+    <w:p/>
+    <w:p/>
+    <w:p/>
+    <w:p/>
+    <w:p/>
+    <w:p/>
+    <w:p/>
+    <w:p/>
+    <w:p>
+      <w:pPr>
+        <w:rPr>
+          <w:rFonts w:ascii="Century Gothic" w:hAnsi="Century Gothic"/>
+          <w:b/>
+          <w:bCs/>
+          <w:sz w:val="24"/>
+          <w:szCs w:val="24"/>
+        </w:rPr>
+      </w:pPr>
+      <w:r>
+        <w:rPr>
+          <w:rFonts w:ascii="Century Gothic" w:hAnsi="Century Gothic"/>
+          <w:b/>
+          <w:bCs/>
+          <w:sz w:val="24"/>
+          <w:szCs w:val="24"/>
+        </w:rPr>
+        <w:lastRenderedPageBreak/>
+        <w:t>TC_RFU1.1-RegistrazioneCliente_</w:t>
+      </w:r>
+      <w:r>
+        <w:rPr>
+          <w:rFonts w:ascii="Century Gothic" w:hAnsi="Century Gothic"/>
+          <w:b/>
+          <w:bCs/>
+          <w:sz w:val="24"/>
+          <w:szCs w:val="24"/>
+        </w:rPr>
+        <w:t>7</w:t>
+      </w:r>
+    </w:p>
+    <w:p>
+      <w:r>
+        <w:rPr>
+          <w:noProof/>
+        </w:rPr>
+        <w:drawing>
+          <wp:inline distT="0" distB="0" distL="0" distR="0" wp14:anchorId="71E5115C" wp14:editId="387F8A7D">
+            <wp:extent cx="5858693" cy="3153215"/>
+            <wp:effectExtent l="0" t="0" r="8890" b="9525"/>
+            <wp:docPr id="8" name="Immagine 8"/>
+            <wp:cNvGraphicFramePr>
+              <a:graphicFrameLocks xmlns:a="http://schemas.openxmlformats.org/drawingml/2006/main" noChangeAspect="1"/>
+            </wp:cNvGraphicFramePr>
+            <a:graphic xmlns:a="http://schemas.openxmlformats.org/drawingml/2006/main">
+              <a:graphicData uri="http://schemas.openxmlformats.org/drawingml/2006/picture">
+                <pic:pic xmlns:pic="http://schemas.openxmlformats.org/drawingml/2006/picture">
+                  <pic:nvPicPr>
+                    <pic:cNvPr id="1" name=""/>
+                    <pic:cNvPicPr/>
+                  </pic:nvPicPr>
+                  <pic:blipFill>
+                    <a:blip r:embed="rId11"/>
+                    <a:stretch>
+                      <a:fillRect/>
+                    </a:stretch>
+                  </pic:blipFill>
+                  <pic:spPr>
+                    <a:xfrm>
+                      <a:off x="0" y="0"/>
+                      <a:ext cx="5858693" cy="3153215"/>
+                    </a:xfrm>
+                    <a:prstGeom prst="rect">
+                      <a:avLst/>
+                    </a:prstGeom>
+                  </pic:spPr>
+                </pic:pic>
+              </a:graphicData>
+            </a:graphic>
+          </wp:inline>
+        </w:drawing>
+      </w:r>
+    </w:p>
+    <w:p/>
+    <w:p/>
+    <w:p/>
+    <w:p/>
+    <w:p/>
+    <w:p/>
+    <w:p/>
+    <w:p/>
+    <w:p/>
+    <w:p>
+      <w:pPr>
+        <w:rPr>
+          <w:rFonts w:ascii="Century Gothic" w:hAnsi="Century Gothic"/>
+          <w:b/>
+          <w:bCs/>
+          <w:sz w:val="24"/>
+          <w:szCs w:val="24"/>
+        </w:rPr>
+      </w:pPr>
+      <w:r>
+        <w:rPr>
+          <w:rFonts w:ascii="Century Gothic" w:hAnsi="Century Gothic"/>
+          <w:b/>
+          <w:bCs/>
+          <w:sz w:val="24"/>
+          <w:szCs w:val="24"/>
+        </w:rPr>
+        <w:lastRenderedPageBreak/>
+        <w:t>TC_RFU1.1-RegistrazioneCliente_</w:t>
+      </w:r>
+      <w:r>
+        <w:rPr>
+          <w:rFonts w:ascii="Century Gothic" w:hAnsi="Century Gothic"/>
+          <w:b/>
+          <w:bCs/>
+          <w:sz w:val="24"/>
+          <w:szCs w:val="24"/>
+        </w:rPr>
+        <w:t>8</w:t>
+      </w:r>
+    </w:p>
+    <w:p>
+      <w:r>
+        <w:rPr>
+          <w:noProof/>
+        </w:rPr>
+        <w:drawing>
+          <wp:inline distT="0" distB="0" distL="0" distR="0" wp14:anchorId="623A846F" wp14:editId="71879571">
+            <wp:extent cx="7030431" cy="3153215"/>
+            <wp:effectExtent l="0" t="0" r="0" b="9525"/>
+            <wp:docPr id="9" name="Immagine 9"/>
+            <wp:cNvGraphicFramePr>
+              <a:graphicFrameLocks xmlns:a="http://schemas.openxmlformats.org/drawingml/2006/main" noChangeAspect="1"/>
+            </wp:cNvGraphicFramePr>
+            <a:graphic xmlns:a="http://schemas.openxmlformats.org/drawingml/2006/main">
+              <a:graphicData uri="http://schemas.openxmlformats.org/drawingml/2006/picture">
+                <pic:pic xmlns:pic="http://schemas.openxmlformats.org/drawingml/2006/picture">
+                  <pic:nvPicPr>
+                    <pic:cNvPr id="1" name=""/>
+                    <pic:cNvPicPr/>
+                  </pic:nvPicPr>
+                  <pic:blipFill>
+                    <a:blip r:embed="rId12"/>
+                    <a:stretch>
+                      <a:fillRect/>
+                    </a:stretch>
+                  </pic:blipFill>
+                  <pic:spPr>
+                    <a:xfrm>
+                      <a:off x="0" y="0"/>
+                      <a:ext cx="7030431" cy="3153215"/>
+                    </a:xfrm>
+                    <a:prstGeom prst="rect">
+                      <a:avLst/>
+                    </a:prstGeom>
+                  </pic:spPr>
+                </pic:pic>
+              </a:graphicData>
+            </a:graphic>
+          </wp:inline>
+        </w:drawing>
+      </w:r>
+    </w:p>
+    <w:p/>
+    <w:p/>
+    <w:p/>
+    <w:p/>
+    <w:p/>
+    <w:p/>
+    <w:p/>
+    <w:p/>
+    <w:p/>
+    <w:p>
+      <w:pPr>
+        <w:rPr>
+          <w:rFonts w:ascii="Century Gothic" w:hAnsi="Century Gothic"/>
+          <w:b/>
+          <w:bCs/>
+          <w:sz w:val="24"/>
+          <w:szCs w:val="24"/>
+        </w:rPr>
+      </w:pPr>
+      <w:r>
+        <w:rPr>
+          <w:rFonts w:ascii="Century Gothic" w:hAnsi="Century Gothic"/>
+          <w:b/>
+          <w:bCs/>
+          <w:sz w:val="24"/>
+          <w:szCs w:val="24"/>
+        </w:rPr>
+        <w:lastRenderedPageBreak/>
+        <w:t>TC_RFU1.1-RegistrazioneCliente_</w:t>
+      </w:r>
+      <w:r>
+        <w:rPr>
+          <w:rFonts w:ascii="Century Gothic" w:hAnsi="Century Gothic"/>
+          <w:b/>
+          <w:bCs/>
+          <w:sz w:val="24"/>
+          <w:szCs w:val="24"/>
+        </w:rPr>
+        <w:t>9</w:t>
+      </w:r>
+    </w:p>
+    <w:p>
+      <w:r>
+        <w:rPr>
+          <w:noProof/>
+        </w:rPr>
+        <w:drawing>
+          <wp:inline distT="0" distB="0" distL="0" distR="0" wp14:anchorId="5403C678" wp14:editId="2BB85044">
+            <wp:extent cx="5830114" cy="3153215"/>
+            <wp:effectExtent l="0" t="0" r="0" b="9525"/>
+            <wp:docPr id="10" name="Immagine 10"/>
+            <wp:cNvGraphicFramePr>
+              <a:graphicFrameLocks xmlns:a="http://schemas.openxmlformats.org/drawingml/2006/main" noChangeAspect="1"/>
+            </wp:cNvGraphicFramePr>
+            <a:graphic xmlns:a="http://schemas.openxmlformats.org/drawingml/2006/main">
+              <a:graphicData uri="http://schemas.openxmlformats.org/drawingml/2006/picture">
+                <pic:pic xmlns:pic="http://schemas.openxmlformats.org/drawingml/2006/picture">
+                  <pic:nvPicPr>
+                    <pic:cNvPr id="1" name=""/>
+                    <pic:cNvPicPr/>
+                  </pic:nvPicPr>
+                  <pic:blipFill>
+                    <a:blip r:embed="rId13"/>
+                    <a:stretch>
+                      <a:fillRect/>
+                    </a:stretch>
+                  </pic:blipFill>
+                  <pic:spPr>
+                    <a:xfrm>
+                      <a:off x="0" y="0"/>
+                      <a:ext cx="5830114" cy="3153215"/>
+                    </a:xfrm>
+                    <a:prstGeom prst="rect">
+                      <a:avLst/>
+                    </a:prstGeom>
+                  </pic:spPr>
+                </pic:pic>
+              </a:graphicData>
+            </a:graphic>
+          </wp:inline>
+        </w:drawing>
+      </w:r>
+    </w:p>
+    <w:p/>
+    <w:p/>
+    <w:p/>
+    <w:p/>
+    <w:p/>
+    <w:p/>
+    <w:p/>
+    <w:p/>
+    <w:p/>
+    <w:p>
+      <w:pPr>
+        <w:rPr>
+          <w:rFonts w:ascii="Century Gothic" w:hAnsi="Century Gothic"/>
+          <w:b/>
+          <w:bCs/>
+          <w:sz w:val="24"/>
+          <w:szCs w:val="24"/>
+        </w:rPr>
+      </w:pPr>
+      <w:r>
+        <w:rPr>
+          <w:rFonts w:ascii="Century Gothic" w:hAnsi="Century Gothic"/>
+          <w:b/>
+          <w:bCs/>
+          <w:sz w:val="24"/>
+          <w:szCs w:val="24"/>
+        </w:rPr>
+        <w:lastRenderedPageBreak/>
+        <w:t>TC_RFU1.1-RegistrazioneCliente_</w:t>
+      </w:r>
+      <w:r>
+        <w:rPr>
+          <w:rFonts w:ascii="Century Gothic" w:hAnsi="Century Gothic"/>
+          <w:b/>
+          <w:bCs/>
+          <w:sz w:val="24"/>
+          <w:szCs w:val="24"/>
+        </w:rPr>
+        <w:t>10</w:t>
+      </w:r>
+    </w:p>
+    <w:p>
+      <w:r>
+        <w:rPr>
+          <w:noProof/>
+        </w:rPr>
+        <w:drawing>
+          <wp:inline distT="0" distB="0" distL="0" distR="0" wp14:anchorId="1585572C" wp14:editId="0F965E60">
+            <wp:extent cx="5925377" cy="3505689"/>
+            <wp:effectExtent l="0" t="0" r="0" b="0"/>
+            <wp:docPr id="11" name="Immagine 11"/>
+            <wp:cNvGraphicFramePr>
+              <a:graphicFrameLocks xmlns:a="http://schemas.openxmlformats.org/drawingml/2006/main" noChangeAspect="1"/>
+            </wp:cNvGraphicFramePr>
+            <a:graphic xmlns:a="http://schemas.openxmlformats.org/drawingml/2006/main">
+              <a:graphicData uri="http://schemas.openxmlformats.org/drawingml/2006/picture">
+                <pic:pic xmlns:pic="http://schemas.openxmlformats.org/drawingml/2006/picture">
+                  <pic:nvPicPr>
+                    <pic:cNvPr id="1" name=""/>
+                    <pic:cNvPicPr/>
+                  </pic:nvPicPr>
+                  <pic:blipFill>
+                    <a:blip r:embed="rId14"/>
+                    <a:stretch>
+                      <a:fillRect/>
+                    </a:stretch>
+                  </pic:blipFill>
+                  <pic:spPr>
+                    <a:xfrm>
+                      <a:off x="0" y="0"/>
+                      <a:ext cx="5925377" cy="3505689"/>
+                    </a:xfrm>
+                    <a:prstGeom prst="rect">
+                      <a:avLst/>
+                    </a:prstGeom>
+                  </pic:spPr>
+                </pic:pic>
+              </a:graphicData>
+            </a:graphic>
+          </wp:inline>
+        </w:drawing>
+      </w:r>
+    </w:p>
+    <w:p/>
+    <w:p/>
+    <w:p/>
+    <w:p/>
+    <w:p/>
+    <w:p/>
+    <w:p/>
+    <w:p/>
+    <w:p>
+      <w:pPr>
+        <w:rPr>
+          <w:rFonts w:ascii="Century Gothic" w:hAnsi="Century Gothic"/>
+          <w:b/>
+          <w:bCs/>
+          <w:sz w:val="24"/>
+          <w:szCs w:val="24"/>
+        </w:rPr>
+      </w:pPr>
+      <w:r>
+        <w:rPr>
+          <w:rFonts w:ascii="Century Gothic" w:hAnsi="Century Gothic"/>
+          <w:b/>
+          <w:bCs/>
+          <w:sz w:val="24"/>
+          <w:szCs w:val="24"/>
+        </w:rPr>
+        <w:lastRenderedPageBreak/>
+        <w:t>TC_RFU1.1-RegistrazioneCliente_</w:t>
+      </w:r>
+      <w:r>
+        <w:rPr>
+          <w:rFonts w:ascii="Century Gothic" w:hAnsi="Century Gothic"/>
+          <w:b/>
+          <w:bCs/>
+          <w:sz w:val="24"/>
+          <w:szCs w:val="24"/>
+        </w:rPr>
+        <w:t>11</w:t>
+      </w:r>
+    </w:p>
+    <w:p>
+      <w:pPr>
+        <w:rPr>
+          <w:rFonts w:ascii="Century Gothic" w:hAnsi="Century Gothic"/>
+          <w:b/>
+          <w:bCs/>
+          <w:sz w:val="24"/>
+          <w:szCs w:val="24"/>
+        </w:rPr>
+      </w:pPr>
+      <w:r>
+        <w:rPr>
+          <w:rFonts w:ascii="Century Gothic" w:hAnsi="Century Gothic"/>
+          <w:b/>
+          <w:bCs/>
+          <w:noProof/>
+          <w:sz w:val="24"/>
+          <w:szCs w:val="24"/>
+        </w:rPr>
+        <w:drawing>
+          <wp:inline distT="0" distB="0" distL="0" distR="0" wp14:anchorId="45539A79" wp14:editId="55755E05">
+            <wp:extent cx="5363323" cy="3419952"/>
+            <wp:effectExtent l="0" t="0" r="8890" b="9525"/>
+            <wp:docPr id="13" name="Immagine 13"/>
+            <wp:cNvGraphicFramePr>
+              <a:graphicFrameLocks xmlns:a="http://schemas.openxmlformats.org/drawingml/2006/main" noChangeAspect="1"/>
+            </wp:cNvGraphicFramePr>
+            <a:graphic xmlns:a="http://schemas.openxmlformats.org/drawingml/2006/main">
+              <a:graphicData uri="http://schemas.openxmlformats.org/drawingml/2006/picture">
+                <pic:pic xmlns:pic="http://schemas.openxmlformats.org/drawingml/2006/picture">
+                  <pic:nvPicPr>
+                    <pic:cNvPr id="1" name=""/>
+                    <pic:cNvPicPr/>
+                  </pic:nvPicPr>
+                  <pic:blipFill>
+                    <a:blip r:embed="rId15"/>
+                    <a:stretch>
+                      <a:fillRect/>
+                    </a:stretch>
+                  </pic:blipFill>
+                  <pic:spPr>
+                    <a:xfrm>
+                      <a:off x="0" y="0"/>
+                      <a:ext cx="5363323" cy="3419952"/>
+                    </a:xfrm>
+                    <a:prstGeom prst="rect">
+                      <a:avLst/>
+                    </a:prstGeom>
+                  </pic:spPr>
+                </pic:pic>
+              </a:graphicData>
+            </a:graphic>
+          </wp:inline>
+        </w:drawing>
+      </w:r>
+    </w:p>
+    <w:p>
+      <w:pPr>
+        <w:rPr>
+          <w:rFonts w:ascii="Century Gothic" w:hAnsi="Century Gothic"/>
+          <w:b/>
+          <w:bCs/>
+          <w:sz w:val="24"/>
+          <w:szCs w:val="24"/>
+        </w:rPr>
+      </w:pPr>
+    </w:p>
+    <w:p>
+      <w:pPr>
+        <w:rPr>
+          <w:rFonts w:ascii="Century Gothic" w:hAnsi="Century Gothic"/>
+          <w:b/>
+          <w:bCs/>
+          <w:sz w:val="24"/>
+          <w:szCs w:val="24"/>
+        </w:rPr>
+      </w:pPr>
+    </w:p>
+    <w:p>
+      <w:pPr>
+        <w:rPr>
+          <w:rFonts w:ascii="Century Gothic" w:hAnsi="Century Gothic"/>
+          <w:b/>
+          <w:bCs/>
+          <w:sz w:val="24"/>
+          <w:szCs w:val="24"/>
+        </w:rPr>
+      </w:pPr>
+    </w:p>
+    <w:p>
+      <w:pPr>
+        <w:rPr>
+          <w:rFonts w:ascii="Century Gothic" w:hAnsi="Century Gothic"/>
+          <w:b/>
+          <w:bCs/>
+          <w:sz w:val="24"/>
+          <w:szCs w:val="24"/>
+        </w:rPr>
+      </w:pPr>
+    </w:p>
+    <w:p>
+      <w:pPr>
+        <w:rPr>
+          <w:rFonts w:ascii="Century Gothic" w:hAnsi="Century Gothic"/>
+          <w:b/>
+          <w:bCs/>
+          <w:sz w:val="24"/>
+          <w:szCs w:val="24"/>
+        </w:rPr>
+      </w:pPr>
+    </w:p>
+    <w:p>
+      <w:pPr>
+        <w:rPr>
+          <w:rFonts w:ascii="Century Gothic" w:hAnsi="Century Gothic"/>
+          <w:b/>
+          <w:bCs/>
+          <w:sz w:val="24"/>
+          <w:szCs w:val="24"/>
+        </w:rPr>
+      </w:pPr>
+    </w:p>
+    <w:p>
+      <w:pPr>
+        <w:rPr>
+          <w:rFonts w:ascii="Century Gothic" w:hAnsi="Century Gothic"/>
+          <w:b/>
+          <w:bCs/>
+          <w:sz w:val="24"/>
+          <w:szCs w:val="24"/>
+        </w:rPr>
+      </w:pPr>
+    </w:p>
+    <w:p>
+      <w:pPr>
+        <w:rPr>
+          <w:rFonts w:ascii="Century Gothic" w:hAnsi="Century Gothic"/>
+          <w:b/>
+          <w:bCs/>
+          <w:sz w:val="24"/>
+          <w:szCs w:val="24"/>
+        </w:rPr>
+      </w:pPr>
+      <w:r>
+        <w:rPr>
+          <w:rFonts w:ascii="Century Gothic" w:hAnsi="Century Gothic"/>
+          <w:b/>
+          <w:bCs/>
+          <w:sz w:val="24"/>
+          <w:szCs w:val="24"/>
+        </w:rPr>
+        <w:lastRenderedPageBreak/>
+        <w:t>TC_RFU1.1-RegistrazioneCliente_</w:t>
+      </w:r>
+      <w:r>
+        <w:rPr>
+          <w:rFonts w:ascii="Century Gothic" w:hAnsi="Century Gothic"/>
+          <w:b/>
+          <w:bCs/>
+          <w:sz w:val="24"/>
+          <w:szCs w:val="24"/>
+        </w:rPr>
+        <w:t>12</w:t>
+      </w:r>
+    </w:p>
+    <w:p>
+      <w:r>
+        <w:rPr>
+          <w:noProof/>
+        </w:rPr>
+        <w:drawing>
+          <wp:inline distT="0" distB="0" distL="0" distR="0" wp14:anchorId="247EFF8D" wp14:editId="7A08EE34">
+            <wp:extent cx="6020640" cy="3419952"/>
+            <wp:effectExtent l="0" t="0" r="0" b="9525"/>
+            <wp:docPr id="12" name="Immagine 12"/>
+            <wp:cNvGraphicFramePr>
+              <a:graphicFrameLocks xmlns:a="http://schemas.openxmlformats.org/drawingml/2006/main" noChangeAspect="1"/>
+            </wp:cNvGraphicFramePr>
+            <a:graphic xmlns:a="http://schemas.openxmlformats.org/drawingml/2006/main">
+              <a:graphicData uri="http://schemas.openxmlformats.org/drawingml/2006/picture">
+                <pic:pic xmlns:pic="http://schemas.openxmlformats.org/drawingml/2006/picture">
+                  <pic:nvPicPr>
+                    <pic:cNvPr id="1" name=""/>
+                    <pic:cNvPicPr/>
+                  </pic:nvPicPr>
+                  <pic:blipFill>
+                    <a:blip r:embed="rId16"/>
+                    <a:stretch>
+                      <a:fillRect/>
+                    </a:stretch>
+                  </pic:blipFill>
+                  <pic:spPr>
+                    <a:xfrm>
+                      <a:off x="0" y="0"/>
+                      <a:ext cx="6020640" cy="3419952"/>
+                    </a:xfrm>
+                    <a:prstGeom prst="rect">
+                      <a:avLst/>
+                    </a:prstGeom>
+                  </pic:spPr>
+                </pic:pic>
+              </a:graphicData>
+            </a:graphic>
+          </wp:inline>
+        </w:drawing>
+      </w:r>
+    </w:p>
+    <w:p/>
+    <w:p/>
+    <w:p/>
+    <w:p/>
+    <w:p/>
+    <w:p/>
+    <w:p/>
+    <w:p/>
+    <w:p>
+      <w:pPr>
+        <w:rPr>
+          <w:rFonts w:ascii="Century Gothic" w:hAnsi="Century Gothic"/>
+          <w:b/>
+          <w:bCs/>
+          <w:sz w:val="24"/>
+          <w:szCs w:val="24"/>
+        </w:rPr>
+      </w:pPr>
+      <w:r>
+        <w:rPr>
+          <w:rFonts w:ascii="Century Gothic" w:hAnsi="Century Gothic"/>
+          <w:b/>
+          <w:bCs/>
+          <w:sz w:val="24"/>
+          <w:szCs w:val="24"/>
+        </w:rPr>
+        <w:lastRenderedPageBreak/>
+        <w:t>TC_RFU1.1-RegistrazioneCliente_</w:t>
+      </w:r>
+      <w:r>
+        <w:rPr>
+          <w:rFonts w:ascii="Century Gothic" w:hAnsi="Century Gothic"/>
+          <w:b/>
+          <w:bCs/>
+          <w:sz w:val="24"/>
+          <w:szCs w:val="24"/>
+        </w:rPr>
+        <w:t>13</w:t>
+      </w:r>
+    </w:p>
+    <w:p>
+      <w:r>
+        <w:rPr>
+          <w:noProof/>
+        </w:rPr>
+        <w:drawing>
+          <wp:inline distT="0" distB="0" distL="0" distR="0" wp14:anchorId="29BB0677" wp14:editId="4A122B46">
+            <wp:extent cx="6916115" cy="3172268"/>
+            <wp:effectExtent l="0" t="0" r="0" b="9525"/>
+            <wp:docPr id="14" name="Immagine 14"/>
+            <wp:cNvGraphicFramePr>
+              <a:graphicFrameLocks xmlns:a="http://schemas.openxmlformats.org/drawingml/2006/main" noChangeAspect="1"/>
+            </wp:cNvGraphicFramePr>
+            <a:graphic xmlns:a="http://schemas.openxmlformats.org/drawingml/2006/main">
+              <a:graphicData uri="http://schemas.openxmlformats.org/drawingml/2006/picture">
+                <pic:pic xmlns:pic="http://schemas.openxmlformats.org/drawingml/2006/picture">
+                  <pic:nvPicPr>
+                    <pic:cNvPr id="1" name=""/>
+                    <pic:cNvPicPr/>
+                  </pic:nvPicPr>
+                  <pic:blipFill>
+                    <a:blip r:embed="rId17"/>
+                    <a:stretch>
+                      <a:fillRect/>
+                    </a:stretch>
+                  </pic:blipFill>
+                  <pic:spPr>
+                    <a:xfrm>
+                      <a:off x="0" y="0"/>
+                      <a:ext cx="6916115" cy="3172268"/>
+                    </a:xfrm>
+                    <a:prstGeom prst="rect">
+                      <a:avLst/>
+                    </a:prstGeom>
+                  </pic:spPr>
+                </pic:pic>
+              </a:graphicData>
+            </a:graphic>
+          </wp:inline>
+        </w:drawing>
+      </w:r>
+    </w:p>
+    <w:p/>
+    <w:p/>
+    <w:p/>
+    <w:p/>
+    <w:p/>
+    <w:p/>
+    <w:p/>
+    <w:p/>
+    <w:p/>
+    <w:p>
+      <w:r>
+        <w:rPr>
+          <w:rFonts w:ascii="Century Gothic" w:hAnsi="Century Gothic"/>
+          <w:b/>
+          <w:bCs/>
+          <w:sz w:val="24"/>
+          <w:szCs w:val="24"/>
+        </w:rPr>
+        <w:lastRenderedPageBreak/>
+        <w:t>TC_RFU1.</w:t>
+      </w:r>
+      <w:r>
+        <w:rPr>
+          <w:rFonts w:ascii="Century Gothic" w:hAnsi="Century Gothic"/>
+          <w:b/>
+          <w:bCs/>
+          <w:sz w:val="24"/>
+          <w:szCs w:val="24"/>
+        </w:rPr>
+        <w:t>2</w:t>
+      </w:r>
+      <w:r>
+        <w:rPr>
+          <w:rFonts w:ascii="Century Gothic" w:hAnsi="Century Gothic"/>
+          <w:b/>
+          <w:bCs/>
+          <w:sz w:val="24"/>
+          <w:szCs w:val="24"/>
+        </w:rPr>
+        <w:t>-Registrazione</w:t>
+      </w:r>
+      <w:r>
+        <w:rPr>
+          <w:rFonts w:ascii="Century Gothic" w:hAnsi="Century Gothic"/>
+          <w:b/>
+          <w:bCs/>
+          <w:sz w:val="24"/>
+          <w:szCs w:val="24"/>
+        </w:rPr>
+        <w:t>Azienda</w:t>
+      </w:r>
+      <w:r>
+        <w:rPr>
+          <w:rFonts w:ascii="Century Gothic" w:hAnsi="Century Gothic"/>
+          <w:b/>
+          <w:bCs/>
+          <w:sz w:val="24"/>
+          <w:szCs w:val="24"/>
+        </w:rPr>
+        <w:t>_</w:t>
+      </w:r>
+      <w:r>
+        <w:rPr>
+          <w:rFonts w:ascii="Century Gothic" w:hAnsi="Century Gothic"/>
+          <w:b/>
+          <w:bCs/>
+          <w:sz w:val="24"/>
+          <w:szCs w:val="24"/>
+        </w:rPr>
+        <w:t>1</w:t>
+      </w:r>
+    </w:p>
+    <w:p>
+      <w:r>
+        <w:drawing>
+          <wp:inline distT="0" distB="0" distL="0" distR="0" wp14:anchorId="2DB4D761" wp14:editId="72251C7F">
+            <wp:extent cx="9072245" cy="3669030"/>
+            <wp:effectExtent l="0" t="0" r="0" b="7620"/>
+            <wp:docPr id="4" name="Immagine 4"/>
+            <wp:cNvGraphicFramePr>
+              <a:graphicFrameLocks xmlns:a="http://schemas.openxmlformats.org/drawingml/2006/main" noChangeAspect="1"/>
+            </wp:cNvGraphicFramePr>
+            <a:graphic xmlns:a="http://schemas.openxmlformats.org/drawingml/2006/main">
+              <a:graphicData uri="http://schemas.openxmlformats.org/drawingml/2006/picture">
+                <pic:pic xmlns:pic="http://schemas.openxmlformats.org/drawingml/2006/picture">
+                  <pic:nvPicPr>
+                    <pic:cNvPr id="1" name=""/>
+                    <pic:cNvPicPr/>
+                  </pic:nvPicPr>
+                  <pic:blipFill>
+                    <a:blip r:embed="rId18"/>
+                    <a:stretch>
+                      <a:fillRect/>
+                    </a:stretch>
+                  </pic:blipFill>
+                  <pic:spPr>
+                    <a:xfrm>
+                      <a:off x="0" y="0"/>
+                      <a:ext cx="9072245" cy="3669030"/>
+                    </a:xfrm>
+                    <a:prstGeom prst="rect">
+                      <a:avLst/>
+                    </a:prstGeom>
+                  </pic:spPr>
+                </pic:pic>
+              </a:graphicData>
+            </a:graphic>
+          </wp:inline>
+        </w:drawing>
+      </w:r>
+    </w:p>
+    <w:p>
+      <w:r>
+        <w:drawing>
+          <wp:inline distT="0" distB="0" distL="0" distR="0" wp14:anchorId="7C382B04" wp14:editId="11D73403">
+            <wp:extent cx="4267796" cy="1114581"/>
+            <wp:effectExtent l="0" t="0" r="0" b="9525"/>
+            <wp:docPr id="16" name="Immagine 16"/>
+            <wp:cNvGraphicFramePr>
+              <a:graphicFrameLocks xmlns:a="http://schemas.openxmlformats.org/drawingml/2006/main" noChangeAspect="1"/>
+            </wp:cNvGraphicFramePr>
+            <a:graphic xmlns:a="http://schemas.openxmlformats.org/drawingml/2006/main">
+              <a:graphicData uri="http://schemas.openxmlformats.org/drawingml/2006/picture">
+                <pic:pic xmlns:pic="http://schemas.openxmlformats.org/drawingml/2006/picture">
+                  <pic:nvPicPr>
+                    <pic:cNvPr id="1" name=""/>
+                    <pic:cNvPicPr/>
+                  </pic:nvPicPr>
+                  <pic:blipFill>
+                    <a:blip r:embed="rId19"/>
+                    <a:stretch>
+                      <a:fillRect/>
+                    </a:stretch>
+                  </pic:blipFill>
+                  <pic:spPr>
+                    <a:xfrm>
+                      <a:off x="0" y="0"/>
+                      <a:ext cx="4267796" cy="1114581"/>
+                    </a:xfrm>
+                    <a:prstGeom prst="rect">
+                      <a:avLst/>
+                    </a:prstGeom>
+                  </pic:spPr>
+                </pic:pic>
+              </a:graphicData>
+            </a:graphic>
+          </wp:inline>
+        </w:drawing>
+      </w:r>
+    </w:p>
+    <w:p/>
+    <w:p/>
+    <w:p/>
+    <w:p>
+      <w:pPr>
+        <w:rPr>
+          <w:rFonts w:ascii="Century Gothic" w:hAnsi="Century Gothic"/>
+          <w:b/>
+          <w:bCs/>
+          <w:sz w:val="24"/>
+          <w:szCs w:val="24"/>
+        </w:rPr>
+      </w:pPr>
+      <w:r>
+        <w:rPr>
+          <w:rFonts w:ascii="Century Gothic" w:hAnsi="Century Gothic"/>
+          <w:b/>
+          <w:bCs/>
+          <w:sz w:val="24"/>
+          <w:szCs w:val="24"/>
+        </w:rPr>
+        <w:lastRenderedPageBreak/>
+        <w:t>TC_RFU1.</w:t>
+      </w:r>
+      <w:r>
+        <w:rPr>
+          <w:rFonts w:ascii="Century Gothic" w:hAnsi="Century Gothic"/>
+          <w:b/>
+          <w:bCs/>
+          <w:sz w:val="24"/>
+          <w:szCs w:val="24"/>
+        </w:rPr>
+        <w:t>2</w:t>
+      </w:r>
+      <w:r>
+        <w:rPr>
+          <w:rFonts w:ascii="Century Gothic" w:hAnsi="Century Gothic"/>
+          <w:b/>
+          <w:bCs/>
+          <w:sz w:val="24"/>
+          <w:szCs w:val="24"/>
+        </w:rPr>
+        <w:t>-Registrazione</w:t>
+      </w:r>
+      <w:r>
+        <w:rPr>
+          <w:rFonts w:ascii="Century Gothic" w:hAnsi="Century Gothic"/>
+          <w:b/>
+          <w:bCs/>
+          <w:sz w:val="24"/>
+          <w:szCs w:val="24"/>
+        </w:rPr>
+        <w:t>Azienda</w:t>
+      </w:r>
+      <w:r>
+        <w:rPr>
+          <w:rFonts w:ascii="Century Gothic" w:hAnsi="Century Gothic"/>
+          <w:b/>
+          <w:bCs/>
+          <w:sz w:val="24"/>
+          <w:szCs w:val="24"/>
+        </w:rPr>
+        <w:t>_</w:t>
+      </w:r>
+      <w:r>
+        <w:rPr>
+          <w:rFonts w:ascii="Century Gothic" w:hAnsi="Century Gothic"/>
+          <w:b/>
+          <w:bCs/>
+          <w:sz w:val="24"/>
+          <w:szCs w:val="24"/>
+        </w:rPr>
+        <w:t>2</w:t>
+      </w:r>
+    </w:p>
+    <w:p>
+      <w:r>
+        <w:drawing>
+          <wp:inline distT="0" distB="0" distL="0" distR="0" wp14:anchorId="6D5222FA" wp14:editId="271E0CB1">
+            <wp:extent cx="9072245" cy="2553335"/>
+            <wp:effectExtent l="0" t="0" r="0" b="0"/>
+            <wp:docPr id="25" name="Immagine 25"/>
+            <wp:cNvGraphicFramePr>
+              <a:graphicFrameLocks xmlns:a="http://schemas.openxmlformats.org/drawingml/2006/main" noChangeAspect="1"/>
+            </wp:cNvGraphicFramePr>
+            <a:graphic xmlns:a="http://schemas.openxmlformats.org/drawingml/2006/main">
+              <a:graphicData uri="http://schemas.openxmlformats.org/drawingml/2006/picture">
+                <pic:pic xmlns:pic="http://schemas.openxmlformats.org/drawingml/2006/picture">
+                  <pic:nvPicPr>
+                    <pic:cNvPr id="1" name=""/>
+                    <pic:cNvPicPr/>
+                  </pic:nvPicPr>
+                  <pic:blipFill>
+                    <a:blip r:embed="rId20"/>
+                    <a:stretch>
+                      <a:fillRect/>
+                    </a:stretch>
+                  </pic:blipFill>
+                  <pic:spPr>
+                    <a:xfrm>
+                      <a:off x="0" y="0"/>
+                      <a:ext cx="9072245" cy="2553335"/>
+                    </a:xfrm>
+                    <a:prstGeom prst="rect">
+                      <a:avLst/>
+                    </a:prstGeom>
+                  </pic:spPr>
+                </pic:pic>
+              </a:graphicData>
+            </a:graphic>
+          </wp:inline>
+        </w:drawing>
+      </w:r>
+    </w:p>
+    <w:p>
+      <w:r>
+        <w:drawing>
+          <wp:inline distT="0" distB="0" distL="0" distR="0" wp14:anchorId="0F0040ED" wp14:editId="50862AA7">
+            <wp:extent cx="5753903" cy="2924583"/>
+            <wp:effectExtent l="0" t="0" r="0" b="9525"/>
+            <wp:docPr id="34" name="Immagine 34"/>
+            <wp:cNvGraphicFramePr>
+              <a:graphicFrameLocks xmlns:a="http://schemas.openxmlformats.org/drawingml/2006/main" noChangeAspect="1"/>
+            </wp:cNvGraphicFramePr>
+            <a:graphic xmlns:a="http://schemas.openxmlformats.org/drawingml/2006/main">
+              <a:graphicData uri="http://schemas.openxmlformats.org/drawingml/2006/picture">
+                <pic:pic xmlns:pic="http://schemas.openxmlformats.org/drawingml/2006/picture">
+                  <pic:nvPicPr>
+                    <pic:cNvPr id="1" name=""/>
+                    <pic:cNvPicPr/>
+                  </pic:nvPicPr>
+                  <pic:blipFill>
+                    <a:blip r:embed="rId21"/>
+                    <a:stretch>
+                      <a:fillRect/>
+                    </a:stretch>
+                  </pic:blipFill>
+                  <pic:spPr>
+                    <a:xfrm>
+                      <a:off x="0" y="0"/>
+                      <a:ext cx="5753903" cy="2924583"/>
+                    </a:xfrm>
+                    <a:prstGeom prst="rect">
+                      <a:avLst/>
+                    </a:prstGeom>
+                  </pic:spPr>
+                </pic:pic>
+              </a:graphicData>
+            </a:graphic>
+          </wp:inline>
+        </w:drawing>
+      </w:r>
+    </w:p>
+    <w:p/>
+    <w:p>
+      <w:pPr>
+        <w:rPr>
+          <w:rFonts w:ascii="Century Gothic" w:hAnsi="Century Gothic"/>
+          <w:b/>
+          <w:bCs/>
+          <w:sz w:val="24"/>
+          <w:szCs w:val="24"/>
+        </w:rPr>
+      </w:pPr>
+      <w:r>
+        <w:rPr>
+          <w:rFonts w:ascii="Century Gothic" w:hAnsi="Century Gothic"/>
+          <w:b/>
+          <w:bCs/>
+          <w:sz w:val="24"/>
+          <w:szCs w:val="24"/>
+        </w:rPr>
+        <w:t>TC_RFU1.</w:t>
+      </w:r>
+      <w:r>
+        <w:rPr>
+          <w:rFonts w:ascii="Century Gothic" w:hAnsi="Century Gothic"/>
+          <w:b/>
+          <w:bCs/>
+          <w:sz w:val="24"/>
+          <w:szCs w:val="24"/>
+        </w:rPr>
+        <w:t>2</w:t>
+      </w:r>
+      <w:r>
+        <w:rPr>
+          <w:rFonts w:ascii="Century Gothic" w:hAnsi="Century Gothic"/>
+          <w:b/>
+          <w:bCs/>
+          <w:sz w:val="24"/>
+          <w:szCs w:val="24"/>
+        </w:rPr>
+        <w:t>-Registrazione</w:t>
+      </w:r>
+      <w:r>
+        <w:rPr>
+          <w:rFonts w:ascii="Century Gothic" w:hAnsi="Century Gothic"/>
+          <w:b/>
+          <w:bCs/>
+          <w:sz w:val="24"/>
+          <w:szCs w:val="24"/>
+        </w:rPr>
+        <w:t>Azienda</w:t>
+      </w:r>
+      <w:r>
+        <w:rPr>
+          <w:rFonts w:ascii="Century Gothic" w:hAnsi="Century Gothic"/>
+          <w:b/>
+          <w:bCs/>
+          <w:sz w:val="24"/>
+          <w:szCs w:val="24"/>
+        </w:rPr>
+        <w:t>_</w:t>
+      </w:r>
+      <w:r>
+        <w:rPr>
+          <w:rFonts w:ascii="Century Gothic" w:hAnsi="Century Gothic"/>
+          <w:b/>
+          <w:bCs/>
+          <w:sz w:val="24"/>
+          <w:szCs w:val="24"/>
+        </w:rPr>
+        <w:t>3</w:t>
+      </w:r>
+    </w:p>
+    <w:p>
+      <w:pPr>
+        <w:rPr>
+          <w:rFonts w:ascii="Century Gothic" w:hAnsi="Century Gothic"/>
+          <w:b/>
+          <w:bCs/>
+          <w:sz w:val="24"/>
+          <w:szCs w:val="24"/>
+        </w:rPr>
+      </w:pPr>
+      <w:r>
+        <w:rPr>
+          <w:rFonts w:ascii="Century Gothic" w:hAnsi="Century Gothic"/>
+          <w:b/>
+          <w:bCs/>
+          <w:sz w:val="24"/>
+          <w:szCs w:val="24"/>
+        </w:rPr>
+        <w:drawing>
+          <wp:inline distT="0" distB="0" distL="0" distR="0" wp14:anchorId="0EAD4C2E" wp14:editId="7B8C206F">
+            <wp:extent cx="8926171" cy="2962688"/>
+            <wp:effectExtent l="0" t="0" r="8890" b="9525"/>
+            <wp:docPr id="27" name="Immagine 27"/>
+            <wp:cNvGraphicFramePr>
+              <a:graphicFrameLocks xmlns:a="http://schemas.openxmlformats.org/drawingml/2006/main" noChangeAspect="1"/>
+            </wp:cNvGraphicFramePr>
+            <a:graphic xmlns:a="http://schemas.openxmlformats.org/drawingml/2006/main">
+              <a:graphicData uri="http://schemas.openxmlformats.org/drawingml/2006/picture">
+                <pic:pic xmlns:pic="http://schemas.openxmlformats.org/drawingml/2006/picture">
+                  <pic:nvPicPr>
+                    <pic:cNvPr id="1" name=""/>
+                    <pic:cNvPicPr/>
+                  </pic:nvPicPr>
+                  <pic:blipFill>
+                    <a:blip r:embed="rId22"/>
+                    <a:stretch>
+                      <a:fillRect/>
+                    </a:stretch>
+                  </pic:blipFill>
+                  <pic:spPr>
+                    <a:xfrm>
+                      <a:off x="0" y="0"/>
+                      <a:ext cx="8926171" cy="2962688"/>
+                    </a:xfrm>
+                    <a:prstGeom prst="rect">
+                      <a:avLst/>
+                    </a:prstGeom>
+                  </pic:spPr>
+                </pic:pic>
+              </a:graphicData>
+            </a:graphic>
+          </wp:inline>
+        </w:drawing>
+      </w:r>
+    </w:p>
+    <w:p>
+      <w:pPr>
+        <w:rPr>
+          <w:rFonts w:ascii="Century Gothic" w:hAnsi="Century Gothic"/>
+          <w:b/>
+          <w:bCs/>
+          <w:sz w:val="24"/>
+          <w:szCs w:val="24"/>
+        </w:rPr>
+      </w:pPr>
+      <w:r>
+        <w:rPr>
+          <w:rFonts w:ascii="Century Gothic" w:hAnsi="Century Gothic"/>
+          <w:b/>
+          <w:bCs/>
+          <w:sz w:val="24"/>
+          <w:szCs w:val="24"/>
+        </w:rPr>
+        <w:lastRenderedPageBreak/>
+        <w:drawing>
+          <wp:inline distT="0" distB="0" distL="0" distR="0" wp14:anchorId="0FBF03C0" wp14:editId="07E1E941">
+            <wp:extent cx="6001588" cy="3400900"/>
+            <wp:effectExtent l="0" t="0" r="0" b="9525"/>
+            <wp:docPr id="33" name="Immagine 33"/>
+            <wp:cNvGraphicFramePr>
+              <a:graphicFrameLocks xmlns:a="http://schemas.openxmlformats.org/drawingml/2006/main" noChangeAspect="1"/>
+            </wp:cNvGraphicFramePr>
+            <a:graphic xmlns:a="http://schemas.openxmlformats.org/drawingml/2006/main">
+              <a:graphicData uri="http://schemas.openxmlformats.org/drawingml/2006/picture">
+                <pic:pic xmlns:pic="http://schemas.openxmlformats.org/drawingml/2006/picture">
+                  <pic:nvPicPr>
+                    <pic:cNvPr id="1" name=""/>
+                    <pic:cNvPicPr/>
+                  </pic:nvPicPr>
+                  <pic:blipFill>
+                    <a:blip r:embed="rId23"/>
+                    <a:stretch>
+                      <a:fillRect/>
+                    </a:stretch>
+                  </pic:blipFill>
+                  <pic:spPr>
+                    <a:xfrm>
+                      <a:off x="0" y="0"/>
+                      <a:ext cx="6001588" cy="3400900"/>
+                    </a:xfrm>
+                    <a:prstGeom prst="rect">
+                      <a:avLst/>
+                    </a:prstGeom>
+                  </pic:spPr>
+                </pic:pic>
+              </a:graphicData>
+            </a:graphic>
+          </wp:inline>
+        </w:drawing>
+      </w:r>
+    </w:p>
+    <w:p>
+      <w:pPr>
+        <w:rPr>
+          <w:rFonts w:ascii="Century Gothic" w:hAnsi="Century Gothic"/>
+          <w:b/>
+          <w:bCs/>
+          <w:sz w:val="24"/>
+          <w:szCs w:val="24"/>
+        </w:rPr>
+      </w:pPr>
+      <w:r>
+        <w:rPr>
+          <w:rFonts w:ascii="Century Gothic" w:hAnsi="Century Gothic"/>
+          <w:b/>
+          <w:bCs/>
+          <w:sz w:val="24"/>
+          <w:szCs w:val="24"/>
+        </w:rPr>
+        <w:t>TC_RFU1.</w:t>
+      </w:r>
+      <w:r>
+        <w:rPr>
+          <w:rFonts w:ascii="Century Gothic" w:hAnsi="Century Gothic"/>
+          <w:b/>
+          <w:bCs/>
+          <w:sz w:val="24"/>
+          <w:szCs w:val="24"/>
+        </w:rPr>
+        <w:t>2</w:t>
+      </w:r>
+      <w:r>
+        <w:rPr>
+          <w:rFonts w:ascii="Century Gothic" w:hAnsi="Century Gothic"/>
+          <w:b/>
+          <w:bCs/>
+          <w:sz w:val="24"/>
+          <w:szCs w:val="24"/>
+        </w:rPr>
+        <w:t>-Registrazione</w:t>
+      </w:r>
+      <w:r>
+        <w:rPr>
+          <w:rFonts w:ascii="Century Gothic" w:hAnsi="Century Gothic"/>
+          <w:b/>
+          <w:bCs/>
+          <w:sz w:val="24"/>
+          <w:szCs w:val="24"/>
+        </w:rPr>
+        <w:t>Azienda</w:t>
+      </w:r>
+      <w:r>
+        <w:rPr>
+          <w:rFonts w:ascii="Century Gothic" w:hAnsi="Century Gothic"/>
+          <w:b/>
+          <w:bCs/>
+          <w:sz w:val="24"/>
+          <w:szCs w:val="24"/>
+        </w:rPr>
+        <w:t>_</w:t>
+      </w:r>
+      <w:r>
+        <w:rPr>
+          <w:rFonts w:ascii="Century Gothic" w:hAnsi="Century Gothic"/>
+          <w:b/>
+          <w:bCs/>
+          <w:sz w:val="24"/>
+          <w:szCs w:val="24"/>
+        </w:rPr>
+        <w:t>4</w:t>
+      </w:r>
+    </w:p>
+    <w:p>
+      <w:pPr>
+        <w:rPr>
+          <w:rFonts w:ascii="Century Gothic" w:hAnsi="Century Gothic"/>
+          <w:b/>
+          <w:bCs/>
+          <w:sz w:val="24"/>
+          <w:szCs w:val="24"/>
+        </w:rPr>
+      </w:pPr>
+      <w:r>
+        <w:rPr>
+          <w:rFonts w:ascii="Century Gothic" w:hAnsi="Century Gothic"/>
+          <w:b/>
+          <w:bCs/>
+          <w:sz w:val="24"/>
+          <w:szCs w:val="24"/>
+        </w:rPr>
+        <w:lastRenderedPageBreak/>
+        <w:drawing>
+          <wp:inline distT="0" distB="0" distL="0" distR="0" wp14:anchorId="23AFBFF5" wp14:editId="7A6A5FFA">
+            <wp:extent cx="6373114" cy="2734057"/>
+            <wp:effectExtent l="0" t="0" r="0" b="9525"/>
+            <wp:docPr id="31" name="Immagine 31"/>
+            <wp:cNvGraphicFramePr>
+              <a:graphicFrameLocks xmlns:a="http://schemas.openxmlformats.org/drawingml/2006/main" noChangeAspect="1"/>
+            </wp:cNvGraphicFramePr>
+            <a:graphic xmlns:a="http://schemas.openxmlformats.org/drawingml/2006/main">
+              <a:graphicData uri="http://schemas.openxmlformats.org/drawingml/2006/picture">
+                <pic:pic xmlns:pic="http://schemas.openxmlformats.org/drawingml/2006/picture">
+                  <pic:nvPicPr>
+                    <pic:cNvPr id="1" name=""/>
+                    <pic:cNvPicPr/>
+                  </pic:nvPicPr>
+                  <pic:blipFill>
+                    <a:blip r:embed="rId24"/>
+                    <a:stretch>
+                      <a:fillRect/>
+                    </a:stretch>
+                  </pic:blipFill>
+                  <pic:spPr>
+                    <a:xfrm>
+                      <a:off x="0" y="0"/>
+                      <a:ext cx="6373114" cy="2734057"/>
+                    </a:xfrm>
+                    <a:prstGeom prst="rect">
+                      <a:avLst/>
+                    </a:prstGeom>
+                  </pic:spPr>
+                </pic:pic>
+              </a:graphicData>
+            </a:graphic>
+          </wp:inline>
+        </w:drawing>
+      </w:r>
+    </w:p>
+    <w:p>
+      <w:pPr>
+        <w:rPr>
+          <w:rFonts w:ascii="Century Gothic" w:hAnsi="Century Gothic"/>
+          <w:b/>
+          <w:bCs/>
+          <w:sz w:val="24"/>
+          <w:szCs w:val="24"/>
+        </w:rPr>
+      </w:pPr>
+      <w:r>
+        <w:rPr>
+          <w:rFonts w:ascii="Century Gothic" w:hAnsi="Century Gothic"/>
+          <w:b/>
+          <w:bCs/>
+          <w:sz w:val="24"/>
+          <w:szCs w:val="24"/>
+        </w:rPr>
+        <w:lastRenderedPageBreak/>
+        <w:drawing>
+          <wp:inline distT="0" distB="0" distL="0" distR="0" wp14:anchorId="600764C3" wp14:editId="4C8F23C0">
+            <wp:extent cx="5496692" cy="3915321"/>
+            <wp:effectExtent l="0" t="0" r="8890" b="9525"/>
+            <wp:docPr id="32" name="Immagine 32"/>
+            <wp:cNvGraphicFramePr>
+              <a:graphicFrameLocks xmlns:a="http://schemas.openxmlformats.org/drawingml/2006/main" noChangeAspect="1"/>
+            </wp:cNvGraphicFramePr>
+            <a:graphic xmlns:a="http://schemas.openxmlformats.org/drawingml/2006/main">
+              <a:graphicData uri="http://schemas.openxmlformats.org/drawingml/2006/picture">
+                <pic:pic xmlns:pic="http://schemas.openxmlformats.org/drawingml/2006/picture">
+                  <pic:nvPicPr>
+                    <pic:cNvPr id="1" name=""/>
+                    <pic:cNvPicPr/>
+                  </pic:nvPicPr>
+                  <pic:blipFill>
+                    <a:blip r:embed="rId25"/>
+                    <a:stretch>
+                      <a:fillRect/>
+                    </a:stretch>
+                  </pic:blipFill>
+                  <pic:spPr>
+                    <a:xfrm>
+                      <a:off x="0" y="0"/>
+                      <a:ext cx="5496692" cy="3915321"/>
+                    </a:xfrm>
+                    <a:prstGeom prst="rect">
+                      <a:avLst/>
+                    </a:prstGeom>
+                  </pic:spPr>
+                </pic:pic>
+              </a:graphicData>
+            </a:graphic>
+          </wp:inline>
+        </w:drawing>
+      </w:r>
+    </w:p>
+    <w:p>
+      <w:pPr>
+        <w:rPr>
+          <w:rFonts w:ascii="Century Gothic" w:hAnsi="Century Gothic"/>
+          <w:b/>
+          <w:bCs/>
+          <w:sz w:val="24"/>
+          <w:szCs w:val="24"/>
+        </w:rPr>
+      </w:pPr>
+    </w:p>
+    <w:p>
+      <w:pPr>
+        <w:rPr>
+          <w:rFonts w:ascii="Century Gothic" w:hAnsi="Century Gothic"/>
+          <w:b/>
+          <w:bCs/>
+          <w:sz w:val="24"/>
+          <w:szCs w:val="24"/>
+        </w:rPr>
+      </w:pPr>
+      <w:r>
+        <w:rPr>
+          <w:rFonts w:ascii="Century Gothic" w:hAnsi="Century Gothic"/>
+          <w:b/>
+          <w:bCs/>
+          <w:sz w:val="24"/>
+          <w:szCs w:val="24"/>
+        </w:rPr>
+        <w:t>TC_RFU1.</w:t>
+      </w:r>
+      <w:r>
+        <w:rPr>
+          <w:rFonts w:ascii="Century Gothic" w:hAnsi="Century Gothic"/>
+          <w:b/>
+          <w:bCs/>
+          <w:sz w:val="24"/>
+          <w:szCs w:val="24"/>
+        </w:rPr>
+        <w:t>2</w:t>
+      </w:r>
+      <w:r>
+        <w:rPr>
+          <w:rFonts w:ascii="Century Gothic" w:hAnsi="Century Gothic"/>
+          <w:b/>
+          <w:bCs/>
+          <w:sz w:val="24"/>
+          <w:szCs w:val="24"/>
+        </w:rPr>
+        <w:t>-Registrazione</w:t>
+      </w:r>
+      <w:r>
+        <w:rPr>
+          <w:rFonts w:ascii="Century Gothic" w:hAnsi="Century Gothic"/>
+          <w:b/>
+          <w:bCs/>
+          <w:sz w:val="24"/>
+          <w:szCs w:val="24"/>
+        </w:rPr>
+        <w:t>Azienda</w:t>
+      </w:r>
+      <w:r>
+        <w:rPr>
+          <w:rFonts w:ascii="Century Gothic" w:hAnsi="Century Gothic"/>
+          <w:b/>
+          <w:bCs/>
+          <w:sz w:val="24"/>
+          <w:szCs w:val="24"/>
+        </w:rPr>
+        <w:t>_</w:t>
+      </w:r>
+      <w:r>
+        <w:rPr>
+          <w:rFonts w:ascii="Century Gothic" w:hAnsi="Century Gothic"/>
+          <w:b/>
+          <w:bCs/>
+          <w:sz w:val="24"/>
+          <w:szCs w:val="24"/>
+        </w:rPr>
+        <w:t>5</w:t>
+      </w:r>
+    </w:p>
+    <w:p>
+      <w:pPr>
+        <w:rPr>
+          <w:rFonts w:ascii="Century Gothic" w:hAnsi="Century Gothic"/>
+          <w:b/>
+          <w:bCs/>
+          <w:sz w:val="24"/>
+          <w:szCs w:val="24"/>
+        </w:rPr>
+      </w:pPr>
+      <w:r>
+        <w:rPr>
+          <w:rFonts w:ascii="Century Gothic" w:hAnsi="Century Gothic"/>
+          <w:b/>
+          <w:bCs/>
+          <w:sz w:val="24"/>
+          <w:szCs w:val="24"/>
+        </w:rPr>
+        <w:lastRenderedPageBreak/>
+        <w:drawing>
+          <wp:inline distT="0" distB="0" distL="0" distR="0" wp14:anchorId="78FCB8D8" wp14:editId="4A4ABDE2">
+            <wp:extent cx="6792273" cy="2715004"/>
+            <wp:effectExtent l="0" t="0" r="8890" b="9525"/>
+            <wp:docPr id="38" name="Immagine 38"/>
+            <wp:cNvGraphicFramePr>
+              <a:graphicFrameLocks xmlns:a="http://schemas.openxmlformats.org/drawingml/2006/main" noChangeAspect="1"/>
+            </wp:cNvGraphicFramePr>
+            <a:graphic xmlns:a="http://schemas.openxmlformats.org/drawingml/2006/main">
+              <a:graphicData uri="http://schemas.openxmlformats.org/drawingml/2006/picture">
+                <pic:pic xmlns:pic="http://schemas.openxmlformats.org/drawingml/2006/picture">
+                  <pic:nvPicPr>
+                    <pic:cNvPr id="1" name=""/>
+                    <pic:cNvPicPr/>
+                  </pic:nvPicPr>
+                  <pic:blipFill>
+                    <a:blip r:embed="rId26"/>
+                    <a:stretch>
+                      <a:fillRect/>
+                    </a:stretch>
+                  </pic:blipFill>
+                  <pic:spPr>
+                    <a:xfrm>
+                      <a:off x="0" y="0"/>
+                      <a:ext cx="6792273" cy="2715004"/>
+                    </a:xfrm>
+                    <a:prstGeom prst="rect">
+                      <a:avLst/>
+                    </a:prstGeom>
+                  </pic:spPr>
+                </pic:pic>
+              </a:graphicData>
+            </a:graphic>
+          </wp:inline>
+        </w:drawing>
+      </w:r>
+    </w:p>
+    <w:p>
+      <w:pPr>
+        <w:rPr>
+          <w:rFonts w:ascii="Century Gothic" w:hAnsi="Century Gothic"/>
+          <w:b/>
+          <w:bCs/>
+          <w:sz w:val="24"/>
+          <w:szCs w:val="24"/>
+        </w:rPr>
+      </w:pPr>
+      <w:r>
+        <w:rPr>
+          <w:rFonts w:ascii="Century Gothic" w:hAnsi="Century Gothic"/>
+          <w:b/>
+          <w:bCs/>
+          <w:sz w:val="24"/>
+          <w:szCs w:val="24"/>
+        </w:rPr>
+        <w:lastRenderedPageBreak/>
+        <w:drawing>
+          <wp:inline distT="0" distB="0" distL="0" distR="0" wp14:anchorId="6D79B495" wp14:editId="607E0178">
+            <wp:extent cx="7964011" cy="3858163"/>
+            <wp:effectExtent l="0" t="0" r="0" b="9525"/>
+            <wp:docPr id="39" name="Immagine 39"/>
+            <wp:cNvGraphicFramePr>
+              <a:graphicFrameLocks xmlns:a="http://schemas.openxmlformats.org/drawingml/2006/main" noChangeAspect="1"/>
+            </wp:cNvGraphicFramePr>
+            <a:graphic xmlns:a="http://schemas.openxmlformats.org/drawingml/2006/main">
+              <a:graphicData uri="http://schemas.openxmlformats.org/drawingml/2006/picture">
+                <pic:pic xmlns:pic="http://schemas.openxmlformats.org/drawingml/2006/picture">
+                  <pic:nvPicPr>
+                    <pic:cNvPr id="1" name=""/>
+                    <pic:cNvPicPr/>
+                  </pic:nvPicPr>
+                  <pic:blipFill>
+                    <a:blip r:embed="rId27"/>
+                    <a:stretch>
+                      <a:fillRect/>
+                    </a:stretch>
+                  </pic:blipFill>
+                  <pic:spPr>
+                    <a:xfrm>
+                      <a:off x="0" y="0"/>
+                      <a:ext cx="7964011" cy="3858163"/>
+                    </a:xfrm>
+                    <a:prstGeom prst="rect">
+                      <a:avLst/>
+                    </a:prstGeom>
+                  </pic:spPr>
+                </pic:pic>
+              </a:graphicData>
+            </a:graphic>
+          </wp:inline>
+        </w:drawing>
+      </w:r>
+    </w:p>
+    <w:p>
+      <w:pPr>
+        <w:rPr>
+          <w:rFonts w:ascii="Century Gothic" w:hAnsi="Century Gothic"/>
+          <w:b/>
+          <w:bCs/>
+          <w:sz w:val="24"/>
+          <w:szCs w:val="24"/>
+        </w:rPr>
+      </w:pPr>
+      <w:r>
+        <w:rPr>
+          <w:rFonts w:ascii="Century Gothic" w:hAnsi="Century Gothic"/>
+          <w:b/>
+          <w:bCs/>
+          <w:sz w:val="24"/>
+          <w:szCs w:val="24"/>
+        </w:rPr>
+        <w:t>TC_RFU1.</w:t>
+      </w:r>
+      <w:r>
+        <w:rPr>
+          <w:rFonts w:ascii="Century Gothic" w:hAnsi="Century Gothic"/>
+          <w:b/>
+          <w:bCs/>
+          <w:sz w:val="24"/>
+          <w:szCs w:val="24"/>
+        </w:rPr>
+        <w:t>2</w:t>
+      </w:r>
+      <w:r>
+        <w:rPr>
+          <w:rFonts w:ascii="Century Gothic" w:hAnsi="Century Gothic"/>
+          <w:b/>
+          <w:bCs/>
+          <w:sz w:val="24"/>
+          <w:szCs w:val="24"/>
+        </w:rPr>
+        <w:t>-Registrazione</w:t>
+      </w:r>
+      <w:r>
+        <w:rPr>
+          <w:rFonts w:ascii="Century Gothic" w:hAnsi="Century Gothic"/>
+          <w:b/>
+          <w:bCs/>
+          <w:sz w:val="24"/>
+          <w:szCs w:val="24"/>
+        </w:rPr>
+        <w:t>Azienda</w:t>
+      </w:r>
+      <w:r>
+        <w:rPr>
+          <w:rFonts w:ascii="Century Gothic" w:hAnsi="Century Gothic"/>
+          <w:b/>
+          <w:bCs/>
+          <w:sz w:val="24"/>
+          <w:szCs w:val="24"/>
+        </w:rPr>
+        <w:t>_</w:t>
+      </w:r>
+      <w:r>
+        <w:rPr>
+          <w:rFonts w:ascii="Century Gothic" w:hAnsi="Century Gothic"/>
+          <w:b/>
+          <w:bCs/>
+          <w:sz w:val="24"/>
+          <w:szCs w:val="24"/>
+        </w:rPr>
+        <w:t>6</w:t>
+      </w:r>
+    </w:p>
+    <w:p>
+      <w:pPr>
+        <w:rPr>
+          <w:rFonts w:ascii="Century Gothic" w:hAnsi="Century Gothic"/>
+          <w:b/>
+          <w:bCs/>
+          <w:sz w:val="24"/>
+          <w:szCs w:val="24"/>
+        </w:rPr>
+      </w:pPr>
+      <w:r>
+        <w:rPr>
+          <w:rFonts w:ascii="Century Gothic" w:hAnsi="Century Gothic"/>
+          <w:b/>
+          <w:bCs/>
+          <w:sz w:val="24"/>
+          <w:szCs w:val="24"/>
+        </w:rPr>
+        <w:lastRenderedPageBreak/>
+        <w:drawing>
+          <wp:inline distT="0" distB="0" distL="0" distR="0" wp14:anchorId="24B9A621" wp14:editId="52D4BA2C">
+            <wp:extent cx="7268589" cy="2591162"/>
+            <wp:effectExtent l="0" t="0" r="0" b="0"/>
+            <wp:docPr id="40" name="Immagine 40"/>
+            <wp:cNvGraphicFramePr>
+              <a:graphicFrameLocks xmlns:a="http://schemas.openxmlformats.org/drawingml/2006/main" noChangeAspect="1"/>
+            </wp:cNvGraphicFramePr>
+            <a:graphic xmlns:a="http://schemas.openxmlformats.org/drawingml/2006/main">
+              <a:graphicData uri="http://schemas.openxmlformats.org/drawingml/2006/picture">
+                <pic:pic xmlns:pic="http://schemas.openxmlformats.org/drawingml/2006/picture">
+                  <pic:nvPicPr>
+                    <pic:cNvPr id="1" name=""/>
+                    <pic:cNvPicPr/>
+                  </pic:nvPicPr>
+                  <pic:blipFill>
+                    <a:blip r:embed="rId28"/>
+                    <a:stretch>
+                      <a:fillRect/>
+                    </a:stretch>
+                  </pic:blipFill>
+                  <pic:spPr>
+                    <a:xfrm>
+                      <a:off x="0" y="0"/>
+                      <a:ext cx="7268589" cy="2591162"/>
+                    </a:xfrm>
+                    <a:prstGeom prst="rect">
+                      <a:avLst/>
+                    </a:prstGeom>
+                  </pic:spPr>
+                </pic:pic>
+              </a:graphicData>
+            </a:graphic>
+          </wp:inline>
+        </w:drawing>
+      </w:r>
+    </w:p>
+    <w:p>
+      <w:pPr>
+        <w:rPr>
+          <w:rFonts w:ascii="Century Gothic" w:hAnsi="Century Gothic"/>
+          <w:b/>
+          <w:bCs/>
+          <w:sz w:val="24"/>
+          <w:szCs w:val="24"/>
+        </w:rPr>
+      </w:pPr>
+      <w:r>
+        <w:rPr>
+          <w:rFonts w:ascii="Century Gothic" w:hAnsi="Century Gothic"/>
+          <w:b/>
+          <w:bCs/>
+          <w:sz w:val="24"/>
+          <w:szCs w:val="24"/>
+        </w:rPr>
+        <w:lastRenderedPageBreak/>
+        <w:drawing>
+          <wp:inline distT="0" distB="0" distL="0" distR="0" wp14:anchorId="42F69205" wp14:editId="56E0BFF8">
+            <wp:extent cx="5877745" cy="4077269"/>
+            <wp:effectExtent l="0" t="0" r="8890" b="0"/>
+            <wp:docPr id="41" name="Immagine 41"/>
+            <wp:cNvGraphicFramePr>
+              <a:graphicFrameLocks xmlns:a="http://schemas.openxmlformats.org/drawingml/2006/main" noChangeAspect="1"/>
+            </wp:cNvGraphicFramePr>
+            <a:graphic xmlns:a="http://schemas.openxmlformats.org/drawingml/2006/main">
+              <a:graphicData uri="http://schemas.openxmlformats.org/drawingml/2006/picture">
+                <pic:pic xmlns:pic="http://schemas.openxmlformats.org/drawingml/2006/picture">
+                  <pic:nvPicPr>
+                    <pic:cNvPr id="1" name=""/>
+                    <pic:cNvPicPr/>
+                  </pic:nvPicPr>
+                  <pic:blipFill>
+                    <a:blip r:embed="rId29"/>
+                    <a:stretch>
+                      <a:fillRect/>
+                    </a:stretch>
+                  </pic:blipFill>
+                  <pic:spPr>
+                    <a:xfrm>
+                      <a:off x="0" y="0"/>
+                      <a:ext cx="5877745" cy="4077269"/>
+                    </a:xfrm>
+                    <a:prstGeom prst="rect">
+                      <a:avLst/>
+                    </a:prstGeom>
+                  </pic:spPr>
+                </pic:pic>
+              </a:graphicData>
+            </a:graphic>
+          </wp:inline>
+        </w:drawing>
+      </w:r>
+    </w:p>
+    <w:p>
+      <w:pPr>
+        <w:rPr>
+          <w:rFonts w:ascii="Century Gothic" w:hAnsi="Century Gothic"/>
+          <w:b/>
+          <w:bCs/>
+          <w:sz w:val="24"/>
+          <w:szCs w:val="24"/>
+        </w:rPr>
+      </w:pPr>
+      <w:r>
+        <w:rPr>
+          <w:rFonts w:ascii="Century Gothic" w:hAnsi="Century Gothic"/>
+          <w:b/>
+          <w:bCs/>
+          <w:sz w:val="24"/>
+          <w:szCs w:val="24"/>
+        </w:rPr>
+        <w:t>TC_RFU1.</w:t>
+      </w:r>
+      <w:r>
+        <w:rPr>
+          <w:rFonts w:ascii="Century Gothic" w:hAnsi="Century Gothic"/>
+          <w:b/>
+          <w:bCs/>
+          <w:sz w:val="24"/>
+          <w:szCs w:val="24"/>
+        </w:rPr>
+        <w:t>2</w:t>
+      </w:r>
+      <w:r>
+        <w:rPr>
+          <w:rFonts w:ascii="Century Gothic" w:hAnsi="Century Gothic"/>
+          <w:b/>
+          <w:bCs/>
+          <w:sz w:val="24"/>
+          <w:szCs w:val="24"/>
+        </w:rPr>
+        <w:t>-Registrazione</w:t>
+      </w:r>
+      <w:r>
+        <w:rPr>
+          <w:rFonts w:ascii="Century Gothic" w:hAnsi="Century Gothic"/>
+          <w:b/>
+          <w:bCs/>
+          <w:sz w:val="24"/>
+          <w:szCs w:val="24"/>
+        </w:rPr>
+        <w:t>Azienda</w:t>
+      </w:r>
+      <w:r>
+        <w:rPr>
+          <w:rFonts w:ascii="Century Gothic" w:hAnsi="Century Gothic"/>
+          <w:b/>
+          <w:bCs/>
+          <w:sz w:val="24"/>
+          <w:szCs w:val="24"/>
+        </w:rPr>
+        <w:t>_</w:t>
+      </w:r>
+      <w:r>
+        <w:rPr>
+          <w:rFonts w:ascii="Century Gothic" w:hAnsi="Century Gothic"/>
+          <w:b/>
+          <w:bCs/>
+          <w:sz w:val="24"/>
+          <w:szCs w:val="24"/>
+        </w:rPr>
+        <w:t>7</w:t>
+      </w:r>
+    </w:p>
+    <w:p>
+      <w:pPr>
+        <w:rPr>
+          <w:rFonts w:ascii="Century Gothic" w:hAnsi="Century Gothic"/>
+          <w:b/>
+          <w:bCs/>
+          <w:sz w:val="24"/>
+          <w:szCs w:val="24"/>
+        </w:rPr>
+      </w:pPr>
+      <w:r>
+        <w:rPr>
+          <w:rFonts w:ascii="Century Gothic" w:hAnsi="Century Gothic"/>
+          <w:b/>
+          <w:bCs/>
+          <w:sz w:val="24"/>
+          <w:szCs w:val="24"/>
+        </w:rPr>
+        <w:lastRenderedPageBreak/>
+        <w:drawing>
+          <wp:inline distT="0" distB="0" distL="0" distR="0" wp14:anchorId="481FFF57" wp14:editId="585A6F16">
+            <wp:extent cx="5687219" cy="3658111"/>
+            <wp:effectExtent l="0" t="0" r="8890" b="0"/>
+            <wp:docPr id="42" name="Immagine 42"/>
+            <wp:cNvGraphicFramePr>
+              <a:graphicFrameLocks xmlns:a="http://schemas.openxmlformats.org/drawingml/2006/main" noChangeAspect="1"/>
+            </wp:cNvGraphicFramePr>
+            <a:graphic xmlns:a="http://schemas.openxmlformats.org/drawingml/2006/main">
+              <a:graphicData uri="http://schemas.openxmlformats.org/drawingml/2006/picture">
+                <pic:pic xmlns:pic="http://schemas.openxmlformats.org/drawingml/2006/picture">
+                  <pic:nvPicPr>
+                    <pic:cNvPr id="1" name=""/>
+                    <pic:cNvPicPr/>
+                  </pic:nvPicPr>
+                  <pic:blipFill>
+                    <a:blip r:embed="rId30"/>
+                    <a:stretch>
+                      <a:fillRect/>
+                    </a:stretch>
+                  </pic:blipFill>
+                  <pic:spPr>
+                    <a:xfrm>
+                      <a:off x="0" y="0"/>
+                      <a:ext cx="5687219" cy="3658111"/>
+                    </a:xfrm>
+                    <a:prstGeom prst="rect">
+                      <a:avLst/>
+                    </a:prstGeom>
+                  </pic:spPr>
+                </pic:pic>
+              </a:graphicData>
+            </a:graphic>
+          </wp:inline>
+        </w:drawing>
+      </w:r>
+    </w:p>
+    <w:p>
+      <w:pPr>
+        <w:rPr>
+          <w:rFonts w:ascii="Century Gothic" w:hAnsi="Century Gothic"/>
+          <w:b/>
+          <w:bCs/>
+          <w:sz w:val="24"/>
+          <w:szCs w:val="24"/>
+        </w:rPr>
+      </w:pPr>
+      <w:r>
+        <w:rPr>
+          <w:rFonts w:ascii="Century Gothic" w:hAnsi="Century Gothic"/>
+          <w:b/>
+          <w:bCs/>
+          <w:sz w:val="24"/>
+          <w:szCs w:val="24"/>
+        </w:rPr>
+        <w:lastRenderedPageBreak/>
+        <w:drawing>
+          <wp:inline distT="0" distB="0" distL="0" distR="0" wp14:anchorId="34BCCEF0" wp14:editId="1235D7CC">
+            <wp:extent cx="6544588" cy="2953162"/>
+            <wp:effectExtent l="0" t="0" r="8890" b="0"/>
+            <wp:docPr id="43" name="Immagine 43"/>
+            <wp:cNvGraphicFramePr>
+              <a:graphicFrameLocks xmlns:a="http://schemas.openxmlformats.org/drawingml/2006/main" noChangeAspect="1"/>
+            </wp:cNvGraphicFramePr>
+            <a:graphic xmlns:a="http://schemas.openxmlformats.org/drawingml/2006/main">
+              <a:graphicData uri="http://schemas.openxmlformats.org/drawingml/2006/picture">
+                <pic:pic xmlns:pic="http://schemas.openxmlformats.org/drawingml/2006/picture">
+                  <pic:nvPicPr>
+                    <pic:cNvPr id="1" name=""/>
+                    <pic:cNvPicPr/>
+                  </pic:nvPicPr>
+                  <pic:blipFill>
+                    <a:blip r:embed="rId31"/>
+                    <a:stretch>
+                      <a:fillRect/>
+                    </a:stretch>
+                  </pic:blipFill>
+                  <pic:spPr>
+                    <a:xfrm>
+                      <a:off x="0" y="0"/>
+                      <a:ext cx="6544588" cy="2953162"/>
+                    </a:xfrm>
+                    <a:prstGeom prst="rect">
+                      <a:avLst/>
+                    </a:prstGeom>
+                  </pic:spPr>
+                </pic:pic>
+              </a:graphicData>
+            </a:graphic>
+          </wp:inline>
+        </w:drawing>
+      </w:r>
+    </w:p>
+    <w:p>
+      <w:pPr>
+        <w:rPr>
+          <w:rFonts w:ascii="Century Gothic" w:hAnsi="Century Gothic"/>
+          <w:b/>
+          <w:bCs/>
+          <w:sz w:val="24"/>
+          <w:szCs w:val="24"/>
+        </w:rPr>
+      </w:pPr>
+      <w:r>
+        <w:rPr>
+          <w:rFonts w:ascii="Century Gothic" w:hAnsi="Century Gothic"/>
+          <w:b/>
+          <w:bCs/>
+          <w:sz w:val="24"/>
+          <w:szCs w:val="24"/>
+        </w:rPr>
+        <w:t>TC_RFU1.</w:t>
+      </w:r>
+      <w:r>
+        <w:rPr>
+          <w:rFonts w:ascii="Century Gothic" w:hAnsi="Century Gothic"/>
+          <w:b/>
+          <w:bCs/>
+          <w:sz w:val="24"/>
+          <w:szCs w:val="24"/>
+        </w:rPr>
+        <w:t>2</w:t>
+      </w:r>
+      <w:r>
+        <w:rPr>
+          <w:rFonts w:ascii="Century Gothic" w:hAnsi="Century Gothic"/>
+          <w:b/>
+          <w:bCs/>
+          <w:sz w:val="24"/>
+          <w:szCs w:val="24"/>
+        </w:rPr>
+        <w:t>-Registrazione</w:t>
+      </w:r>
+      <w:r>
+        <w:rPr>
+          <w:rFonts w:ascii="Century Gothic" w:hAnsi="Century Gothic"/>
+          <w:b/>
+          <w:bCs/>
+          <w:sz w:val="24"/>
+          <w:szCs w:val="24"/>
+        </w:rPr>
+        <w:t>Azienda</w:t>
+      </w:r>
+      <w:r>
+        <w:rPr>
+          <w:rFonts w:ascii="Century Gothic" w:hAnsi="Century Gothic"/>
+          <w:b/>
+          <w:bCs/>
+          <w:sz w:val="24"/>
+          <w:szCs w:val="24"/>
+        </w:rPr>
+        <w:t>_</w:t>
+      </w:r>
+      <w:r>
+        <w:rPr>
+          <w:rFonts w:ascii="Century Gothic" w:hAnsi="Century Gothic"/>
+          <w:b/>
+          <w:bCs/>
+          <w:sz w:val="24"/>
+          <w:szCs w:val="24"/>
+        </w:rPr>
+        <w:t>8</w:t>
+      </w:r>
+    </w:p>
+    <w:p>
+      <w:pPr>
+        <w:rPr>
+          <w:rFonts w:ascii="Century Gothic" w:hAnsi="Century Gothic"/>
+          <w:b/>
+          <w:bCs/>
+          <w:sz w:val="24"/>
+          <w:szCs w:val="24"/>
+        </w:rPr>
+      </w:pPr>
+      <w:r>
+        <w:rPr>
+          <w:rFonts w:ascii="Century Gothic" w:hAnsi="Century Gothic"/>
+          <w:b/>
+          <w:bCs/>
+          <w:sz w:val="24"/>
+          <w:szCs w:val="24"/>
+        </w:rPr>
+        <w:lastRenderedPageBreak/>
+        <w:drawing>
+          <wp:inline distT="0" distB="0" distL="0" distR="0" wp14:anchorId="2E8F350A" wp14:editId="482AA1A6">
+            <wp:extent cx="6563641" cy="4124901"/>
+            <wp:effectExtent l="0" t="0" r="0" b="9525"/>
+            <wp:docPr id="44" name="Immagine 44"/>
+            <wp:cNvGraphicFramePr>
+              <a:graphicFrameLocks xmlns:a="http://schemas.openxmlformats.org/drawingml/2006/main" noChangeAspect="1"/>
+            </wp:cNvGraphicFramePr>
+            <a:graphic xmlns:a="http://schemas.openxmlformats.org/drawingml/2006/main">
+              <a:graphicData uri="http://schemas.openxmlformats.org/drawingml/2006/picture">
+                <pic:pic xmlns:pic="http://schemas.openxmlformats.org/drawingml/2006/picture">
+                  <pic:nvPicPr>
+                    <pic:cNvPr id="1" name=""/>
+                    <pic:cNvPicPr/>
+                  </pic:nvPicPr>
+                  <pic:blipFill>
+                    <a:blip r:embed="rId32"/>
+                    <a:stretch>
+                      <a:fillRect/>
+                    </a:stretch>
+                  </pic:blipFill>
+                  <pic:spPr>
+                    <a:xfrm>
+                      <a:off x="0" y="0"/>
+                      <a:ext cx="6563641" cy="4124901"/>
+                    </a:xfrm>
+                    <a:prstGeom prst="rect">
+                      <a:avLst/>
+                    </a:prstGeom>
+                  </pic:spPr>
+                </pic:pic>
+              </a:graphicData>
+            </a:graphic>
+          </wp:inline>
+        </w:drawing>
+      </w:r>
+    </w:p>
+    <w:p>
+      <w:pPr>
+        <w:rPr>
+          <w:rFonts w:ascii="Century Gothic" w:hAnsi="Century Gothic"/>
+          <w:b/>
+          <w:bCs/>
+          <w:sz w:val="24"/>
+          <w:szCs w:val="24"/>
+        </w:rPr>
+      </w:pPr>
+      <w:r>
+        <w:rPr>
+          <w:rFonts w:ascii="Century Gothic" w:hAnsi="Century Gothic"/>
+          <w:b/>
+          <w:bCs/>
+          <w:sz w:val="24"/>
+          <w:szCs w:val="24"/>
+        </w:rPr>
+        <w:lastRenderedPageBreak/>
+        <w:drawing>
+          <wp:inline distT="0" distB="0" distL="0" distR="0" wp14:anchorId="001CBCF3" wp14:editId="56A26EAF">
+            <wp:extent cx="7363853" cy="2476846"/>
+            <wp:effectExtent l="0" t="0" r="0" b="0"/>
+            <wp:docPr id="45" name="Immagine 45"/>
+            <wp:cNvGraphicFramePr>
+              <a:graphicFrameLocks xmlns:a="http://schemas.openxmlformats.org/drawingml/2006/main" noChangeAspect="1"/>
+            </wp:cNvGraphicFramePr>
+            <a:graphic xmlns:a="http://schemas.openxmlformats.org/drawingml/2006/main">
+              <a:graphicData uri="http://schemas.openxmlformats.org/drawingml/2006/picture">
+                <pic:pic xmlns:pic="http://schemas.openxmlformats.org/drawingml/2006/picture">
+                  <pic:nvPicPr>
+                    <pic:cNvPr id="1" name=""/>
+                    <pic:cNvPicPr/>
+                  </pic:nvPicPr>
+                  <pic:blipFill>
+                    <a:blip r:embed="rId33"/>
+                    <a:stretch>
+                      <a:fillRect/>
+                    </a:stretch>
+                  </pic:blipFill>
+                  <pic:spPr>
+                    <a:xfrm>
+                      <a:off x="0" y="0"/>
+                      <a:ext cx="7363853" cy="2476846"/>
+                    </a:xfrm>
+                    <a:prstGeom prst="rect">
+                      <a:avLst/>
+                    </a:prstGeom>
+                  </pic:spPr>
+                </pic:pic>
+              </a:graphicData>
+            </a:graphic>
+          </wp:inline>
+        </w:drawing>
+      </w:r>
+    </w:p>
+    <w:p>
+      <w:pPr>
+        <w:rPr>
+          <w:rFonts w:ascii="Century Gothic" w:hAnsi="Century Gothic"/>
+          <w:b/>
+          <w:bCs/>
+          <w:sz w:val="24"/>
+          <w:szCs w:val="24"/>
+        </w:rPr>
+      </w:pPr>
+      <w:r>
+        <w:rPr>
+          <w:rFonts w:ascii="Century Gothic" w:hAnsi="Century Gothic"/>
+          <w:b/>
+          <w:bCs/>
+          <w:sz w:val="24"/>
+          <w:szCs w:val="24"/>
+        </w:rPr>
+        <w:t>TC_RFU1.</w:t>
+      </w:r>
+      <w:r>
+        <w:rPr>
+          <w:rFonts w:ascii="Century Gothic" w:hAnsi="Century Gothic"/>
+          <w:b/>
+          <w:bCs/>
+          <w:sz w:val="24"/>
+          <w:szCs w:val="24"/>
+        </w:rPr>
+        <w:t>2</w:t>
+      </w:r>
+      <w:r>
+        <w:rPr>
+          <w:rFonts w:ascii="Century Gothic" w:hAnsi="Century Gothic"/>
+          <w:b/>
+          <w:bCs/>
+          <w:sz w:val="24"/>
+          <w:szCs w:val="24"/>
+        </w:rPr>
+        <w:t>-Registrazione</w:t>
+      </w:r>
+      <w:r>
+        <w:rPr>
+          <w:rFonts w:ascii="Century Gothic" w:hAnsi="Century Gothic"/>
+          <w:b/>
+          <w:bCs/>
+          <w:sz w:val="24"/>
+          <w:szCs w:val="24"/>
+        </w:rPr>
+        <w:t>Azienda</w:t>
+      </w:r>
+      <w:r>
+        <w:rPr>
+          <w:rFonts w:ascii="Century Gothic" w:hAnsi="Century Gothic"/>
+          <w:b/>
+          <w:bCs/>
+          <w:sz w:val="24"/>
+          <w:szCs w:val="24"/>
+        </w:rPr>
+        <w:t>_</w:t>
+      </w:r>
+      <w:r>
+        <w:rPr>
+          <w:rFonts w:ascii="Century Gothic" w:hAnsi="Century Gothic"/>
+          <w:b/>
+          <w:bCs/>
+          <w:sz w:val="24"/>
+          <w:szCs w:val="24"/>
+        </w:rPr>
+        <w:t>9</w:t>
+      </w:r>
+    </w:p>
+    <w:p>
+      <w:pPr>
+        <w:rPr>
+          <w:rFonts w:ascii="Century Gothic" w:hAnsi="Century Gothic"/>
+          <w:b/>
+          <w:bCs/>
+          <w:sz w:val="24"/>
+          <w:szCs w:val="24"/>
+        </w:rPr>
+      </w:pPr>
+      <w:r>
+        <w:rPr>
+          <w:rFonts w:ascii="Century Gothic" w:hAnsi="Century Gothic"/>
+          <w:b/>
+          <w:bCs/>
+          <w:sz w:val="24"/>
+          <w:szCs w:val="24"/>
+        </w:rPr>
+        <w:drawing>
+          <wp:inline distT="0" distB="0" distL="0" distR="0" wp14:anchorId="0668725A" wp14:editId="06323AC5">
+            <wp:extent cx="8040222" cy="2505425"/>
+            <wp:effectExtent l="0" t="0" r="0" b="9525"/>
+            <wp:docPr id="46" name="Immagine 46"/>
+            <wp:cNvGraphicFramePr>
+              <a:graphicFrameLocks xmlns:a="http://schemas.openxmlformats.org/drawingml/2006/main" noChangeAspect="1"/>
+            </wp:cNvGraphicFramePr>
+            <a:graphic xmlns:a="http://schemas.openxmlformats.org/drawingml/2006/main">
+              <a:graphicData uri="http://schemas.openxmlformats.org/drawingml/2006/picture">
+                <pic:pic xmlns:pic="http://schemas.openxmlformats.org/drawingml/2006/picture">
+                  <pic:nvPicPr>
+                    <pic:cNvPr id="1" name=""/>
+                    <pic:cNvPicPr/>
+                  </pic:nvPicPr>
+                  <pic:blipFill>
+                    <a:blip r:embed="rId34"/>
+                    <a:stretch>
+                      <a:fillRect/>
+                    </a:stretch>
+                  </pic:blipFill>
+                  <pic:spPr>
+                    <a:xfrm>
+                      <a:off x="0" y="0"/>
+                      <a:ext cx="8040222" cy="2505425"/>
+                    </a:xfrm>
+                    <a:prstGeom prst="rect">
+                      <a:avLst/>
+                    </a:prstGeom>
+                  </pic:spPr>
+                </pic:pic>
+              </a:graphicData>
+            </a:graphic>
+          </wp:inline>
+        </w:drawing>
+      </w:r>
+    </w:p>
+    <w:p>
+      <w:pPr>
+        <w:rPr>
+          <w:rFonts w:ascii="Century Gothic" w:hAnsi="Century Gothic"/>
+          <w:b/>
+          <w:bCs/>
+          <w:sz w:val="24"/>
+          <w:szCs w:val="24"/>
+        </w:rPr>
+      </w:pPr>
+      <w:r>
+        <w:rPr>
+          <w:rFonts w:ascii="Century Gothic" w:hAnsi="Century Gothic"/>
+          <w:b/>
+          <w:bCs/>
+          <w:sz w:val="24"/>
+          <w:szCs w:val="24"/>
+        </w:rPr>
+        <w:lastRenderedPageBreak/>
+        <w:drawing>
+          <wp:inline distT="0" distB="0" distL="0" distR="0" wp14:anchorId="30539FD9" wp14:editId="04BA9F82">
+            <wp:extent cx="5210902" cy="4039164"/>
+            <wp:effectExtent l="0" t="0" r="0" b="0"/>
+            <wp:docPr id="47" name="Immagine 47"/>
+            <wp:cNvGraphicFramePr>
+              <a:graphicFrameLocks xmlns:a="http://schemas.openxmlformats.org/drawingml/2006/main" noChangeAspect="1"/>
+            </wp:cNvGraphicFramePr>
+            <a:graphic xmlns:a="http://schemas.openxmlformats.org/drawingml/2006/main">
+              <a:graphicData uri="http://schemas.openxmlformats.org/drawingml/2006/picture">
+                <pic:pic xmlns:pic="http://schemas.openxmlformats.org/drawingml/2006/picture">
+                  <pic:nvPicPr>
+                    <pic:cNvPr id="1" name=""/>
+                    <pic:cNvPicPr/>
+                  </pic:nvPicPr>
+                  <pic:blipFill>
+                    <a:blip r:embed="rId35"/>
+                    <a:stretch>
+                      <a:fillRect/>
+                    </a:stretch>
+                  </pic:blipFill>
+                  <pic:spPr>
+                    <a:xfrm>
+                      <a:off x="0" y="0"/>
+                      <a:ext cx="5210902" cy="4039164"/>
+                    </a:xfrm>
+                    <a:prstGeom prst="rect">
+                      <a:avLst/>
+                    </a:prstGeom>
+                  </pic:spPr>
+                </pic:pic>
+              </a:graphicData>
+            </a:graphic>
+          </wp:inline>
+        </w:drawing>
+      </w:r>
+    </w:p>
+    <w:p>
+      <w:pPr>
+        <w:rPr>
+          <w:rFonts w:ascii="Century Gothic" w:hAnsi="Century Gothic"/>
+          <w:b/>
+          <w:bCs/>
+          <w:sz w:val="24"/>
+          <w:szCs w:val="24"/>
+        </w:rPr>
+      </w:pPr>
+      <w:r>
+        <w:rPr>
+          <w:rFonts w:ascii="Century Gothic" w:hAnsi="Century Gothic"/>
+          <w:b/>
+          <w:bCs/>
+          <w:sz w:val="24"/>
+          <w:szCs w:val="24"/>
+        </w:rPr>
+        <w:t>TC_RFU1.</w:t>
+      </w:r>
+      <w:r>
+        <w:rPr>
+          <w:rFonts w:ascii="Century Gothic" w:hAnsi="Century Gothic"/>
+          <w:b/>
+          <w:bCs/>
+          <w:sz w:val="24"/>
+          <w:szCs w:val="24"/>
+        </w:rPr>
+        <w:t>2</w:t>
+      </w:r>
+      <w:r>
+        <w:rPr>
+          <w:rFonts w:ascii="Century Gothic" w:hAnsi="Century Gothic"/>
+          <w:b/>
+          <w:bCs/>
+          <w:sz w:val="24"/>
+          <w:szCs w:val="24"/>
+        </w:rPr>
+        <w:t>-Registrazione</w:t>
+      </w:r>
+      <w:r>
+        <w:rPr>
+          <w:rFonts w:ascii="Century Gothic" w:hAnsi="Century Gothic"/>
+          <w:b/>
+          <w:bCs/>
+          <w:sz w:val="24"/>
+          <w:szCs w:val="24"/>
+        </w:rPr>
+        <w:t>Azienda</w:t>
+      </w:r>
+      <w:r>
+        <w:rPr>
+          <w:rFonts w:ascii="Century Gothic" w:hAnsi="Century Gothic"/>
+          <w:b/>
+          <w:bCs/>
+          <w:sz w:val="24"/>
+          <w:szCs w:val="24"/>
+        </w:rPr>
+        <w:t>_</w:t>
+      </w:r>
+      <w:r>
+        <w:rPr>
+          <w:rFonts w:ascii="Century Gothic" w:hAnsi="Century Gothic"/>
+          <w:b/>
+          <w:bCs/>
+          <w:sz w:val="24"/>
+          <w:szCs w:val="24"/>
+        </w:rPr>
+        <w:t>10</w:t>
+      </w:r>
+    </w:p>
+    <w:p>
+      <w:pPr>
+        <w:rPr>
+          <w:rFonts w:ascii="Century Gothic" w:hAnsi="Century Gothic"/>
+          <w:b/>
+          <w:bCs/>
+          <w:sz w:val="24"/>
+          <w:szCs w:val="24"/>
+        </w:rPr>
+      </w:pPr>
+      <w:r>
+        <w:rPr>
+          <w:rFonts w:ascii="Century Gothic" w:hAnsi="Century Gothic"/>
+          <w:b/>
+          <w:bCs/>
+          <w:sz w:val="24"/>
+          <w:szCs w:val="24"/>
+        </w:rPr>
+        <w:lastRenderedPageBreak/>
+        <w:drawing>
+          <wp:inline distT="0" distB="0" distL="0" distR="0" wp14:anchorId="541CF0F5" wp14:editId="4ED5F762">
+            <wp:extent cx="6477904" cy="3372321"/>
+            <wp:effectExtent l="0" t="0" r="0" b="0"/>
+            <wp:docPr id="48" name="Immagine 48"/>
+            <wp:cNvGraphicFramePr>
+              <a:graphicFrameLocks xmlns:a="http://schemas.openxmlformats.org/drawingml/2006/main" noChangeAspect="1"/>
+            </wp:cNvGraphicFramePr>
+            <a:graphic xmlns:a="http://schemas.openxmlformats.org/drawingml/2006/main">
+              <a:graphicData uri="http://schemas.openxmlformats.org/drawingml/2006/picture">
+                <pic:pic xmlns:pic="http://schemas.openxmlformats.org/drawingml/2006/picture">
+                  <pic:nvPicPr>
+                    <pic:cNvPr id="1" name=""/>
+                    <pic:cNvPicPr/>
+                  </pic:nvPicPr>
+                  <pic:blipFill>
+                    <a:blip r:embed="rId36"/>
+                    <a:stretch>
+                      <a:fillRect/>
+                    </a:stretch>
+                  </pic:blipFill>
+                  <pic:spPr>
+                    <a:xfrm>
+                      <a:off x="0" y="0"/>
+                      <a:ext cx="6477904" cy="3372321"/>
+                    </a:xfrm>
+                    <a:prstGeom prst="rect">
+                      <a:avLst/>
+                    </a:prstGeom>
+                  </pic:spPr>
+                </pic:pic>
+              </a:graphicData>
+            </a:graphic>
+          </wp:inline>
+        </w:drawing>
+      </w:r>
+    </w:p>
+    <w:p>
+      <w:pPr>
+        <w:rPr>
+          <w:rFonts w:ascii="Century Gothic" w:hAnsi="Century Gothic"/>
+          <w:b/>
+          <w:bCs/>
+          <w:sz w:val="24"/>
+          <w:szCs w:val="24"/>
+        </w:rPr>
+      </w:pPr>
+      <w:r>
+        <w:rPr>
+          <w:rFonts w:ascii="Century Gothic" w:hAnsi="Century Gothic"/>
+          <w:b/>
+          <w:bCs/>
+          <w:sz w:val="24"/>
+          <w:szCs w:val="24"/>
+        </w:rPr>
+        <w:lastRenderedPageBreak/>
+        <w:drawing>
+          <wp:inline distT="0" distB="0" distL="0" distR="0" wp14:anchorId="557B261E" wp14:editId="4A410EF5">
+            <wp:extent cx="8125959" cy="3162741"/>
+            <wp:effectExtent l="0" t="0" r="8890" b="0"/>
+            <wp:docPr id="49" name="Immagine 49"/>
+            <wp:cNvGraphicFramePr>
+              <a:graphicFrameLocks xmlns:a="http://schemas.openxmlformats.org/drawingml/2006/main" noChangeAspect="1"/>
+            </wp:cNvGraphicFramePr>
+            <a:graphic xmlns:a="http://schemas.openxmlformats.org/drawingml/2006/main">
+              <a:graphicData uri="http://schemas.openxmlformats.org/drawingml/2006/picture">
+                <pic:pic xmlns:pic="http://schemas.openxmlformats.org/drawingml/2006/picture">
+                  <pic:nvPicPr>
+                    <pic:cNvPr id="1" name=""/>
+                    <pic:cNvPicPr/>
+                  </pic:nvPicPr>
+                  <pic:blipFill>
+                    <a:blip r:embed="rId37"/>
+                    <a:stretch>
+                      <a:fillRect/>
+                    </a:stretch>
+                  </pic:blipFill>
+                  <pic:spPr>
+                    <a:xfrm>
+                      <a:off x="0" y="0"/>
+                      <a:ext cx="8125959" cy="3162741"/>
+                    </a:xfrm>
+                    <a:prstGeom prst="rect">
+                      <a:avLst/>
+                    </a:prstGeom>
+                  </pic:spPr>
+                </pic:pic>
+              </a:graphicData>
+            </a:graphic>
+          </wp:inline>
+        </w:drawing>
+      </w:r>
+    </w:p>
+    <w:p>
+      <w:pPr>
+        <w:rPr>
+          <w:rFonts w:ascii="Century Gothic" w:hAnsi="Century Gothic"/>
+          <w:b/>
+          <w:bCs/>
+          <w:sz w:val="24"/>
+          <w:szCs w:val="24"/>
+        </w:rPr>
+      </w:pPr>
+      <w:r>
+        <w:rPr>
+          <w:rFonts w:ascii="Century Gothic" w:hAnsi="Century Gothic"/>
+          <w:b/>
+          <w:bCs/>
+          <w:sz w:val="24"/>
+          <w:szCs w:val="24"/>
+        </w:rPr>
+        <w:t>TC_RFU1.</w:t>
+      </w:r>
+      <w:r>
+        <w:rPr>
+          <w:rFonts w:ascii="Century Gothic" w:hAnsi="Century Gothic"/>
+          <w:b/>
+          <w:bCs/>
+          <w:sz w:val="24"/>
+          <w:szCs w:val="24"/>
+        </w:rPr>
+        <w:t>2</w:t>
+      </w:r>
+      <w:r>
+        <w:rPr>
+          <w:rFonts w:ascii="Century Gothic" w:hAnsi="Century Gothic"/>
+          <w:b/>
+          <w:bCs/>
+          <w:sz w:val="24"/>
+          <w:szCs w:val="24"/>
+        </w:rPr>
+        <w:t>-Registrazione</w:t>
+      </w:r>
+      <w:r>
+        <w:rPr>
+          <w:rFonts w:ascii="Century Gothic" w:hAnsi="Century Gothic"/>
+          <w:b/>
+          <w:bCs/>
+          <w:sz w:val="24"/>
+          <w:szCs w:val="24"/>
+        </w:rPr>
+        <w:t>Azienda</w:t>
+      </w:r>
+      <w:r>
+        <w:rPr>
+          <w:rFonts w:ascii="Century Gothic" w:hAnsi="Century Gothic"/>
+          <w:b/>
+          <w:bCs/>
+          <w:sz w:val="24"/>
+          <w:szCs w:val="24"/>
+        </w:rPr>
+        <w:t>_</w:t>
+      </w:r>
+      <w:r>
+        <w:rPr>
+          <w:rFonts w:ascii="Century Gothic" w:hAnsi="Century Gothic"/>
+          <w:b/>
+          <w:bCs/>
+          <w:sz w:val="24"/>
+          <w:szCs w:val="24"/>
+        </w:rPr>
+        <w:t>11</w:t>
+      </w:r>
+    </w:p>
+    <w:p>
+      <w:pPr>
+        <w:rPr>
+          <w:rFonts w:ascii="Century Gothic" w:hAnsi="Century Gothic"/>
+          <w:b/>
+          <w:bCs/>
+          <w:sz w:val="24"/>
+          <w:szCs w:val="24"/>
+        </w:rPr>
+      </w:pPr>
+      <w:r>
+        <w:rPr>
+          <w:rFonts w:ascii="Century Gothic" w:hAnsi="Century Gothic"/>
+          <w:b/>
+          <w:bCs/>
+          <w:sz w:val="24"/>
+          <w:szCs w:val="24"/>
+        </w:rPr>
+        <w:lastRenderedPageBreak/>
+        <w:drawing>
+          <wp:inline distT="0" distB="0" distL="0" distR="0" wp14:anchorId="52E02970" wp14:editId="278A818D">
+            <wp:extent cx="9072245" cy="3221990"/>
+            <wp:effectExtent l="0" t="0" r="0" b="0"/>
+            <wp:docPr id="50" name="Immagine 50"/>
+            <wp:cNvGraphicFramePr>
+              <a:graphicFrameLocks xmlns:a="http://schemas.openxmlformats.org/drawingml/2006/main" noChangeAspect="1"/>
+            </wp:cNvGraphicFramePr>
+            <a:graphic xmlns:a="http://schemas.openxmlformats.org/drawingml/2006/main">
+              <a:graphicData uri="http://schemas.openxmlformats.org/drawingml/2006/picture">
+                <pic:pic xmlns:pic="http://schemas.openxmlformats.org/drawingml/2006/picture">
+                  <pic:nvPicPr>
+                    <pic:cNvPr id="1" name=""/>
+                    <pic:cNvPicPr/>
+                  </pic:nvPicPr>
+                  <pic:blipFill>
+                    <a:blip r:embed="rId38"/>
+                    <a:stretch>
+                      <a:fillRect/>
+                    </a:stretch>
+                  </pic:blipFill>
+                  <pic:spPr>
+                    <a:xfrm>
+                      <a:off x="0" y="0"/>
+                      <a:ext cx="9072245" cy="3221990"/>
+                    </a:xfrm>
+                    <a:prstGeom prst="rect">
+                      <a:avLst/>
+                    </a:prstGeom>
+                  </pic:spPr>
+                </pic:pic>
+              </a:graphicData>
+            </a:graphic>
+          </wp:inline>
+        </w:drawing>
+      </w:r>
+    </w:p>
+    <w:p>
+      <w:pPr>
+        <w:rPr>
+          <w:rFonts w:ascii="Century Gothic" w:hAnsi="Century Gothic"/>
+          <w:b/>
+          <w:bCs/>
+          <w:sz w:val="24"/>
+          <w:szCs w:val="24"/>
+        </w:rPr>
+      </w:pPr>
+    </w:p>
+    <w:p>
+      <w:pPr>
+        <w:rPr>
+          <w:rFonts w:ascii="Century Gothic" w:hAnsi="Century Gothic"/>
+          <w:b/>
+          <w:bCs/>
+          <w:sz w:val="24"/>
+          <w:szCs w:val="24"/>
+        </w:rPr>
+      </w:pPr>
+      <w:r>
+        <w:rPr>
+          <w:rFonts w:ascii="Century Gothic" w:hAnsi="Century Gothic"/>
+          <w:b/>
+          <w:bCs/>
+          <w:sz w:val="24"/>
+          <w:szCs w:val="24"/>
+        </w:rPr>
+        <w:lastRenderedPageBreak/>
+        <w:drawing>
+          <wp:inline distT="0" distB="0" distL="0" distR="0" wp14:anchorId="22DDB932" wp14:editId="6494C328">
+            <wp:extent cx="8964276" cy="3172268"/>
+            <wp:effectExtent l="0" t="0" r="0" b="9525"/>
+            <wp:docPr id="51" name="Immagine 51"/>
+            <wp:cNvGraphicFramePr>
+              <a:graphicFrameLocks xmlns:a="http://schemas.openxmlformats.org/drawingml/2006/main" noChangeAspect="1"/>
+            </wp:cNvGraphicFramePr>
+            <a:graphic xmlns:a="http://schemas.openxmlformats.org/drawingml/2006/main">
+              <a:graphicData uri="http://schemas.openxmlformats.org/drawingml/2006/picture">
+                <pic:pic xmlns:pic="http://schemas.openxmlformats.org/drawingml/2006/picture">
+                  <pic:nvPicPr>
+                    <pic:cNvPr id="1" name=""/>
+                    <pic:cNvPicPr/>
+                  </pic:nvPicPr>
+                  <pic:blipFill>
+                    <a:blip r:embed="rId39"/>
+                    <a:stretch>
+                      <a:fillRect/>
+                    </a:stretch>
+                  </pic:blipFill>
+                  <pic:spPr>
+                    <a:xfrm>
+                      <a:off x="0" y="0"/>
+                      <a:ext cx="8964276" cy="3172268"/>
+                    </a:xfrm>
+                    <a:prstGeom prst="rect">
+                      <a:avLst/>
+                    </a:prstGeom>
+                  </pic:spPr>
+                </pic:pic>
+              </a:graphicData>
+            </a:graphic>
+          </wp:inline>
+        </w:drawing>
+      </w:r>
+    </w:p>
+    <w:p>
+      <w:pPr>
+        <w:rPr>
+          <w:rFonts w:ascii="Century Gothic" w:hAnsi="Century Gothic"/>
+          <w:b/>
+          <w:bCs/>
+          <w:sz w:val="24"/>
+          <w:szCs w:val="24"/>
+        </w:rPr>
+      </w:pPr>
+      <w:r>
+        <w:rPr>
+          <w:rFonts w:ascii="Century Gothic" w:hAnsi="Century Gothic"/>
+          <w:b/>
+          <w:bCs/>
+          <w:sz w:val="24"/>
+          <w:szCs w:val="24"/>
+        </w:rPr>
+        <w:t>TC_RFU1.</w:t>
+      </w:r>
+      <w:r>
+        <w:rPr>
+          <w:rFonts w:ascii="Century Gothic" w:hAnsi="Century Gothic"/>
+          <w:b/>
+          <w:bCs/>
+          <w:sz w:val="24"/>
+          <w:szCs w:val="24"/>
+        </w:rPr>
+        <w:t>2</w:t>
+      </w:r>
+      <w:r>
+        <w:rPr>
+          <w:rFonts w:ascii="Century Gothic" w:hAnsi="Century Gothic"/>
+          <w:b/>
+          <w:bCs/>
+          <w:sz w:val="24"/>
+          <w:szCs w:val="24"/>
+        </w:rPr>
+        <w:t>-Registrazione</w:t>
+      </w:r>
+      <w:r>
+        <w:rPr>
+          <w:rFonts w:ascii="Century Gothic" w:hAnsi="Century Gothic"/>
+          <w:b/>
+          <w:bCs/>
+          <w:sz w:val="24"/>
+          <w:szCs w:val="24"/>
+        </w:rPr>
+        <w:t>Azienda</w:t>
+      </w:r>
+      <w:r>
+        <w:rPr>
+          <w:rFonts w:ascii="Century Gothic" w:hAnsi="Century Gothic"/>
+          <w:b/>
+          <w:bCs/>
+          <w:sz w:val="24"/>
+          <w:szCs w:val="24"/>
+        </w:rPr>
+        <w:t>_</w:t>
+      </w:r>
+      <w:r>
+        <w:rPr>
+          <w:rFonts w:ascii="Century Gothic" w:hAnsi="Century Gothic"/>
+          <w:b/>
+          <w:bCs/>
+          <w:sz w:val="24"/>
+          <w:szCs w:val="24"/>
+        </w:rPr>
+        <w:t>12</w:t>
+      </w:r>
+    </w:p>
+    <w:p>
+      <w:pPr>
+        <w:rPr>
+          <w:rFonts w:ascii="Century Gothic" w:hAnsi="Century Gothic"/>
+          <w:b/>
+          <w:bCs/>
+          <w:sz w:val="24"/>
+          <w:szCs w:val="24"/>
+        </w:rPr>
+      </w:pPr>
+      <w:r>
+        <w:rPr>
+          <w:rFonts w:ascii="Century Gothic" w:hAnsi="Century Gothic"/>
+          <w:b/>
+          <w:bCs/>
+          <w:sz w:val="24"/>
+          <w:szCs w:val="24"/>
+        </w:rPr>
+        <w:lastRenderedPageBreak/>
+        <w:drawing>
+          <wp:inline distT="0" distB="0" distL="0" distR="0" wp14:anchorId="1BC25F7E" wp14:editId="15F08A4A">
+            <wp:extent cx="8202170" cy="2991267"/>
+            <wp:effectExtent l="0" t="0" r="8890" b="0"/>
+            <wp:docPr id="52" name="Immagine 52"/>
+            <wp:cNvGraphicFramePr>
+              <a:graphicFrameLocks xmlns:a="http://schemas.openxmlformats.org/drawingml/2006/main" noChangeAspect="1"/>
+            </wp:cNvGraphicFramePr>
+            <a:graphic xmlns:a="http://schemas.openxmlformats.org/drawingml/2006/main">
+              <a:graphicData uri="http://schemas.openxmlformats.org/drawingml/2006/picture">
+                <pic:pic xmlns:pic="http://schemas.openxmlformats.org/drawingml/2006/picture">
+                  <pic:nvPicPr>
+                    <pic:cNvPr id="1" name=""/>
+                    <pic:cNvPicPr/>
+                  </pic:nvPicPr>
+                  <pic:blipFill>
+                    <a:blip r:embed="rId40"/>
+                    <a:stretch>
+                      <a:fillRect/>
+                    </a:stretch>
+                  </pic:blipFill>
+                  <pic:spPr>
+                    <a:xfrm>
+                      <a:off x="0" y="0"/>
+                      <a:ext cx="8202170" cy="2991267"/>
+                    </a:xfrm>
+                    <a:prstGeom prst="rect">
+                      <a:avLst/>
+                    </a:prstGeom>
+                  </pic:spPr>
+                </pic:pic>
+              </a:graphicData>
+            </a:graphic>
+          </wp:inline>
+        </w:drawing>
+      </w:r>
+    </w:p>
+    <w:p>
+      <w:r>
+        <w:lastRenderedPageBreak/>
+        <w:drawing>
+          <wp:inline distT="0" distB="0" distL="0" distR="0" wp14:anchorId="522AFE48" wp14:editId="3948418A">
+            <wp:extent cx="6058746" cy="3848637"/>
+            <wp:effectExtent l="0" t="0" r="0" b="0"/>
+            <wp:docPr id="53" name="Immagine 53"/>
+            <wp:cNvGraphicFramePr>
+              <a:graphicFrameLocks xmlns:a="http://schemas.openxmlformats.org/drawingml/2006/main" noChangeAspect="1"/>
+            </wp:cNvGraphicFramePr>
+            <a:graphic xmlns:a="http://schemas.openxmlformats.org/drawingml/2006/main">
+              <a:graphicData uri="http://schemas.openxmlformats.org/drawingml/2006/picture">
+                <pic:pic xmlns:pic="http://schemas.openxmlformats.org/drawingml/2006/picture">
+                  <pic:nvPicPr>
+                    <pic:cNvPr id="1" name=""/>
+                    <pic:cNvPicPr/>
+                  </pic:nvPicPr>
+                  <pic:blipFill>
+                    <a:blip r:embed="rId41"/>
+                    <a:stretch>
+                      <a:fillRect/>
+                    </a:stretch>
+                  </pic:blipFill>
+                  <pic:spPr>
+                    <a:xfrm>
+                      <a:off x="0" y="0"/>
+                      <a:ext cx="6058746" cy="3848637"/>
+                    </a:xfrm>
+                    <a:prstGeom prst="rect">
+                      <a:avLst/>
+                    </a:prstGeom>
+                  </pic:spPr>
+                </pic:pic>
+              </a:graphicData>
+            </a:graphic>
+          </wp:inline>
+        </w:drawing>
+      </w:r>
+    </w:p>
+    <w:p>
+      <w:pPr>
+        <w:rPr>
+          <w:rFonts w:ascii="Century Gothic" w:hAnsi="Century Gothic"/>
+          <w:b/>
+          <w:bCs/>
+          <w:sz w:val="24"/>
+          <w:szCs w:val="24"/>
+        </w:rPr>
+      </w:pPr>
+      <w:r>
+        <w:rPr>
+          <w:rFonts w:ascii="Century Gothic" w:hAnsi="Century Gothic"/>
+          <w:b/>
+          <w:bCs/>
+          <w:sz w:val="24"/>
+          <w:szCs w:val="24"/>
+        </w:rPr>
+        <w:t>TC_RFU1.</w:t>
+      </w:r>
+      <w:r>
+        <w:rPr>
+          <w:rFonts w:ascii="Century Gothic" w:hAnsi="Century Gothic"/>
+          <w:b/>
+          <w:bCs/>
+          <w:sz w:val="24"/>
+          <w:szCs w:val="24"/>
+        </w:rPr>
+        <w:t>2</w:t>
+      </w:r>
+      <w:r>
+        <w:rPr>
+          <w:rFonts w:ascii="Century Gothic" w:hAnsi="Century Gothic"/>
+          <w:b/>
+          <w:bCs/>
+          <w:sz w:val="24"/>
+          <w:szCs w:val="24"/>
+        </w:rPr>
+        <w:t>-Registrazione</w:t>
+      </w:r>
+      <w:r>
+        <w:rPr>
+          <w:rFonts w:ascii="Century Gothic" w:hAnsi="Century Gothic"/>
+          <w:b/>
+          <w:bCs/>
+          <w:sz w:val="24"/>
+          <w:szCs w:val="24"/>
+        </w:rPr>
+        <w:t>Azienda</w:t>
+      </w:r>
+      <w:r>
+        <w:rPr>
+          <w:rFonts w:ascii="Century Gothic" w:hAnsi="Century Gothic"/>
+          <w:b/>
+          <w:bCs/>
+          <w:sz w:val="24"/>
+          <w:szCs w:val="24"/>
+        </w:rPr>
+        <w:t>_</w:t>
+      </w:r>
+      <w:r>
+        <w:rPr>
+          <w:rFonts w:ascii="Century Gothic" w:hAnsi="Century Gothic"/>
+          <w:b/>
+          <w:bCs/>
+          <w:sz w:val="24"/>
+          <w:szCs w:val="24"/>
+        </w:rPr>
+        <w:t>13</w:t>
+      </w:r>
+    </w:p>
+    <w:p>
+      <w:r>
+        <w:lastRenderedPageBreak/>
+        <w:drawing>
+          <wp:inline distT="0" distB="0" distL="0" distR="0" wp14:anchorId="3F6DD5CB" wp14:editId="32FE6C88">
+            <wp:extent cx="7964011" cy="2972215"/>
+            <wp:effectExtent l="0" t="0" r="0" b="0"/>
+            <wp:docPr id="54" name="Immagine 54"/>
+            <wp:cNvGraphicFramePr>
+              <a:graphicFrameLocks xmlns:a="http://schemas.openxmlformats.org/drawingml/2006/main" noChangeAspect="1"/>
+            </wp:cNvGraphicFramePr>
+            <a:graphic xmlns:a="http://schemas.openxmlformats.org/drawingml/2006/main">
+              <a:graphicData uri="http://schemas.openxmlformats.org/drawingml/2006/picture">
+                <pic:pic xmlns:pic="http://schemas.openxmlformats.org/drawingml/2006/picture">
+                  <pic:nvPicPr>
+                    <pic:cNvPr id="1" name=""/>
+                    <pic:cNvPicPr/>
+                  </pic:nvPicPr>
+                  <pic:blipFill>
+                    <a:blip r:embed="rId42"/>
+                    <a:stretch>
+                      <a:fillRect/>
+                    </a:stretch>
+                  </pic:blipFill>
+                  <pic:spPr>
+                    <a:xfrm>
+                      <a:off x="0" y="0"/>
+                      <a:ext cx="7964011" cy="2972215"/>
+                    </a:xfrm>
+                    <a:prstGeom prst="rect">
+                      <a:avLst/>
+                    </a:prstGeom>
+                  </pic:spPr>
+                </pic:pic>
+              </a:graphicData>
+            </a:graphic>
+          </wp:inline>
+        </w:drawing>
+      </w:r>
+    </w:p>
+    <w:p>
+      <w:r>
+        <w:lastRenderedPageBreak/>
+        <w:drawing>
+          <wp:inline distT="0" distB="0" distL="0" distR="0" wp14:anchorId="3A0F36A1" wp14:editId="4BF0756B">
+            <wp:extent cx="6925642" cy="3848637"/>
+            <wp:effectExtent l="0" t="0" r="8890" b="0"/>
+            <wp:docPr id="55" name="Immagine 55"/>
+            <wp:cNvGraphicFramePr>
+              <a:graphicFrameLocks xmlns:a="http://schemas.openxmlformats.org/drawingml/2006/main" noChangeAspect="1"/>
+            </wp:cNvGraphicFramePr>
+            <a:graphic xmlns:a="http://schemas.openxmlformats.org/drawingml/2006/main">
+              <a:graphicData uri="http://schemas.openxmlformats.org/drawingml/2006/picture">
+                <pic:pic xmlns:pic="http://schemas.openxmlformats.org/drawingml/2006/picture">
+                  <pic:nvPicPr>
+                    <pic:cNvPr id="1" name=""/>
+                    <pic:cNvPicPr/>
+                  </pic:nvPicPr>
+                  <pic:blipFill>
+                    <a:blip r:embed="rId43"/>
+                    <a:stretch>
+                      <a:fillRect/>
+                    </a:stretch>
+                  </pic:blipFill>
+                  <pic:spPr>
+                    <a:xfrm>
+                      <a:off x="0" y="0"/>
+                      <a:ext cx="6925642" cy="3848637"/>
+                    </a:xfrm>
+                    <a:prstGeom prst="rect">
+                      <a:avLst/>
+                    </a:prstGeom>
+                  </pic:spPr>
+                </pic:pic>
+              </a:graphicData>
+            </a:graphic>
+          </wp:inline>
+        </w:drawing>
+      </w:r>
+    </w:p>
+    <w:p>
+      <w:pPr>
+        <w:rPr>
+          <w:rFonts w:ascii="Century Gothic" w:hAnsi="Century Gothic"/>
+          <w:b/>
+          <w:bCs/>
+          <w:sz w:val="24"/>
+          <w:szCs w:val="24"/>
+        </w:rPr>
+      </w:pPr>
+      <w:r>
+        <w:rPr>
+          <w:rFonts w:ascii="Century Gothic" w:hAnsi="Century Gothic"/>
+          <w:b/>
+          <w:bCs/>
+          <w:sz w:val="24"/>
+          <w:szCs w:val="24"/>
+        </w:rPr>
+        <w:t>TC_RFU1.</w:t>
+      </w:r>
+      <w:r>
+        <w:rPr>
+          <w:rFonts w:ascii="Century Gothic" w:hAnsi="Century Gothic"/>
+          <w:b/>
+          <w:bCs/>
+          <w:sz w:val="24"/>
+          <w:szCs w:val="24"/>
+        </w:rPr>
+        <w:t>2</w:t>
+      </w:r>
+      <w:r>
+        <w:rPr>
+          <w:rFonts w:ascii="Century Gothic" w:hAnsi="Century Gothic"/>
+          <w:b/>
+          <w:bCs/>
+          <w:sz w:val="24"/>
+          <w:szCs w:val="24"/>
+        </w:rPr>
+        <w:t>-Registrazione</w:t>
+      </w:r>
+      <w:r>
+        <w:rPr>
+          <w:rFonts w:ascii="Century Gothic" w:hAnsi="Century Gothic"/>
+          <w:b/>
+          <w:bCs/>
+          <w:sz w:val="24"/>
+          <w:szCs w:val="24"/>
+        </w:rPr>
+        <w:t>Azienda</w:t>
+      </w:r>
+      <w:r>
+        <w:rPr>
+          <w:rFonts w:ascii="Century Gothic" w:hAnsi="Century Gothic"/>
+          <w:b/>
+          <w:bCs/>
+          <w:sz w:val="24"/>
+          <w:szCs w:val="24"/>
+        </w:rPr>
+        <w:t>_</w:t>
+      </w:r>
+      <w:r>
+        <w:rPr>
+          <w:rFonts w:ascii="Century Gothic" w:hAnsi="Century Gothic"/>
+          <w:b/>
+          <w:bCs/>
+          <w:sz w:val="24"/>
+          <w:szCs w:val="24"/>
+        </w:rPr>
+        <w:t>14</w:t>
+      </w:r>
+    </w:p>
+    <w:p>
+      <w:pPr>
+        <w:rPr>
+          <w:rFonts w:ascii="Century Gothic" w:hAnsi="Century Gothic"/>
+          <w:b/>
+          <w:bCs/>
+          <w:sz w:val="24"/>
+          <w:szCs w:val="24"/>
+        </w:rPr>
+      </w:pPr>
+      <w:r>
+        <w:rPr>
+          <w:rFonts w:ascii="Century Gothic" w:hAnsi="Century Gothic"/>
+          <w:b/>
+          <w:bCs/>
+          <w:sz w:val="24"/>
+          <w:szCs w:val="24"/>
+        </w:rPr>
+        <w:lastRenderedPageBreak/>
+        <w:drawing>
+          <wp:inline distT="0" distB="0" distL="0" distR="0" wp14:anchorId="7E3B421A" wp14:editId="0208FF18">
+            <wp:extent cx="7363853" cy="2495898"/>
+            <wp:effectExtent l="0" t="0" r="8890" b="0"/>
+            <wp:docPr id="57" name="Immagine 57"/>
+            <wp:cNvGraphicFramePr>
+              <a:graphicFrameLocks xmlns:a="http://schemas.openxmlformats.org/drawingml/2006/main" noChangeAspect="1"/>
+            </wp:cNvGraphicFramePr>
+            <a:graphic xmlns:a="http://schemas.openxmlformats.org/drawingml/2006/main">
+              <a:graphicData uri="http://schemas.openxmlformats.org/drawingml/2006/picture">
+                <pic:pic xmlns:pic="http://schemas.openxmlformats.org/drawingml/2006/picture">
+                  <pic:nvPicPr>
+                    <pic:cNvPr id="1" name=""/>
+                    <pic:cNvPicPr/>
+                  </pic:nvPicPr>
+                  <pic:blipFill>
+                    <a:blip r:embed="rId44"/>
+                    <a:stretch>
+                      <a:fillRect/>
+                    </a:stretch>
+                  </pic:blipFill>
+                  <pic:spPr>
+                    <a:xfrm>
+                      <a:off x="0" y="0"/>
+                      <a:ext cx="7363853" cy="2495898"/>
+                    </a:xfrm>
+                    <a:prstGeom prst="rect">
+                      <a:avLst/>
+                    </a:prstGeom>
+                  </pic:spPr>
+                </pic:pic>
+              </a:graphicData>
+            </a:graphic>
+          </wp:inline>
+        </w:drawing>
+      </w:r>
+    </w:p>
+    <w:p>
+      <w:r>
+        <w:lastRenderedPageBreak/>
+        <w:drawing>
+          <wp:inline distT="0" distB="0" distL="0" distR="0" wp14:anchorId="5D5D40A4" wp14:editId="17AF7031">
+            <wp:extent cx="8154538" cy="4143953"/>
+            <wp:effectExtent l="0" t="0" r="0" b="9525"/>
+            <wp:docPr id="56" name="Immagine 56"/>
+            <wp:cNvGraphicFramePr>
+              <a:graphicFrameLocks xmlns:a="http://schemas.openxmlformats.org/drawingml/2006/main" noChangeAspect="1"/>
+            </wp:cNvGraphicFramePr>
+            <a:graphic xmlns:a="http://schemas.openxmlformats.org/drawingml/2006/main">
+              <a:graphicData uri="http://schemas.openxmlformats.org/drawingml/2006/picture">
+                <pic:pic xmlns:pic="http://schemas.openxmlformats.org/drawingml/2006/picture">
+                  <pic:nvPicPr>
+                    <pic:cNvPr id="1" name=""/>
+                    <pic:cNvPicPr/>
+                  </pic:nvPicPr>
+                  <pic:blipFill>
+                    <a:blip r:embed="rId45"/>
+                    <a:stretch>
+                      <a:fillRect/>
+                    </a:stretch>
+                  </pic:blipFill>
+                  <pic:spPr>
+                    <a:xfrm>
+                      <a:off x="0" y="0"/>
+                      <a:ext cx="8154538" cy="4143953"/>
+                    </a:xfrm>
+                    <a:prstGeom prst="rect">
+                      <a:avLst/>
+                    </a:prstGeom>
+                  </pic:spPr>
+                </pic:pic>
+              </a:graphicData>
+            </a:graphic>
+          </wp:inline>
+        </w:drawing>
+      </w:r>
+    </w:p>
+    <w:p>
+      <w:pPr>
+        <w:rPr>
+          <w:rFonts w:ascii="Century Gothic" w:hAnsi="Century Gothic"/>
+          <w:b/>
+          <w:bCs/>
+          <w:sz w:val="24"/>
+          <w:szCs w:val="24"/>
+        </w:rPr>
+      </w:pPr>
+      <w:r>
+        <w:rPr>
+          <w:rFonts w:ascii="Century Gothic" w:hAnsi="Century Gothic"/>
+          <w:b/>
+          <w:bCs/>
+          <w:sz w:val="24"/>
+          <w:szCs w:val="24"/>
+        </w:rPr>
+        <w:t>TC_RFU1.</w:t>
+      </w:r>
+      <w:r>
+        <w:rPr>
+          <w:rFonts w:ascii="Century Gothic" w:hAnsi="Century Gothic"/>
+          <w:b/>
+          <w:bCs/>
+          <w:sz w:val="24"/>
+          <w:szCs w:val="24"/>
+        </w:rPr>
+        <w:t>2</w:t>
+      </w:r>
+      <w:r>
+        <w:rPr>
+          <w:rFonts w:ascii="Century Gothic" w:hAnsi="Century Gothic"/>
+          <w:b/>
+          <w:bCs/>
+          <w:sz w:val="24"/>
+          <w:szCs w:val="24"/>
+        </w:rPr>
+        <w:t>-Registrazione</w:t>
+      </w:r>
+      <w:r>
+        <w:rPr>
+          <w:rFonts w:ascii="Century Gothic" w:hAnsi="Century Gothic"/>
+          <w:b/>
+          <w:bCs/>
+          <w:sz w:val="24"/>
+          <w:szCs w:val="24"/>
+        </w:rPr>
+        <w:t>Azienda</w:t>
+      </w:r>
+      <w:r>
+        <w:rPr>
+          <w:rFonts w:ascii="Century Gothic" w:hAnsi="Century Gothic"/>
+          <w:b/>
+          <w:bCs/>
+          <w:sz w:val="24"/>
+          <w:szCs w:val="24"/>
+        </w:rPr>
+        <w:t>_</w:t>
+      </w:r>
+      <w:r>
+        <w:rPr>
+          <w:rFonts w:ascii="Century Gothic" w:hAnsi="Century Gothic"/>
+          <w:b/>
+          <w:bCs/>
+          <w:sz w:val="24"/>
+          <w:szCs w:val="24"/>
+        </w:rPr>
+        <w:t>15</w:t>
+      </w:r>
+    </w:p>
+    <w:p>
+      <w:pPr>
+        <w:rPr>
+          <w:rFonts w:ascii="Century Gothic" w:hAnsi="Century Gothic"/>
+          <w:b/>
+          <w:bCs/>
+          <w:sz w:val="24"/>
+          <w:szCs w:val="24"/>
+        </w:rPr>
+      </w:pPr>
+      <w:r>
+        <w:rPr>
+          <w:rFonts w:ascii="Century Gothic" w:hAnsi="Century Gothic"/>
+          <w:b/>
+          <w:bCs/>
+          <w:sz w:val="24"/>
+          <w:szCs w:val="24"/>
+        </w:rPr>
+        <w:lastRenderedPageBreak/>
+        <w:drawing>
+          <wp:inline distT="0" distB="0" distL="0" distR="0" wp14:anchorId="4A7C1FC5" wp14:editId="560BB6CB">
+            <wp:extent cx="6077798" cy="2257740"/>
+            <wp:effectExtent l="0" t="0" r="0" b="9525"/>
+            <wp:docPr id="59" name="Immagine 59"/>
+            <wp:cNvGraphicFramePr>
+              <a:graphicFrameLocks xmlns:a="http://schemas.openxmlformats.org/drawingml/2006/main" noChangeAspect="1"/>
+            </wp:cNvGraphicFramePr>
+            <a:graphic xmlns:a="http://schemas.openxmlformats.org/drawingml/2006/main">
+              <a:graphicData uri="http://schemas.openxmlformats.org/drawingml/2006/picture">
+                <pic:pic xmlns:pic="http://schemas.openxmlformats.org/drawingml/2006/picture">
+                  <pic:nvPicPr>
+                    <pic:cNvPr id="1" name=""/>
+                    <pic:cNvPicPr/>
+                  </pic:nvPicPr>
+                  <pic:blipFill>
+                    <a:blip r:embed="rId46"/>
+                    <a:stretch>
+                      <a:fillRect/>
+                    </a:stretch>
+                  </pic:blipFill>
+                  <pic:spPr>
+                    <a:xfrm>
+                      <a:off x="0" y="0"/>
+                      <a:ext cx="6077798" cy="2257740"/>
+                    </a:xfrm>
+                    <a:prstGeom prst="rect">
+                      <a:avLst/>
+                    </a:prstGeom>
+                  </pic:spPr>
+                </pic:pic>
+              </a:graphicData>
+            </a:graphic>
+          </wp:inline>
+        </w:drawing>
+      </w:r>
+    </w:p>
+    <w:p>
+      <w:r>
+        <w:lastRenderedPageBreak/>
+        <w:drawing>
+          <wp:inline distT="0" distB="0" distL="0" distR="0" wp14:anchorId="0A405539" wp14:editId="1145A89A">
+            <wp:extent cx="6620799" cy="4324954"/>
+            <wp:effectExtent l="0" t="0" r="0" b="0"/>
+            <wp:docPr id="58" name="Immagine 58"/>
+            <wp:cNvGraphicFramePr>
+              <a:graphicFrameLocks xmlns:a="http://schemas.openxmlformats.org/drawingml/2006/main" noChangeAspect="1"/>
+            </wp:cNvGraphicFramePr>
+            <a:graphic xmlns:a="http://schemas.openxmlformats.org/drawingml/2006/main">
+              <a:graphicData uri="http://schemas.openxmlformats.org/drawingml/2006/picture">
+                <pic:pic xmlns:pic="http://schemas.openxmlformats.org/drawingml/2006/picture">
+                  <pic:nvPicPr>
+                    <pic:cNvPr id="1" name=""/>
+                    <pic:cNvPicPr/>
+                  </pic:nvPicPr>
+                  <pic:blipFill>
+                    <a:blip r:embed="rId47"/>
+                    <a:stretch>
+                      <a:fillRect/>
+                    </a:stretch>
+                  </pic:blipFill>
+                  <pic:spPr>
+                    <a:xfrm>
+                      <a:off x="0" y="0"/>
+                      <a:ext cx="6620799" cy="4324954"/>
+                    </a:xfrm>
+                    <a:prstGeom prst="rect">
+                      <a:avLst/>
+                    </a:prstGeom>
+                  </pic:spPr>
+                </pic:pic>
+              </a:graphicData>
+            </a:graphic>
+          </wp:inline>
+        </w:drawing>
+      </w:r>
+    </w:p>
+    <w:p>
+      <w:r>
+        <w:rPr>
+          <w:rFonts w:ascii="Century Gothic" w:hAnsi="Century Gothic"/>
+          <w:b/>
+          <w:bCs/>
+          <w:sz w:val="24"/>
+          <w:szCs w:val="24"/>
+        </w:rPr>
+        <w:t>TC_RFU1.</w:t>
+      </w:r>
+      <w:r>
+        <w:rPr>
+          <w:rFonts w:ascii="Century Gothic" w:hAnsi="Century Gothic"/>
+          <w:b/>
+          <w:bCs/>
+          <w:sz w:val="24"/>
+          <w:szCs w:val="24"/>
+        </w:rPr>
+        <w:t>2</w:t>
+      </w:r>
+      <w:r>
+        <w:rPr>
+          <w:rFonts w:ascii="Century Gothic" w:hAnsi="Century Gothic"/>
+          <w:b/>
+          <w:bCs/>
+          <w:sz w:val="24"/>
+          <w:szCs w:val="24"/>
+        </w:rPr>
+        <w:t>-Registrazione</w:t>
+      </w:r>
+      <w:r>
+        <w:rPr>
+          <w:rFonts w:ascii="Century Gothic" w:hAnsi="Century Gothic"/>
+          <w:b/>
+          <w:bCs/>
+          <w:sz w:val="24"/>
+          <w:szCs w:val="24"/>
+        </w:rPr>
+        <w:t>Azienda</w:t>
+      </w:r>
+      <w:r>
+        <w:rPr>
+          <w:rFonts w:ascii="Century Gothic" w:hAnsi="Century Gothic"/>
+          <w:b/>
+          <w:bCs/>
+          <w:sz w:val="24"/>
+          <w:szCs w:val="24"/>
+        </w:rPr>
+        <w:t>_</w:t>
+      </w:r>
+      <w:r>
+        <w:rPr>
+          <w:rFonts w:ascii="Century Gothic" w:hAnsi="Century Gothic"/>
+          <w:b/>
+          <w:bCs/>
+          <w:sz w:val="24"/>
+          <w:szCs w:val="24"/>
+        </w:rPr>
+        <w:t>16</w:t>
+      </w:r>
       <w:bookmarkStart w:id="1" w:name="_GoBack"/>
       <w:bookmarkEnd w:id="1"/>
     </w:p>
+    <w:p/>
+    <w:p/>
+    <w:p/>
+    <w:p/>
+    <w:p/>
+    <w:p/>
+    <w:p/>
+    <w:p/>
     <w:sectPr>
       <w:pgSz w:w="16838" w:h="11906" w:orient="landscape"/>
       <w:pgMar w:top="1134" w:right="1417" w:bottom="1134" w:left="1134" w:header="708" w:footer="708" w:gutter="0"/>
@@ -677,6 +4198,7 @@
     <w:lsdException w:name="HTML Sample" w:semiHidden="1" w:unhideWhenUsed="1"/>
     <w:lsdException w:name="HTML Typewriter" w:semiHidden="1" w:unhideWhenUsed="1"/>
     <w:lsdException w:name="HTML Variable" w:semiHidden="1" w:unhideWhenUsed="1"/>
+    <w:lsdException w:name="Normal Table" w:semiHidden="1" w:unhideWhenUsed="1"/>
     <w:lsdException w:name="annotation subject" w:semiHidden="1" w:unhideWhenUsed="1"/>
     <w:lsdException w:name="No List" w:semiHidden="1" w:unhideWhenUsed="1"/>
     <w:lsdException w:name="Outline List 1" w:semiHidden="1" w:unhideWhenUsed="1"/>
@@ -722,9 +4244,11 @@
     <w:lsdException w:name="Table Subtle 1" w:semiHidden="1" w:unhideWhenUsed="1"/>
     <w:lsdException w:name="Table Subtle 2" w:semiHidden="1" w:unhideWhenUsed="1"/>
     <w:lsdException w:name="Table Web 1" w:semiHidden="1" w:unhideWhenUsed="1"/>
+    <w:lsdException w:name="Table Web 2" w:semiHidden="1" w:unhideWhenUsed="1"/>
     <w:lsdException w:name="Table Web 3" w:semiHidden="1" w:unhideWhenUsed="1"/>
     <w:lsdException w:name="Balloon Text" w:semiHidden="1" w:unhideWhenUsed="1"/>
     <w:lsdException w:name="Table Grid" w:uiPriority="39"/>
+    <w:lsdException w:name="Table Theme" w:semiHidden="1" w:unhideWhenUsed="1"/>
     <w:lsdException w:name="Placeholder Text" w:semiHidden="1"/>
     <w:lsdException w:name="No Spacing" w:uiPriority="1" w:qFormat="1"/>
     <w:lsdException w:name="Light Shading" w:uiPriority="60"/>

</xml_diff>

<commit_message>
aggiunti nuovi test con selenium
</commit_message>
<xml_diff>
--- a/selenium_testing/doc-testing1.docx
+++ b/selenium_testing/doc-testing1.docx
@@ -1212,6 +1212,9 @@
     </w:p>
     <w:p>
       <w:r>
+        <w:rPr>
+          <w:noProof/>
+        </w:rPr>
         <w:drawing>
           <wp:inline distT="0" distB="0" distL="0" distR="0" wp14:anchorId="2DB4D761" wp14:editId="72251C7F">
             <wp:extent cx="9072245" cy="3669030"/>
@@ -1251,6 +1254,9 @@
     </w:p>
     <w:p>
       <w:r>
+        <w:rPr>
+          <w:noProof/>
+        </w:rPr>
         <w:drawing>
           <wp:inline distT="0" distB="0" distL="0" distR="0" wp14:anchorId="7C382B04" wp14:editId="11D73403">
             <wp:extent cx="4267796" cy="1114581"/>
@@ -1365,6 +1371,9 @@
     </w:p>
     <w:p>
       <w:r>
+        <w:rPr>
+          <w:noProof/>
+        </w:rPr>
         <w:drawing>
           <wp:inline distT="0" distB="0" distL="0" distR="0" wp14:anchorId="6D5222FA" wp14:editId="271E0CB1">
             <wp:extent cx="9072245" cy="2553335"/>
@@ -1404,6 +1413,9 @@
     </w:p>
     <w:p>
       <w:r>
+        <w:rPr>
+          <w:noProof/>
+        </w:rPr>
         <w:drawing>
           <wp:inline distT="0" distB="0" distL="0" distR="0" wp14:anchorId="0F0040ED" wp14:editId="50862AA7">
             <wp:extent cx="5753903" cy="2924583"/>
@@ -1528,6 +1540,7 @@
           <w:rFonts w:ascii="Century Gothic" w:hAnsi="Century Gothic"/>
           <w:b/>
           <w:bCs/>
+          <w:noProof/>
           <w:sz w:val="24"/>
           <w:szCs w:val="24"/>
         </w:rPr>
@@ -1583,6 +1596,7 @@
           <w:rFonts w:ascii="Century Gothic" w:hAnsi="Century Gothic"/>
           <w:b/>
           <w:bCs/>
+          <w:noProof/>
           <w:sz w:val="24"/>
           <w:szCs w:val="24"/>
         </w:rPr>
@@ -1710,6 +1724,7 @@
           <w:rFonts w:ascii="Century Gothic" w:hAnsi="Century Gothic"/>
           <w:b/>
           <w:bCs/>
+          <w:noProof/>
           <w:sz w:val="24"/>
           <w:szCs w:val="24"/>
         </w:rPr>
@@ -1766,6 +1781,7 @@
           <w:rFonts w:ascii="Century Gothic" w:hAnsi="Century Gothic"/>
           <w:b/>
           <w:bCs/>
+          <w:noProof/>
           <w:sz w:val="24"/>
           <w:szCs w:val="24"/>
         </w:rPr>
@@ -1904,6 +1920,7 @@
           <w:rFonts w:ascii="Century Gothic" w:hAnsi="Century Gothic"/>
           <w:b/>
           <w:bCs/>
+          <w:noProof/>
           <w:sz w:val="24"/>
           <w:szCs w:val="24"/>
         </w:rPr>
@@ -1960,6 +1977,7 @@
           <w:rFonts w:ascii="Century Gothic" w:hAnsi="Century Gothic"/>
           <w:b/>
           <w:bCs/>
+          <w:noProof/>
           <w:sz w:val="24"/>
           <w:szCs w:val="24"/>
         </w:rPr>
@@ -2087,6 +2105,7 @@
           <w:rFonts w:ascii="Century Gothic" w:hAnsi="Century Gothic"/>
           <w:b/>
           <w:bCs/>
+          <w:noProof/>
           <w:sz w:val="24"/>
           <w:szCs w:val="24"/>
         </w:rPr>
@@ -2143,6 +2162,7 @@
           <w:rFonts w:ascii="Century Gothic" w:hAnsi="Century Gothic"/>
           <w:b/>
           <w:bCs/>
+          <w:noProof/>
           <w:sz w:val="24"/>
           <w:szCs w:val="24"/>
         </w:rPr>
@@ -2270,6 +2290,7 @@
           <w:rFonts w:ascii="Century Gothic" w:hAnsi="Century Gothic"/>
           <w:b/>
           <w:bCs/>
+          <w:noProof/>
           <w:sz w:val="24"/>
           <w:szCs w:val="24"/>
         </w:rPr>
@@ -2326,6 +2347,7 @@
           <w:rFonts w:ascii="Century Gothic" w:hAnsi="Century Gothic"/>
           <w:b/>
           <w:bCs/>
+          <w:noProof/>
           <w:sz w:val="24"/>
           <w:szCs w:val="24"/>
         </w:rPr>
@@ -2453,6 +2475,7 @@
           <w:rFonts w:ascii="Century Gothic" w:hAnsi="Century Gothic"/>
           <w:b/>
           <w:bCs/>
+          <w:noProof/>
           <w:sz w:val="24"/>
           <w:szCs w:val="24"/>
         </w:rPr>
@@ -2509,6 +2532,7 @@
           <w:rFonts w:ascii="Century Gothic" w:hAnsi="Century Gothic"/>
           <w:b/>
           <w:bCs/>
+          <w:noProof/>
           <w:sz w:val="24"/>
           <w:szCs w:val="24"/>
         </w:rPr>
@@ -2636,6 +2660,7 @@
           <w:rFonts w:ascii="Century Gothic" w:hAnsi="Century Gothic"/>
           <w:b/>
           <w:bCs/>
+          <w:noProof/>
           <w:sz w:val="24"/>
           <w:szCs w:val="24"/>
         </w:rPr>
@@ -2691,6 +2716,7 @@
           <w:rFonts w:ascii="Century Gothic" w:hAnsi="Century Gothic"/>
           <w:b/>
           <w:bCs/>
+          <w:noProof/>
           <w:sz w:val="24"/>
           <w:szCs w:val="24"/>
         </w:rPr>
@@ -2818,6 +2844,7 @@
           <w:rFonts w:ascii="Century Gothic" w:hAnsi="Century Gothic"/>
           <w:b/>
           <w:bCs/>
+          <w:noProof/>
           <w:sz w:val="24"/>
           <w:szCs w:val="24"/>
         </w:rPr>
@@ -2874,6 +2901,7 @@
           <w:rFonts w:ascii="Century Gothic" w:hAnsi="Century Gothic"/>
           <w:b/>
           <w:bCs/>
+          <w:noProof/>
           <w:sz w:val="24"/>
           <w:szCs w:val="24"/>
         </w:rPr>
@@ -3001,6 +3029,7 @@
           <w:rFonts w:ascii="Century Gothic" w:hAnsi="Century Gothic"/>
           <w:b/>
           <w:bCs/>
+          <w:noProof/>
           <w:sz w:val="24"/>
           <w:szCs w:val="24"/>
         </w:rPr>
@@ -3068,6 +3097,7 @@
           <w:rFonts w:ascii="Century Gothic" w:hAnsi="Century Gothic"/>
           <w:b/>
           <w:bCs/>
+          <w:noProof/>
           <w:sz w:val="24"/>
           <w:szCs w:val="24"/>
         </w:rPr>
@@ -3195,6 +3225,7 @@
           <w:rFonts w:ascii="Century Gothic" w:hAnsi="Century Gothic"/>
           <w:b/>
           <w:bCs/>
+          <w:noProof/>
           <w:sz w:val="24"/>
           <w:szCs w:val="24"/>
         </w:rPr>
@@ -3238,6 +3269,9 @@
     </w:p>
     <w:p>
       <w:r>
+        <w:rPr>
+          <w:noProof/>
+        </w:rPr>
         <w:lastRenderedPageBreak/>
         <w:drawing>
           <wp:inline distT="0" distB="0" distL="0" distR="0" wp14:anchorId="522AFE48" wp14:editId="3948418A">
@@ -3349,6 +3383,9 @@
     </w:p>
     <w:p>
       <w:r>
+        <w:rPr>
+          <w:noProof/>
+        </w:rPr>
         <w:lastRenderedPageBreak/>
         <w:drawing>
           <wp:inline distT="0" distB="0" distL="0" distR="0" wp14:anchorId="3F6DD5CB" wp14:editId="32FE6C88">
@@ -3389,6 +3426,9 @@
     </w:p>
     <w:p>
       <w:r>
+        <w:rPr>
+          <w:noProof/>
+        </w:rPr>
         <w:lastRenderedPageBreak/>
         <w:drawing>
           <wp:inline distT="0" distB="0" distL="0" distR="0" wp14:anchorId="3A0F36A1" wp14:editId="4BF0756B">
@@ -3513,6 +3553,7 @@
           <w:rFonts w:ascii="Century Gothic" w:hAnsi="Century Gothic"/>
           <w:b/>
           <w:bCs/>
+          <w:noProof/>
           <w:sz w:val="24"/>
           <w:szCs w:val="24"/>
         </w:rPr>
@@ -3556,6 +3597,9 @@
     </w:p>
     <w:p>
       <w:r>
+        <w:rPr>
+          <w:noProof/>
+        </w:rPr>
         <w:lastRenderedPageBreak/>
         <w:drawing>
           <wp:inline distT="0" distB="0" distL="0" distR="0" wp14:anchorId="5D5D40A4" wp14:editId="17AF7031">
@@ -3680,6 +3724,7 @@
           <w:rFonts w:ascii="Century Gothic" w:hAnsi="Century Gothic"/>
           <w:b/>
           <w:bCs/>
+          <w:noProof/>
           <w:sz w:val="24"/>
           <w:szCs w:val="24"/>
         </w:rPr>
@@ -3723,6 +3768,9 @@
     </w:p>
     <w:p>
       <w:r>
+        <w:rPr>
+          <w:noProof/>
+        </w:rPr>
         <w:lastRenderedPageBreak/>
         <w:drawing>
           <wp:inline distT="0" distB="0" distL="0" distR="0" wp14:anchorId="0A405539" wp14:editId="1145A89A">
@@ -3822,10 +3870,2318 @@
         </w:rPr>
         <w:t>16</w:t>
       </w:r>
+    </w:p>
+    <w:p/>
+    <w:p>
+      <w:r>
+        <w:lastRenderedPageBreak/>
+        <w:drawing>
+          <wp:inline distT="0" distB="0" distL="0" distR="0" wp14:anchorId="2575C89D" wp14:editId="4F226BF9">
+            <wp:extent cx="9072245" cy="2450465"/>
+            <wp:effectExtent l="0" t="0" r="0" b="6985"/>
+            <wp:docPr id="15" name="Immagine 15"/>
+            <wp:cNvGraphicFramePr>
+              <a:graphicFrameLocks xmlns:a="http://schemas.openxmlformats.org/drawingml/2006/main" noChangeAspect="1"/>
+            </wp:cNvGraphicFramePr>
+            <a:graphic xmlns:a="http://schemas.openxmlformats.org/drawingml/2006/main">
+              <a:graphicData uri="http://schemas.openxmlformats.org/drawingml/2006/picture">
+                <pic:pic xmlns:pic="http://schemas.openxmlformats.org/drawingml/2006/picture">
+                  <pic:nvPicPr>
+                    <pic:cNvPr id="1" name=""/>
+                    <pic:cNvPicPr/>
+                  </pic:nvPicPr>
+                  <pic:blipFill>
+                    <a:blip r:embed="rId48"/>
+                    <a:stretch>
+                      <a:fillRect/>
+                    </a:stretch>
+                  </pic:blipFill>
+                  <pic:spPr>
+                    <a:xfrm>
+                      <a:off x="0" y="0"/>
+                      <a:ext cx="9072245" cy="2450465"/>
+                    </a:xfrm>
+                    <a:prstGeom prst="rect">
+                      <a:avLst/>
+                    </a:prstGeom>
+                  </pic:spPr>
+                </pic:pic>
+              </a:graphicData>
+            </a:graphic>
+          </wp:inline>
+        </w:drawing>
+      </w:r>
+      <w:r>
+        <w:t>`</w:t>
+      </w:r>
+    </w:p>
+    <w:p>
+      <w:r>
+        <w:drawing>
+          <wp:inline distT="0" distB="0" distL="0" distR="0" wp14:anchorId="1852F910" wp14:editId="15093AAE">
+            <wp:extent cx="9072245" cy="2503805"/>
+            <wp:effectExtent l="0" t="0" r="0" b="0"/>
+            <wp:docPr id="17" name="Immagine 17"/>
+            <wp:cNvGraphicFramePr>
+              <a:graphicFrameLocks xmlns:a="http://schemas.openxmlformats.org/drawingml/2006/main" noChangeAspect="1"/>
+            </wp:cNvGraphicFramePr>
+            <a:graphic xmlns:a="http://schemas.openxmlformats.org/drawingml/2006/main">
+              <a:graphicData uri="http://schemas.openxmlformats.org/drawingml/2006/picture">
+                <pic:pic xmlns:pic="http://schemas.openxmlformats.org/drawingml/2006/picture">
+                  <pic:nvPicPr>
+                    <pic:cNvPr id="1" name=""/>
+                    <pic:cNvPicPr/>
+                  </pic:nvPicPr>
+                  <pic:blipFill>
+                    <a:blip r:embed="rId49"/>
+                    <a:stretch>
+                      <a:fillRect/>
+                    </a:stretch>
+                  </pic:blipFill>
+                  <pic:spPr>
+                    <a:xfrm>
+                      <a:off x="0" y="0"/>
+                      <a:ext cx="9072245" cy="2503805"/>
+                    </a:xfrm>
+                    <a:prstGeom prst="rect">
+                      <a:avLst/>
+                    </a:prstGeom>
+                  </pic:spPr>
+                </pic:pic>
+              </a:graphicData>
+            </a:graphic>
+          </wp:inline>
+        </w:drawing>
+      </w:r>
+    </w:p>
+    <w:p>
+      <w:pPr>
+        <w:rPr>
+          <w:rFonts w:ascii="Century Gothic" w:hAnsi="Century Gothic"/>
+          <w:b/>
+          <w:bCs/>
+          <w:sz w:val="24"/>
+          <w:szCs w:val="24"/>
+        </w:rPr>
+      </w:pPr>
+      <w:r>
+        <w:rPr>
+          <w:rFonts w:ascii="Century Gothic" w:hAnsi="Century Gothic"/>
+          <w:b/>
+          <w:bCs/>
+          <w:sz w:val="24"/>
+          <w:szCs w:val="24"/>
+        </w:rPr>
+        <w:t>TC_RFU1.</w:t>
+      </w:r>
+      <w:r>
+        <w:rPr>
+          <w:rFonts w:ascii="Century Gothic" w:hAnsi="Century Gothic"/>
+          <w:b/>
+          <w:bCs/>
+          <w:sz w:val="24"/>
+          <w:szCs w:val="24"/>
+        </w:rPr>
+        <w:t>2</w:t>
+      </w:r>
+      <w:r>
+        <w:rPr>
+          <w:rFonts w:ascii="Century Gothic" w:hAnsi="Century Gothic"/>
+          <w:b/>
+          <w:bCs/>
+          <w:sz w:val="24"/>
+          <w:szCs w:val="24"/>
+        </w:rPr>
+        <w:t>-Registrazione</w:t>
+      </w:r>
+      <w:r>
+        <w:rPr>
+          <w:rFonts w:ascii="Century Gothic" w:hAnsi="Century Gothic"/>
+          <w:b/>
+          <w:bCs/>
+          <w:sz w:val="24"/>
+          <w:szCs w:val="24"/>
+        </w:rPr>
+        <w:t>Azienda</w:t>
+      </w:r>
+      <w:r>
+        <w:rPr>
+          <w:rFonts w:ascii="Century Gothic" w:hAnsi="Century Gothic"/>
+          <w:b/>
+          <w:bCs/>
+          <w:sz w:val="24"/>
+          <w:szCs w:val="24"/>
+        </w:rPr>
+        <w:t>_</w:t>
+      </w:r>
+      <w:r>
+        <w:rPr>
+          <w:rFonts w:ascii="Century Gothic" w:hAnsi="Century Gothic"/>
+          <w:b/>
+          <w:bCs/>
+          <w:sz w:val="24"/>
+          <w:szCs w:val="24"/>
+        </w:rPr>
+        <w:t>17</w:t>
+      </w:r>
+    </w:p>
+    <w:p>
+      <w:pPr>
+        <w:rPr>
+          <w:rFonts w:ascii="Century Gothic" w:hAnsi="Century Gothic"/>
+          <w:b/>
+          <w:bCs/>
+          <w:sz w:val="24"/>
+          <w:szCs w:val="24"/>
+        </w:rPr>
+      </w:pPr>
+      <w:r>
+        <w:rPr>
+          <w:rFonts w:ascii="Century Gothic" w:hAnsi="Century Gothic"/>
+          <w:b/>
+          <w:bCs/>
+          <w:sz w:val="24"/>
+          <w:szCs w:val="24"/>
+        </w:rPr>
+        <w:lastRenderedPageBreak/>
+        <w:drawing>
+          <wp:inline distT="0" distB="0" distL="0" distR="0" wp14:anchorId="0CC64A89" wp14:editId="658EF857">
+            <wp:extent cx="9072245" cy="3148965"/>
+            <wp:effectExtent l="0" t="0" r="0" b="0"/>
+            <wp:docPr id="18" name="Immagine 18"/>
+            <wp:cNvGraphicFramePr>
+              <a:graphicFrameLocks xmlns:a="http://schemas.openxmlformats.org/drawingml/2006/main" noChangeAspect="1"/>
+            </wp:cNvGraphicFramePr>
+            <a:graphic xmlns:a="http://schemas.openxmlformats.org/drawingml/2006/main">
+              <a:graphicData uri="http://schemas.openxmlformats.org/drawingml/2006/picture">
+                <pic:pic xmlns:pic="http://schemas.openxmlformats.org/drawingml/2006/picture">
+                  <pic:nvPicPr>
+                    <pic:cNvPr id="1" name=""/>
+                    <pic:cNvPicPr/>
+                  </pic:nvPicPr>
+                  <pic:blipFill>
+                    <a:blip r:embed="rId50"/>
+                    <a:stretch>
+                      <a:fillRect/>
+                    </a:stretch>
+                  </pic:blipFill>
+                  <pic:spPr>
+                    <a:xfrm>
+                      <a:off x="0" y="0"/>
+                      <a:ext cx="9072245" cy="3148965"/>
+                    </a:xfrm>
+                    <a:prstGeom prst="rect">
+                      <a:avLst/>
+                    </a:prstGeom>
+                  </pic:spPr>
+                </pic:pic>
+              </a:graphicData>
+            </a:graphic>
+          </wp:inline>
+        </w:drawing>
+      </w:r>
+    </w:p>
+    <w:p>
+      <w:pPr>
+        <w:rPr>
+          <w:rFonts w:ascii="Century Gothic" w:hAnsi="Century Gothic"/>
+          <w:b/>
+          <w:bCs/>
+          <w:sz w:val="24"/>
+          <w:szCs w:val="24"/>
+        </w:rPr>
+      </w:pPr>
+      <w:r>
+        <w:rPr>
+          <w:rFonts w:ascii="Century Gothic" w:hAnsi="Century Gothic"/>
+          <w:b/>
+          <w:bCs/>
+          <w:sz w:val="24"/>
+          <w:szCs w:val="24"/>
+        </w:rPr>
+        <w:drawing>
+          <wp:inline distT="0" distB="0" distL="0" distR="0" wp14:anchorId="156A272C" wp14:editId="781C9776">
+            <wp:extent cx="9072245" cy="2410460"/>
+            <wp:effectExtent l="0" t="0" r="0" b="8890"/>
+            <wp:docPr id="19" name="Immagine 19"/>
+            <wp:cNvGraphicFramePr>
+              <a:graphicFrameLocks xmlns:a="http://schemas.openxmlformats.org/drawingml/2006/main" noChangeAspect="1"/>
+            </wp:cNvGraphicFramePr>
+            <a:graphic xmlns:a="http://schemas.openxmlformats.org/drawingml/2006/main">
+              <a:graphicData uri="http://schemas.openxmlformats.org/drawingml/2006/picture">
+                <pic:pic xmlns:pic="http://schemas.openxmlformats.org/drawingml/2006/picture">
+                  <pic:nvPicPr>
+                    <pic:cNvPr id="1" name=""/>
+                    <pic:cNvPicPr/>
+                  </pic:nvPicPr>
+                  <pic:blipFill>
+                    <a:blip r:embed="rId51"/>
+                    <a:stretch>
+                      <a:fillRect/>
+                    </a:stretch>
+                  </pic:blipFill>
+                  <pic:spPr>
+                    <a:xfrm>
+                      <a:off x="0" y="0"/>
+                      <a:ext cx="9072245" cy="2410460"/>
+                    </a:xfrm>
+                    <a:prstGeom prst="rect">
+                      <a:avLst/>
+                    </a:prstGeom>
+                  </pic:spPr>
+                </pic:pic>
+              </a:graphicData>
+            </a:graphic>
+          </wp:inline>
+        </w:drawing>
+      </w:r>
+    </w:p>
+    <w:p>
+      <w:pPr>
+        <w:rPr>
+          <w:rFonts w:ascii="Century Gothic" w:hAnsi="Century Gothic"/>
+          <w:b/>
+          <w:bCs/>
+          <w:sz w:val="24"/>
+          <w:szCs w:val="24"/>
+        </w:rPr>
+      </w:pPr>
+      <w:r>
+        <w:rPr>
+          <w:rFonts w:ascii="Century Gothic" w:hAnsi="Century Gothic"/>
+          <w:b/>
+          <w:bCs/>
+          <w:sz w:val="24"/>
+          <w:szCs w:val="24"/>
+        </w:rPr>
+        <w:t>TC_RFU1.</w:t>
+      </w:r>
+      <w:r>
+        <w:rPr>
+          <w:rFonts w:ascii="Century Gothic" w:hAnsi="Century Gothic"/>
+          <w:b/>
+          <w:bCs/>
+          <w:sz w:val="24"/>
+          <w:szCs w:val="24"/>
+        </w:rPr>
+        <w:t>2</w:t>
+      </w:r>
+      <w:r>
+        <w:rPr>
+          <w:rFonts w:ascii="Century Gothic" w:hAnsi="Century Gothic"/>
+          <w:b/>
+          <w:bCs/>
+          <w:sz w:val="24"/>
+          <w:szCs w:val="24"/>
+        </w:rPr>
+        <w:t>-Registrazione</w:t>
+      </w:r>
+      <w:r>
+        <w:rPr>
+          <w:rFonts w:ascii="Century Gothic" w:hAnsi="Century Gothic"/>
+          <w:b/>
+          <w:bCs/>
+          <w:sz w:val="24"/>
+          <w:szCs w:val="24"/>
+        </w:rPr>
+        <w:t>Azienda</w:t>
+      </w:r>
+      <w:r>
+        <w:rPr>
+          <w:rFonts w:ascii="Century Gothic" w:hAnsi="Century Gothic"/>
+          <w:b/>
+          <w:bCs/>
+          <w:sz w:val="24"/>
+          <w:szCs w:val="24"/>
+        </w:rPr>
+        <w:t>_</w:t>
+      </w:r>
+      <w:r>
+        <w:rPr>
+          <w:rFonts w:ascii="Century Gothic" w:hAnsi="Century Gothic"/>
+          <w:b/>
+          <w:bCs/>
+          <w:sz w:val="24"/>
+          <w:szCs w:val="24"/>
+        </w:rPr>
+        <w:t>18</w:t>
+      </w:r>
+    </w:p>
+    <w:p>
+      <w:pPr>
+        <w:rPr>
+          <w:rFonts w:ascii="Century Gothic" w:hAnsi="Century Gothic"/>
+          <w:b/>
+          <w:bCs/>
+          <w:sz w:val="24"/>
+          <w:szCs w:val="24"/>
+        </w:rPr>
+      </w:pPr>
+      <w:r>
+        <w:rPr>
+          <w:rFonts w:ascii="Century Gothic" w:hAnsi="Century Gothic"/>
+          <w:b/>
+          <w:bCs/>
+          <w:sz w:val="24"/>
+          <w:szCs w:val="24"/>
+        </w:rPr>
+        <w:lastRenderedPageBreak/>
+        <w:drawing>
+          <wp:inline distT="0" distB="0" distL="0" distR="0" wp14:anchorId="0122A0E5" wp14:editId="57F94F3C">
+            <wp:extent cx="9072245" cy="2664460"/>
+            <wp:effectExtent l="0" t="0" r="0" b="2540"/>
+            <wp:docPr id="21" name="Immagine 21"/>
+            <wp:cNvGraphicFramePr>
+              <a:graphicFrameLocks xmlns:a="http://schemas.openxmlformats.org/drawingml/2006/main" noChangeAspect="1"/>
+            </wp:cNvGraphicFramePr>
+            <a:graphic xmlns:a="http://schemas.openxmlformats.org/drawingml/2006/main">
+              <a:graphicData uri="http://schemas.openxmlformats.org/drawingml/2006/picture">
+                <pic:pic xmlns:pic="http://schemas.openxmlformats.org/drawingml/2006/picture">
+                  <pic:nvPicPr>
+                    <pic:cNvPr id="1" name=""/>
+                    <pic:cNvPicPr/>
+                  </pic:nvPicPr>
+                  <pic:blipFill>
+                    <a:blip r:embed="rId52"/>
+                    <a:stretch>
+                      <a:fillRect/>
+                    </a:stretch>
+                  </pic:blipFill>
+                  <pic:spPr>
+                    <a:xfrm>
+                      <a:off x="0" y="0"/>
+                      <a:ext cx="9072245" cy="2664460"/>
+                    </a:xfrm>
+                    <a:prstGeom prst="rect">
+                      <a:avLst/>
+                    </a:prstGeom>
+                  </pic:spPr>
+                </pic:pic>
+              </a:graphicData>
+            </a:graphic>
+          </wp:inline>
+        </w:drawing>
+      </w:r>
+    </w:p>
+    <w:p>
+      <w:pPr>
+        <w:rPr>
+          <w:rFonts w:ascii="Century Gothic" w:hAnsi="Century Gothic"/>
+          <w:b/>
+          <w:bCs/>
+          <w:sz w:val="24"/>
+          <w:szCs w:val="24"/>
+        </w:rPr>
+      </w:pPr>
+      <w:r>
+        <w:rPr>
+          <w:rFonts w:ascii="Century Gothic" w:hAnsi="Century Gothic"/>
+          <w:b/>
+          <w:bCs/>
+          <w:sz w:val="24"/>
+          <w:szCs w:val="24"/>
+        </w:rPr>
+        <w:lastRenderedPageBreak/>
+        <w:drawing>
+          <wp:inline distT="0" distB="0" distL="0" distR="0" wp14:anchorId="678C69AA" wp14:editId="69958F03">
+            <wp:extent cx="9072245" cy="3513455"/>
+            <wp:effectExtent l="0" t="0" r="0" b="0"/>
+            <wp:docPr id="20" name="Immagine 20"/>
+            <wp:cNvGraphicFramePr>
+              <a:graphicFrameLocks xmlns:a="http://schemas.openxmlformats.org/drawingml/2006/main" noChangeAspect="1"/>
+            </wp:cNvGraphicFramePr>
+            <a:graphic xmlns:a="http://schemas.openxmlformats.org/drawingml/2006/main">
+              <a:graphicData uri="http://schemas.openxmlformats.org/drawingml/2006/picture">
+                <pic:pic xmlns:pic="http://schemas.openxmlformats.org/drawingml/2006/picture">
+                  <pic:nvPicPr>
+                    <pic:cNvPr id="1" name=""/>
+                    <pic:cNvPicPr/>
+                  </pic:nvPicPr>
+                  <pic:blipFill>
+                    <a:blip r:embed="rId53"/>
+                    <a:stretch>
+                      <a:fillRect/>
+                    </a:stretch>
+                  </pic:blipFill>
+                  <pic:spPr>
+                    <a:xfrm>
+                      <a:off x="0" y="0"/>
+                      <a:ext cx="9072245" cy="3513455"/>
+                    </a:xfrm>
+                    <a:prstGeom prst="rect">
+                      <a:avLst/>
+                    </a:prstGeom>
+                  </pic:spPr>
+                </pic:pic>
+              </a:graphicData>
+            </a:graphic>
+          </wp:inline>
+        </w:drawing>
+      </w:r>
+    </w:p>
+    <w:p>
+      <w:pPr>
+        <w:rPr>
+          <w:rFonts w:ascii="Century Gothic" w:hAnsi="Century Gothic"/>
+          <w:b/>
+          <w:bCs/>
+          <w:sz w:val="24"/>
+          <w:szCs w:val="24"/>
+        </w:rPr>
+      </w:pPr>
+    </w:p>
+    <w:p>
+      <w:pPr>
+        <w:rPr>
+          <w:rFonts w:ascii="Century Gothic" w:hAnsi="Century Gothic"/>
+          <w:b/>
+          <w:bCs/>
+          <w:sz w:val="24"/>
+          <w:szCs w:val="24"/>
+        </w:rPr>
+      </w:pPr>
+      <w:r>
+        <w:rPr>
+          <w:rFonts w:ascii="Century Gothic" w:hAnsi="Century Gothic"/>
+          <w:b/>
+          <w:bCs/>
+          <w:sz w:val="24"/>
+          <w:szCs w:val="24"/>
+        </w:rPr>
+        <w:t>TC_RFU1.</w:t>
+      </w:r>
+      <w:r>
+        <w:rPr>
+          <w:rFonts w:ascii="Century Gothic" w:hAnsi="Century Gothic"/>
+          <w:b/>
+          <w:bCs/>
+          <w:sz w:val="24"/>
+          <w:szCs w:val="24"/>
+        </w:rPr>
+        <w:t>2</w:t>
+      </w:r>
+      <w:r>
+        <w:rPr>
+          <w:rFonts w:ascii="Century Gothic" w:hAnsi="Century Gothic"/>
+          <w:b/>
+          <w:bCs/>
+          <w:sz w:val="24"/>
+          <w:szCs w:val="24"/>
+        </w:rPr>
+        <w:t>-Registrazione</w:t>
+      </w:r>
+      <w:r>
+        <w:rPr>
+          <w:rFonts w:ascii="Century Gothic" w:hAnsi="Century Gothic"/>
+          <w:b/>
+          <w:bCs/>
+          <w:sz w:val="24"/>
+          <w:szCs w:val="24"/>
+        </w:rPr>
+        <w:t>Azienda</w:t>
+      </w:r>
+      <w:r>
+        <w:rPr>
+          <w:rFonts w:ascii="Century Gothic" w:hAnsi="Century Gothic"/>
+          <w:b/>
+          <w:bCs/>
+          <w:sz w:val="24"/>
+          <w:szCs w:val="24"/>
+        </w:rPr>
+        <w:t>_</w:t>
+      </w:r>
+      <w:r>
+        <w:rPr>
+          <w:rFonts w:ascii="Century Gothic" w:hAnsi="Century Gothic"/>
+          <w:b/>
+          <w:bCs/>
+          <w:sz w:val="24"/>
+          <w:szCs w:val="24"/>
+        </w:rPr>
+        <w:t>19</w:t>
+      </w:r>
+    </w:p>
+    <w:p>
+      <w:pPr>
+        <w:rPr>
+          <w:rFonts w:ascii="Century Gothic" w:hAnsi="Century Gothic"/>
+          <w:b/>
+          <w:bCs/>
+          <w:sz w:val="24"/>
+          <w:szCs w:val="24"/>
+        </w:rPr>
+      </w:pPr>
+      <w:r>
+        <w:rPr>
+          <w:rFonts w:ascii="Century Gothic" w:hAnsi="Century Gothic"/>
+          <w:b/>
+          <w:bCs/>
+          <w:sz w:val="24"/>
+          <w:szCs w:val="24"/>
+        </w:rPr>
+        <w:lastRenderedPageBreak/>
+        <w:drawing>
+          <wp:inline distT="0" distB="0" distL="0" distR="0" wp14:anchorId="1CCD4149" wp14:editId="7AD1FD48">
+            <wp:extent cx="9072245" cy="2517140"/>
+            <wp:effectExtent l="0" t="0" r="0" b="0"/>
+            <wp:docPr id="23" name="Immagine 23"/>
+            <wp:cNvGraphicFramePr>
+              <a:graphicFrameLocks xmlns:a="http://schemas.openxmlformats.org/drawingml/2006/main" noChangeAspect="1"/>
+            </wp:cNvGraphicFramePr>
+            <a:graphic xmlns:a="http://schemas.openxmlformats.org/drawingml/2006/main">
+              <a:graphicData uri="http://schemas.openxmlformats.org/drawingml/2006/picture">
+                <pic:pic xmlns:pic="http://schemas.openxmlformats.org/drawingml/2006/picture">
+                  <pic:nvPicPr>
+                    <pic:cNvPr id="1" name=""/>
+                    <pic:cNvPicPr/>
+                  </pic:nvPicPr>
+                  <pic:blipFill>
+                    <a:blip r:embed="rId54"/>
+                    <a:stretch>
+                      <a:fillRect/>
+                    </a:stretch>
+                  </pic:blipFill>
+                  <pic:spPr>
+                    <a:xfrm>
+                      <a:off x="0" y="0"/>
+                      <a:ext cx="9072245" cy="2517140"/>
+                    </a:xfrm>
+                    <a:prstGeom prst="rect">
+                      <a:avLst/>
+                    </a:prstGeom>
+                  </pic:spPr>
+                </pic:pic>
+              </a:graphicData>
+            </a:graphic>
+          </wp:inline>
+        </w:drawing>
+      </w:r>
+    </w:p>
+    <w:p>
+      <w:pPr>
+        <w:rPr>
+          <w:rFonts w:ascii="Century Gothic" w:hAnsi="Century Gothic"/>
+          <w:b/>
+          <w:bCs/>
+          <w:sz w:val="24"/>
+          <w:szCs w:val="24"/>
+        </w:rPr>
+      </w:pPr>
+      <w:r>
+        <w:rPr>
+          <w:rFonts w:ascii="Century Gothic" w:hAnsi="Century Gothic"/>
+          <w:b/>
+          <w:bCs/>
+          <w:sz w:val="24"/>
+          <w:szCs w:val="24"/>
+        </w:rPr>
+        <w:drawing>
+          <wp:inline distT="0" distB="0" distL="0" distR="0" wp14:anchorId="0497832F" wp14:editId="53DB63A1">
+            <wp:extent cx="9072245" cy="3249295"/>
+            <wp:effectExtent l="0" t="0" r="0" b="8255"/>
+            <wp:docPr id="22" name="Immagine 22"/>
+            <wp:cNvGraphicFramePr>
+              <a:graphicFrameLocks xmlns:a="http://schemas.openxmlformats.org/drawingml/2006/main" noChangeAspect="1"/>
+            </wp:cNvGraphicFramePr>
+            <a:graphic xmlns:a="http://schemas.openxmlformats.org/drawingml/2006/main">
+              <a:graphicData uri="http://schemas.openxmlformats.org/drawingml/2006/picture">
+                <pic:pic xmlns:pic="http://schemas.openxmlformats.org/drawingml/2006/picture">
+                  <pic:nvPicPr>
+                    <pic:cNvPr id="1" name=""/>
+                    <pic:cNvPicPr/>
+                  </pic:nvPicPr>
+                  <pic:blipFill>
+                    <a:blip r:embed="rId55"/>
+                    <a:stretch>
+                      <a:fillRect/>
+                    </a:stretch>
+                  </pic:blipFill>
+                  <pic:spPr>
+                    <a:xfrm>
+                      <a:off x="0" y="0"/>
+                      <a:ext cx="9072245" cy="3249295"/>
+                    </a:xfrm>
+                    <a:prstGeom prst="rect">
+                      <a:avLst/>
+                    </a:prstGeom>
+                  </pic:spPr>
+                </pic:pic>
+              </a:graphicData>
+            </a:graphic>
+          </wp:inline>
+        </w:drawing>
+      </w:r>
+    </w:p>
+    <w:p>
+      <w:pPr>
+        <w:rPr>
+          <w:rFonts w:ascii="Century Gothic" w:hAnsi="Century Gothic"/>
+          <w:b/>
+          <w:bCs/>
+          <w:sz w:val="24"/>
+          <w:szCs w:val="24"/>
+        </w:rPr>
+      </w:pPr>
+      <w:r>
+        <w:rPr>
+          <w:rFonts w:ascii="Century Gothic" w:hAnsi="Century Gothic"/>
+          <w:b/>
+          <w:bCs/>
+          <w:sz w:val="24"/>
+          <w:szCs w:val="24"/>
+        </w:rPr>
+        <w:lastRenderedPageBreak/>
+        <w:t>TC_RFU1.</w:t>
+      </w:r>
+      <w:r>
+        <w:rPr>
+          <w:rFonts w:ascii="Century Gothic" w:hAnsi="Century Gothic"/>
+          <w:b/>
+          <w:bCs/>
+          <w:sz w:val="24"/>
+          <w:szCs w:val="24"/>
+        </w:rPr>
+        <w:t>2</w:t>
+      </w:r>
+      <w:r>
+        <w:rPr>
+          <w:rFonts w:ascii="Century Gothic" w:hAnsi="Century Gothic"/>
+          <w:b/>
+          <w:bCs/>
+          <w:sz w:val="24"/>
+          <w:szCs w:val="24"/>
+        </w:rPr>
+        <w:t>-Registrazione</w:t>
+      </w:r>
+      <w:r>
+        <w:rPr>
+          <w:rFonts w:ascii="Century Gothic" w:hAnsi="Century Gothic"/>
+          <w:b/>
+          <w:bCs/>
+          <w:sz w:val="24"/>
+          <w:szCs w:val="24"/>
+        </w:rPr>
+        <w:t>Azienda</w:t>
+      </w:r>
+      <w:r>
+        <w:rPr>
+          <w:rFonts w:ascii="Century Gothic" w:hAnsi="Century Gothic"/>
+          <w:b/>
+          <w:bCs/>
+          <w:sz w:val="24"/>
+          <w:szCs w:val="24"/>
+        </w:rPr>
+        <w:t>_</w:t>
+      </w:r>
+      <w:r>
+        <w:rPr>
+          <w:rFonts w:ascii="Century Gothic" w:hAnsi="Century Gothic"/>
+          <w:b/>
+          <w:bCs/>
+          <w:sz w:val="24"/>
+          <w:szCs w:val="24"/>
+        </w:rPr>
+        <w:t>20</w:t>
+      </w:r>
+    </w:p>
+    <w:p>
+      <w:pPr>
+        <w:rPr>
+          <w:rFonts w:ascii="Century Gothic" w:hAnsi="Century Gothic"/>
+          <w:b/>
+          <w:bCs/>
+          <w:sz w:val="24"/>
+          <w:szCs w:val="24"/>
+        </w:rPr>
+      </w:pPr>
+      <w:r>
+        <w:rPr>
+          <w:rFonts w:ascii="Century Gothic" w:hAnsi="Century Gothic"/>
+          <w:b/>
+          <w:bCs/>
+          <w:sz w:val="24"/>
+          <w:szCs w:val="24"/>
+        </w:rPr>
+        <w:drawing>
+          <wp:inline distT="0" distB="0" distL="0" distR="0" wp14:anchorId="53B2ABB7" wp14:editId="18CDDAF6">
+            <wp:extent cx="9072245" cy="2253615"/>
+            <wp:effectExtent l="0" t="0" r="0" b="0"/>
+            <wp:docPr id="24" name="Immagine 24"/>
+            <wp:cNvGraphicFramePr>
+              <a:graphicFrameLocks xmlns:a="http://schemas.openxmlformats.org/drawingml/2006/main" noChangeAspect="1"/>
+            </wp:cNvGraphicFramePr>
+            <a:graphic xmlns:a="http://schemas.openxmlformats.org/drawingml/2006/main">
+              <a:graphicData uri="http://schemas.openxmlformats.org/drawingml/2006/picture">
+                <pic:pic xmlns:pic="http://schemas.openxmlformats.org/drawingml/2006/picture">
+                  <pic:nvPicPr>
+                    <pic:cNvPr id="1" name=""/>
+                    <pic:cNvPicPr/>
+                  </pic:nvPicPr>
+                  <pic:blipFill>
+                    <a:blip r:embed="rId56"/>
+                    <a:stretch>
+                      <a:fillRect/>
+                    </a:stretch>
+                  </pic:blipFill>
+                  <pic:spPr>
+                    <a:xfrm>
+                      <a:off x="0" y="0"/>
+                      <a:ext cx="9072245" cy="2253615"/>
+                    </a:xfrm>
+                    <a:prstGeom prst="rect">
+                      <a:avLst/>
+                    </a:prstGeom>
+                  </pic:spPr>
+                </pic:pic>
+              </a:graphicData>
+            </a:graphic>
+          </wp:inline>
+        </w:drawing>
+      </w:r>
+    </w:p>
+    <w:p>
+      <w:pPr>
+        <w:rPr>
+          <w:rFonts w:ascii="Century Gothic" w:hAnsi="Century Gothic"/>
+          <w:b/>
+          <w:bCs/>
+          <w:sz w:val="24"/>
+          <w:szCs w:val="24"/>
+        </w:rPr>
+      </w:pPr>
+      <w:r>
+        <w:rPr>
+          <w:rFonts w:ascii="Century Gothic" w:hAnsi="Century Gothic"/>
+          <w:b/>
+          <w:bCs/>
+          <w:sz w:val="24"/>
+          <w:szCs w:val="24"/>
+        </w:rPr>
+        <w:drawing>
+          <wp:inline distT="0" distB="0" distL="0" distR="0" wp14:anchorId="406F46B0" wp14:editId="216C9394">
+            <wp:extent cx="9072245" cy="2524125"/>
+            <wp:effectExtent l="0" t="0" r="0" b="9525"/>
+            <wp:docPr id="26" name="Immagine 26"/>
+            <wp:cNvGraphicFramePr>
+              <a:graphicFrameLocks xmlns:a="http://schemas.openxmlformats.org/drawingml/2006/main" noChangeAspect="1"/>
+            </wp:cNvGraphicFramePr>
+            <a:graphic xmlns:a="http://schemas.openxmlformats.org/drawingml/2006/main">
+              <a:graphicData uri="http://schemas.openxmlformats.org/drawingml/2006/picture">
+                <pic:pic xmlns:pic="http://schemas.openxmlformats.org/drawingml/2006/picture">
+                  <pic:nvPicPr>
+                    <pic:cNvPr id="1" name=""/>
+                    <pic:cNvPicPr/>
+                  </pic:nvPicPr>
+                  <pic:blipFill>
+                    <a:blip r:embed="rId57"/>
+                    <a:stretch>
+                      <a:fillRect/>
+                    </a:stretch>
+                  </pic:blipFill>
+                  <pic:spPr>
+                    <a:xfrm>
+                      <a:off x="0" y="0"/>
+                      <a:ext cx="9072245" cy="2524125"/>
+                    </a:xfrm>
+                    <a:prstGeom prst="rect">
+                      <a:avLst/>
+                    </a:prstGeom>
+                  </pic:spPr>
+                </pic:pic>
+              </a:graphicData>
+            </a:graphic>
+          </wp:inline>
+        </w:drawing>
+      </w:r>
+    </w:p>
+    <w:p>
+      <w:pPr>
+        <w:rPr>
+          <w:rFonts w:ascii="Century Gothic" w:hAnsi="Century Gothic"/>
+          <w:b/>
+          <w:bCs/>
+          <w:sz w:val="24"/>
+          <w:szCs w:val="24"/>
+        </w:rPr>
+      </w:pPr>
+      <w:r>
+        <w:rPr>
+          <w:rFonts w:ascii="Century Gothic" w:hAnsi="Century Gothic"/>
+          <w:b/>
+          <w:bCs/>
+          <w:sz w:val="24"/>
+          <w:szCs w:val="24"/>
+        </w:rPr>
+        <w:t>TC_RFU1.</w:t>
+      </w:r>
+      <w:r>
+        <w:rPr>
+          <w:rFonts w:ascii="Century Gothic" w:hAnsi="Century Gothic"/>
+          <w:b/>
+          <w:bCs/>
+          <w:sz w:val="24"/>
+          <w:szCs w:val="24"/>
+        </w:rPr>
+        <w:t>2</w:t>
+      </w:r>
+      <w:r>
+        <w:rPr>
+          <w:rFonts w:ascii="Century Gothic" w:hAnsi="Century Gothic"/>
+          <w:b/>
+          <w:bCs/>
+          <w:sz w:val="24"/>
+          <w:szCs w:val="24"/>
+        </w:rPr>
+        <w:t>-Registrazione</w:t>
+      </w:r>
+      <w:r>
+        <w:rPr>
+          <w:rFonts w:ascii="Century Gothic" w:hAnsi="Century Gothic"/>
+          <w:b/>
+          <w:bCs/>
+          <w:sz w:val="24"/>
+          <w:szCs w:val="24"/>
+        </w:rPr>
+        <w:t>Azienda</w:t>
+      </w:r>
+      <w:r>
+        <w:rPr>
+          <w:rFonts w:ascii="Century Gothic" w:hAnsi="Century Gothic"/>
+          <w:b/>
+          <w:bCs/>
+          <w:sz w:val="24"/>
+          <w:szCs w:val="24"/>
+        </w:rPr>
+        <w:t>_</w:t>
+      </w:r>
+      <w:r>
+        <w:rPr>
+          <w:rFonts w:ascii="Century Gothic" w:hAnsi="Century Gothic"/>
+          <w:b/>
+          <w:bCs/>
+          <w:sz w:val="24"/>
+          <w:szCs w:val="24"/>
+        </w:rPr>
+        <w:t>21</w:t>
+      </w:r>
+    </w:p>
+    <w:p>
+      <w:pPr>
+        <w:rPr>
+          <w:rFonts w:ascii="Century Gothic" w:hAnsi="Century Gothic"/>
+          <w:b/>
+          <w:bCs/>
+          <w:sz w:val="24"/>
+          <w:szCs w:val="24"/>
+        </w:rPr>
+      </w:pPr>
+      <w:r>
+        <w:rPr>
+          <w:rFonts w:ascii="Century Gothic" w:hAnsi="Century Gothic"/>
+          <w:b/>
+          <w:bCs/>
+          <w:sz w:val="24"/>
+          <w:szCs w:val="24"/>
+        </w:rPr>
+        <w:lastRenderedPageBreak/>
+        <w:drawing>
+          <wp:inline distT="0" distB="0" distL="0" distR="0" wp14:anchorId="0E9C056C" wp14:editId="46F6B6C3">
+            <wp:extent cx="9072245" cy="3392170"/>
+            <wp:effectExtent l="0" t="0" r="0" b="0"/>
+            <wp:docPr id="28" name="Immagine 28"/>
+            <wp:cNvGraphicFramePr>
+              <a:graphicFrameLocks xmlns:a="http://schemas.openxmlformats.org/drawingml/2006/main" noChangeAspect="1"/>
+            </wp:cNvGraphicFramePr>
+            <a:graphic xmlns:a="http://schemas.openxmlformats.org/drawingml/2006/main">
+              <a:graphicData uri="http://schemas.openxmlformats.org/drawingml/2006/picture">
+                <pic:pic xmlns:pic="http://schemas.openxmlformats.org/drawingml/2006/picture">
+                  <pic:nvPicPr>
+                    <pic:cNvPr id="1" name=""/>
+                    <pic:cNvPicPr/>
+                  </pic:nvPicPr>
+                  <pic:blipFill>
+                    <a:blip r:embed="rId58"/>
+                    <a:stretch>
+                      <a:fillRect/>
+                    </a:stretch>
+                  </pic:blipFill>
+                  <pic:spPr>
+                    <a:xfrm>
+                      <a:off x="0" y="0"/>
+                      <a:ext cx="9072245" cy="3392170"/>
+                    </a:xfrm>
+                    <a:prstGeom prst="rect">
+                      <a:avLst/>
+                    </a:prstGeom>
+                  </pic:spPr>
+                </pic:pic>
+              </a:graphicData>
+            </a:graphic>
+          </wp:inline>
+        </w:drawing>
+      </w:r>
+    </w:p>
+    <w:p>
+      <w:pPr>
+        <w:rPr>
+          <w:rFonts w:ascii="Century Gothic" w:hAnsi="Century Gothic"/>
+          <w:b/>
+          <w:bCs/>
+          <w:sz w:val="24"/>
+          <w:szCs w:val="24"/>
+        </w:rPr>
+      </w:pPr>
+      <w:r>
+        <w:rPr>
+          <w:rFonts w:ascii="Century Gothic" w:hAnsi="Century Gothic"/>
+          <w:b/>
+          <w:bCs/>
+          <w:sz w:val="24"/>
+          <w:szCs w:val="24"/>
+        </w:rPr>
+        <w:lastRenderedPageBreak/>
+        <w:drawing>
+          <wp:inline distT="0" distB="0" distL="0" distR="0" wp14:anchorId="6E93E849" wp14:editId="5C7E7CAC">
+            <wp:extent cx="9072245" cy="2665095"/>
+            <wp:effectExtent l="0" t="0" r="0" b="1905"/>
+            <wp:docPr id="29" name="Immagine 29"/>
+            <wp:cNvGraphicFramePr>
+              <a:graphicFrameLocks xmlns:a="http://schemas.openxmlformats.org/drawingml/2006/main" noChangeAspect="1"/>
+            </wp:cNvGraphicFramePr>
+            <a:graphic xmlns:a="http://schemas.openxmlformats.org/drawingml/2006/main">
+              <a:graphicData uri="http://schemas.openxmlformats.org/drawingml/2006/picture">
+                <pic:pic xmlns:pic="http://schemas.openxmlformats.org/drawingml/2006/picture">
+                  <pic:nvPicPr>
+                    <pic:cNvPr id="1" name=""/>
+                    <pic:cNvPicPr/>
+                  </pic:nvPicPr>
+                  <pic:blipFill>
+                    <a:blip r:embed="rId59"/>
+                    <a:stretch>
+                      <a:fillRect/>
+                    </a:stretch>
+                  </pic:blipFill>
+                  <pic:spPr>
+                    <a:xfrm>
+                      <a:off x="0" y="0"/>
+                      <a:ext cx="9072245" cy="2665095"/>
+                    </a:xfrm>
+                    <a:prstGeom prst="rect">
+                      <a:avLst/>
+                    </a:prstGeom>
+                  </pic:spPr>
+                </pic:pic>
+              </a:graphicData>
+            </a:graphic>
+          </wp:inline>
+        </w:drawing>
+      </w:r>
+    </w:p>
+    <w:p>
+      <w:pPr>
+        <w:rPr>
+          <w:rFonts w:ascii="Century Gothic" w:hAnsi="Century Gothic"/>
+          <w:b/>
+          <w:bCs/>
+          <w:sz w:val="24"/>
+          <w:szCs w:val="24"/>
+        </w:rPr>
+      </w:pPr>
+      <w:r>
+        <w:rPr>
+          <w:rFonts w:ascii="Century Gothic" w:hAnsi="Century Gothic"/>
+          <w:b/>
+          <w:bCs/>
+          <w:sz w:val="24"/>
+          <w:szCs w:val="24"/>
+        </w:rPr>
+        <w:t>TC_RFU1.</w:t>
+      </w:r>
+      <w:r>
+        <w:rPr>
+          <w:rFonts w:ascii="Century Gothic" w:hAnsi="Century Gothic"/>
+          <w:b/>
+          <w:bCs/>
+          <w:sz w:val="24"/>
+          <w:szCs w:val="24"/>
+        </w:rPr>
+        <w:t>2</w:t>
+      </w:r>
+      <w:r>
+        <w:rPr>
+          <w:rFonts w:ascii="Century Gothic" w:hAnsi="Century Gothic"/>
+          <w:b/>
+          <w:bCs/>
+          <w:sz w:val="24"/>
+          <w:szCs w:val="24"/>
+        </w:rPr>
+        <w:t>-Registrazione</w:t>
+      </w:r>
+      <w:r>
+        <w:rPr>
+          <w:rFonts w:ascii="Century Gothic" w:hAnsi="Century Gothic"/>
+          <w:b/>
+          <w:bCs/>
+          <w:sz w:val="24"/>
+          <w:szCs w:val="24"/>
+        </w:rPr>
+        <w:t>Azienda</w:t>
+      </w:r>
+      <w:r>
+        <w:rPr>
+          <w:rFonts w:ascii="Century Gothic" w:hAnsi="Century Gothic"/>
+          <w:b/>
+          <w:bCs/>
+          <w:sz w:val="24"/>
+          <w:szCs w:val="24"/>
+        </w:rPr>
+        <w:t>_</w:t>
+      </w:r>
+      <w:r>
+        <w:rPr>
+          <w:rFonts w:ascii="Century Gothic" w:hAnsi="Century Gothic"/>
+          <w:b/>
+          <w:bCs/>
+          <w:sz w:val="24"/>
+          <w:szCs w:val="24"/>
+        </w:rPr>
+        <w:t>22</w:t>
+      </w:r>
+    </w:p>
+    <w:p>
+      <w:pPr>
+        <w:rPr>
+          <w:rFonts w:ascii="Century Gothic" w:hAnsi="Century Gothic"/>
+          <w:b/>
+          <w:bCs/>
+          <w:sz w:val="24"/>
+          <w:szCs w:val="24"/>
+        </w:rPr>
+      </w:pPr>
+      <w:r>
+        <w:rPr>
+          <w:rFonts w:ascii="Century Gothic" w:hAnsi="Century Gothic"/>
+          <w:b/>
+          <w:bCs/>
+          <w:sz w:val="24"/>
+          <w:szCs w:val="24"/>
+        </w:rPr>
+        <w:lastRenderedPageBreak/>
+        <w:drawing>
+          <wp:inline distT="0" distB="0" distL="0" distR="0" wp14:anchorId="7E0EA14B" wp14:editId="6E120507">
+            <wp:extent cx="8478433" cy="3524742"/>
+            <wp:effectExtent l="0" t="0" r="0" b="0"/>
+            <wp:docPr id="30" name="Immagine 30"/>
+            <wp:cNvGraphicFramePr>
+              <a:graphicFrameLocks xmlns:a="http://schemas.openxmlformats.org/drawingml/2006/main" noChangeAspect="1"/>
+            </wp:cNvGraphicFramePr>
+            <a:graphic xmlns:a="http://schemas.openxmlformats.org/drawingml/2006/main">
+              <a:graphicData uri="http://schemas.openxmlformats.org/drawingml/2006/picture">
+                <pic:pic xmlns:pic="http://schemas.openxmlformats.org/drawingml/2006/picture">
+                  <pic:nvPicPr>
+                    <pic:cNvPr id="1" name=""/>
+                    <pic:cNvPicPr/>
+                  </pic:nvPicPr>
+                  <pic:blipFill>
+                    <a:blip r:embed="rId60"/>
+                    <a:stretch>
+                      <a:fillRect/>
+                    </a:stretch>
+                  </pic:blipFill>
+                  <pic:spPr>
+                    <a:xfrm>
+                      <a:off x="0" y="0"/>
+                      <a:ext cx="8478433" cy="3524742"/>
+                    </a:xfrm>
+                    <a:prstGeom prst="rect">
+                      <a:avLst/>
+                    </a:prstGeom>
+                  </pic:spPr>
+                </pic:pic>
+              </a:graphicData>
+            </a:graphic>
+          </wp:inline>
+        </w:drawing>
+      </w:r>
+    </w:p>
+    <w:p>
+      <w:pPr>
+        <w:rPr>
+          <w:rFonts w:ascii="Century Gothic" w:hAnsi="Century Gothic"/>
+          <w:b/>
+          <w:bCs/>
+          <w:sz w:val="24"/>
+          <w:szCs w:val="24"/>
+        </w:rPr>
+      </w:pPr>
+      <w:r>
+        <w:rPr>
+          <w:rFonts w:ascii="Century Gothic" w:hAnsi="Century Gothic"/>
+          <w:b/>
+          <w:bCs/>
+          <w:sz w:val="24"/>
+          <w:szCs w:val="24"/>
+        </w:rPr>
+        <w:lastRenderedPageBreak/>
+        <w:drawing>
+          <wp:inline distT="0" distB="0" distL="0" distR="0" wp14:anchorId="111E1220" wp14:editId="56460AB5">
+            <wp:extent cx="7516274" cy="3172268"/>
+            <wp:effectExtent l="0" t="0" r="0" b="9525"/>
+            <wp:docPr id="35" name="Immagine 35"/>
+            <wp:cNvGraphicFramePr>
+              <a:graphicFrameLocks xmlns:a="http://schemas.openxmlformats.org/drawingml/2006/main" noChangeAspect="1"/>
+            </wp:cNvGraphicFramePr>
+            <a:graphic xmlns:a="http://schemas.openxmlformats.org/drawingml/2006/main">
+              <a:graphicData uri="http://schemas.openxmlformats.org/drawingml/2006/picture">
+                <pic:pic xmlns:pic="http://schemas.openxmlformats.org/drawingml/2006/picture">
+                  <pic:nvPicPr>
+                    <pic:cNvPr id="1" name=""/>
+                    <pic:cNvPicPr/>
+                  </pic:nvPicPr>
+                  <pic:blipFill>
+                    <a:blip r:embed="rId61"/>
+                    <a:stretch>
+                      <a:fillRect/>
+                    </a:stretch>
+                  </pic:blipFill>
+                  <pic:spPr>
+                    <a:xfrm>
+                      <a:off x="0" y="0"/>
+                      <a:ext cx="7516274" cy="3172268"/>
+                    </a:xfrm>
+                    <a:prstGeom prst="rect">
+                      <a:avLst/>
+                    </a:prstGeom>
+                  </pic:spPr>
+                </pic:pic>
+              </a:graphicData>
+            </a:graphic>
+          </wp:inline>
+        </w:drawing>
+      </w:r>
+    </w:p>
+    <w:p>
+      <w:pPr>
+        <w:rPr>
+          <w:rFonts w:ascii="Century Gothic" w:hAnsi="Century Gothic"/>
+          <w:b/>
+          <w:bCs/>
+          <w:sz w:val="24"/>
+          <w:szCs w:val="24"/>
+        </w:rPr>
+      </w:pPr>
+    </w:p>
+    <w:p>
+      <w:pPr>
+        <w:rPr>
+          <w:rFonts w:ascii="Century Gothic" w:hAnsi="Century Gothic"/>
+          <w:b/>
+          <w:bCs/>
+          <w:sz w:val="24"/>
+          <w:szCs w:val="24"/>
+        </w:rPr>
+      </w:pPr>
+      <w:r>
+        <w:rPr>
+          <w:rFonts w:ascii="Century Gothic" w:hAnsi="Century Gothic"/>
+          <w:b/>
+          <w:bCs/>
+          <w:sz w:val="24"/>
+          <w:szCs w:val="24"/>
+        </w:rPr>
+        <w:t>TC_RFU1.</w:t>
+      </w:r>
+      <w:r>
+        <w:rPr>
+          <w:rFonts w:ascii="Century Gothic" w:hAnsi="Century Gothic"/>
+          <w:b/>
+          <w:bCs/>
+          <w:sz w:val="24"/>
+          <w:szCs w:val="24"/>
+        </w:rPr>
+        <w:t>2</w:t>
+      </w:r>
+      <w:r>
+        <w:rPr>
+          <w:rFonts w:ascii="Century Gothic" w:hAnsi="Century Gothic"/>
+          <w:b/>
+          <w:bCs/>
+          <w:sz w:val="24"/>
+          <w:szCs w:val="24"/>
+        </w:rPr>
+        <w:t>-Registrazione</w:t>
+      </w:r>
+      <w:r>
+        <w:rPr>
+          <w:rFonts w:ascii="Century Gothic" w:hAnsi="Century Gothic"/>
+          <w:b/>
+          <w:bCs/>
+          <w:sz w:val="24"/>
+          <w:szCs w:val="24"/>
+        </w:rPr>
+        <w:t>Azienda</w:t>
+      </w:r>
+      <w:r>
+        <w:rPr>
+          <w:rFonts w:ascii="Century Gothic" w:hAnsi="Century Gothic"/>
+          <w:b/>
+          <w:bCs/>
+          <w:sz w:val="24"/>
+          <w:szCs w:val="24"/>
+        </w:rPr>
+        <w:t>_</w:t>
+      </w:r>
+      <w:r>
+        <w:rPr>
+          <w:rFonts w:ascii="Century Gothic" w:hAnsi="Century Gothic"/>
+          <w:b/>
+          <w:bCs/>
+          <w:sz w:val="24"/>
+          <w:szCs w:val="24"/>
+        </w:rPr>
+        <w:t>23</w:t>
+      </w:r>
+    </w:p>
+    <w:p>
+      <w:pPr>
+        <w:rPr>
+          <w:rFonts w:ascii="Century Gothic" w:hAnsi="Century Gothic"/>
+          <w:b/>
+          <w:bCs/>
+          <w:sz w:val="24"/>
+          <w:szCs w:val="24"/>
+        </w:rPr>
+      </w:pPr>
+      <w:r>
+        <w:rPr>
+          <w:rFonts w:ascii="Century Gothic" w:hAnsi="Century Gothic"/>
+          <w:b/>
+          <w:bCs/>
+          <w:sz w:val="24"/>
+          <w:szCs w:val="24"/>
+        </w:rPr>
+        <w:lastRenderedPageBreak/>
+        <w:drawing>
+          <wp:inline distT="0" distB="0" distL="0" distR="0" wp14:anchorId="72173FE4" wp14:editId="1B496463">
+            <wp:extent cx="9072245" cy="3248025"/>
+            <wp:effectExtent l="0" t="0" r="0" b="9525"/>
+            <wp:docPr id="36" name="Immagine 36"/>
+            <wp:cNvGraphicFramePr>
+              <a:graphicFrameLocks xmlns:a="http://schemas.openxmlformats.org/drawingml/2006/main" noChangeAspect="1"/>
+            </wp:cNvGraphicFramePr>
+            <a:graphic xmlns:a="http://schemas.openxmlformats.org/drawingml/2006/main">
+              <a:graphicData uri="http://schemas.openxmlformats.org/drawingml/2006/picture">
+                <pic:pic xmlns:pic="http://schemas.openxmlformats.org/drawingml/2006/picture">
+                  <pic:nvPicPr>
+                    <pic:cNvPr id="1" name=""/>
+                    <pic:cNvPicPr/>
+                  </pic:nvPicPr>
+                  <pic:blipFill>
+                    <a:blip r:embed="rId62"/>
+                    <a:stretch>
+                      <a:fillRect/>
+                    </a:stretch>
+                  </pic:blipFill>
+                  <pic:spPr>
+                    <a:xfrm>
+                      <a:off x="0" y="0"/>
+                      <a:ext cx="9072245" cy="3248025"/>
+                    </a:xfrm>
+                    <a:prstGeom prst="rect">
+                      <a:avLst/>
+                    </a:prstGeom>
+                  </pic:spPr>
+                </pic:pic>
+              </a:graphicData>
+            </a:graphic>
+          </wp:inline>
+        </w:drawing>
+      </w:r>
+    </w:p>
+    <w:p>
+      <w:pPr>
+        <w:rPr>
+          <w:rFonts w:ascii="Century Gothic" w:hAnsi="Century Gothic"/>
+          <w:b/>
+          <w:bCs/>
+          <w:sz w:val="24"/>
+          <w:szCs w:val="24"/>
+        </w:rPr>
+      </w:pPr>
+      <w:r>
+        <w:rPr>
+          <w:rFonts w:ascii="Century Gothic" w:hAnsi="Century Gothic"/>
+          <w:b/>
+          <w:bCs/>
+          <w:sz w:val="24"/>
+          <w:szCs w:val="24"/>
+        </w:rPr>
+        <w:lastRenderedPageBreak/>
+        <w:drawing>
+          <wp:inline distT="0" distB="0" distL="0" distR="0" wp14:anchorId="0416AB0D" wp14:editId="28840BAF">
+            <wp:extent cx="5649113" cy="2934109"/>
+            <wp:effectExtent l="0" t="0" r="8890" b="0"/>
+            <wp:docPr id="37" name="Immagine 37"/>
+            <wp:cNvGraphicFramePr>
+              <a:graphicFrameLocks xmlns:a="http://schemas.openxmlformats.org/drawingml/2006/main" noChangeAspect="1"/>
+            </wp:cNvGraphicFramePr>
+            <a:graphic xmlns:a="http://schemas.openxmlformats.org/drawingml/2006/main">
+              <a:graphicData uri="http://schemas.openxmlformats.org/drawingml/2006/picture">
+                <pic:pic xmlns:pic="http://schemas.openxmlformats.org/drawingml/2006/picture">
+                  <pic:nvPicPr>
+                    <pic:cNvPr id="1" name=""/>
+                    <pic:cNvPicPr/>
+                  </pic:nvPicPr>
+                  <pic:blipFill>
+                    <a:blip r:embed="rId63"/>
+                    <a:stretch>
+                      <a:fillRect/>
+                    </a:stretch>
+                  </pic:blipFill>
+                  <pic:spPr>
+                    <a:xfrm>
+                      <a:off x="0" y="0"/>
+                      <a:ext cx="5649113" cy="2934109"/>
+                    </a:xfrm>
+                    <a:prstGeom prst="rect">
+                      <a:avLst/>
+                    </a:prstGeom>
+                  </pic:spPr>
+                </pic:pic>
+              </a:graphicData>
+            </a:graphic>
+          </wp:inline>
+        </w:drawing>
+      </w:r>
+    </w:p>
+    <w:p>
+      <w:pPr>
+        <w:rPr>
+          <w:rFonts w:ascii="Century Gothic" w:hAnsi="Century Gothic"/>
+          <w:b/>
+          <w:bCs/>
+          <w:sz w:val="24"/>
+          <w:szCs w:val="24"/>
+        </w:rPr>
+      </w:pPr>
+      <w:r>
+        <w:rPr>
+          <w:rFonts w:ascii="Century Gothic" w:hAnsi="Century Gothic"/>
+          <w:b/>
+          <w:bCs/>
+          <w:sz w:val="24"/>
+          <w:szCs w:val="24"/>
+        </w:rPr>
+        <w:t>TC_RFU1.</w:t>
+      </w:r>
+      <w:r>
+        <w:rPr>
+          <w:rFonts w:ascii="Century Gothic" w:hAnsi="Century Gothic"/>
+          <w:b/>
+          <w:bCs/>
+          <w:sz w:val="24"/>
+          <w:szCs w:val="24"/>
+        </w:rPr>
+        <w:t>2</w:t>
+      </w:r>
+      <w:r>
+        <w:rPr>
+          <w:rFonts w:ascii="Century Gothic" w:hAnsi="Century Gothic"/>
+          <w:b/>
+          <w:bCs/>
+          <w:sz w:val="24"/>
+          <w:szCs w:val="24"/>
+        </w:rPr>
+        <w:t>-Registrazione</w:t>
+      </w:r>
+      <w:r>
+        <w:rPr>
+          <w:rFonts w:ascii="Century Gothic" w:hAnsi="Century Gothic"/>
+          <w:b/>
+          <w:bCs/>
+          <w:sz w:val="24"/>
+          <w:szCs w:val="24"/>
+        </w:rPr>
+        <w:t>Azienda</w:t>
+      </w:r>
+      <w:r>
+        <w:rPr>
+          <w:rFonts w:ascii="Century Gothic" w:hAnsi="Century Gothic"/>
+          <w:b/>
+          <w:bCs/>
+          <w:sz w:val="24"/>
+          <w:szCs w:val="24"/>
+        </w:rPr>
+        <w:t>_</w:t>
+      </w:r>
+      <w:r>
+        <w:rPr>
+          <w:rFonts w:ascii="Century Gothic" w:hAnsi="Century Gothic"/>
+          <w:b/>
+          <w:bCs/>
+          <w:sz w:val="24"/>
+          <w:szCs w:val="24"/>
+        </w:rPr>
+        <w:t>24</w:t>
+      </w:r>
+    </w:p>
+    <w:p>
+      <w:pPr>
+        <w:rPr>
+          <w:rFonts w:ascii="Century Gothic" w:hAnsi="Century Gothic"/>
+          <w:b/>
+          <w:bCs/>
+          <w:sz w:val="24"/>
+          <w:szCs w:val="24"/>
+        </w:rPr>
+      </w:pPr>
+      <w:r>
+        <w:rPr>
+          <w:rFonts w:ascii="Century Gothic" w:hAnsi="Century Gothic"/>
+          <w:b/>
+          <w:bCs/>
+          <w:sz w:val="24"/>
+          <w:szCs w:val="24"/>
+        </w:rPr>
+        <w:lastRenderedPageBreak/>
+        <w:drawing>
+          <wp:inline distT="0" distB="0" distL="0" distR="0" wp14:anchorId="025F1139" wp14:editId="5B0505C6">
+            <wp:extent cx="7773485" cy="3686689"/>
+            <wp:effectExtent l="0" t="0" r="0" b="9525"/>
+            <wp:docPr id="60" name="Immagine 60"/>
+            <wp:cNvGraphicFramePr>
+              <a:graphicFrameLocks xmlns:a="http://schemas.openxmlformats.org/drawingml/2006/main" noChangeAspect="1"/>
+            </wp:cNvGraphicFramePr>
+            <a:graphic xmlns:a="http://schemas.openxmlformats.org/drawingml/2006/main">
+              <a:graphicData uri="http://schemas.openxmlformats.org/drawingml/2006/picture">
+                <pic:pic xmlns:pic="http://schemas.openxmlformats.org/drawingml/2006/picture">
+                  <pic:nvPicPr>
+                    <pic:cNvPr id="1" name=""/>
+                    <pic:cNvPicPr/>
+                  </pic:nvPicPr>
+                  <pic:blipFill>
+                    <a:blip r:embed="rId64"/>
+                    <a:stretch>
+                      <a:fillRect/>
+                    </a:stretch>
+                  </pic:blipFill>
+                  <pic:spPr>
+                    <a:xfrm>
+                      <a:off x="0" y="0"/>
+                      <a:ext cx="7773485" cy="3686689"/>
+                    </a:xfrm>
+                    <a:prstGeom prst="rect">
+                      <a:avLst/>
+                    </a:prstGeom>
+                  </pic:spPr>
+                </pic:pic>
+              </a:graphicData>
+            </a:graphic>
+          </wp:inline>
+        </w:drawing>
+      </w:r>
+    </w:p>
+    <w:p>
+      <w:pPr>
+        <w:rPr>
+          <w:rFonts w:ascii="Century Gothic" w:hAnsi="Century Gothic"/>
+          <w:b/>
+          <w:bCs/>
+          <w:sz w:val="24"/>
+          <w:szCs w:val="24"/>
+        </w:rPr>
+      </w:pPr>
+      <w:r>
+        <w:rPr>
+          <w:rFonts w:ascii="Century Gothic" w:hAnsi="Century Gothic"/>
+          <w:b/>
+          <w:bCs/>
+          <w:sz w:val="24"/>
+          <w:szCs w:val="24"/>
+        </w:rPr>
+        <w:lastRenderedPageBreak/>
+        <w:drawing>
+          <wp:inline distT="0" distB="0" distL="0" distR="0" wp14:anchorId="4A61D157" wp14:editId="3C6C9392">
+            <wp:extent cx="7687748" cy="2962688"/>
+            <wp:effectExtent l="0" t="0" r="8890" b="9525"/>
+            <wp:docPr id="61" name="Immagine 61"/>
+            <wp:cNvGraphicFramePr>
+              <a:graphicFrameLocks xmlns:a="http://schemas.openxmlformats.org/drawingml/2006/main" noChangeAspect="1"/>
+            </wp:cNvGraphicFramePr>
+            <a:graphic xmlns:a="http://schemas.openxmlformats.org/drawingml/2006/main">
+              <a:graphicData uri="http://schemas.openxmlformats.org/drawingml/2006/picture">
+                <pic:pic xmlns:pic="http://schemas.openxmlformats.org/drawingml/2006/picture">
+                  <pic:nvPicPr>
+                    <pic:cNvPr id="1" name=""/>
+                    <pic:cNvPicPr/>
+                  </pic:nvPicPr>
+                  <pic:blipFill>
+                    <a:blip r:embed="rId65"/>
+                    <a:stretch>
+                      <a:fillRect/>
+                    </a:stretch>
+                  </pic:blipFill>
+                  <pic:spPr>
+                    <a:xfrm>
+                      <a:off x="0" y="0"/>
+                      <a:ext cx="7687748" cy="2962688"/>
+                    </a:xfrm>
+                    <a:prstGeom prst="rect">
+                      <a:avLst/>
+                    </a:prstGeom>
+                  </pic:spPr>
+                </pic:pic>
+              </a:graphicData>
+            </a:graphic>
+          </wp:inline>
+        </w:drawing>
+      </w:r>
+    </w:p>
+    <w:p>
+      <w:pPr>
+        <w:rPr>
+          <w:rFonts w:ascii="Century Gothic" w:hAnsi="Century Gothic"/>
+          <w:b/>
+          <w:bCs/>
+          <w:sz w:val="24"/>
+          <w:szCs w:val="24"/>
+        </w:rPr>
+      </w:pPr>
+      <w:r>
+        <w:rPr>
+          <w:rFonts w:ascii="Century Gothic" w:hAnsi="Century Gothic"/>
+          <w:b/>
+          <w:bCs/>
+          <w:sz w:val="24"/>
+          <w:szCs w:val="24"/>
+        </w:rPr>
+        <w:t>TC_RFU1.</w:t>
+      </w:r>
+      <w:r>
+        <w:rPr>
+          <w:rFonts w:ascii="Century Gothic" w:hAnsi="Century Gothic"/>
+          <w:b/>
+          <w:bCs/>
+          <w:sz w:val="24"/>
+          <w:szCs w:val="24"/>
+        </w:rPr>
+        <w:t>2</w:t>
+      </w:r>
+      <w:r>
+        <w:rPr>
+          <w:rFonts w:ascii="Century Gothic" w:hAnsi="Century Gothic"/>
+          <w:b/>
+          <w:bCs/>
+          <w:sz w:val="24"/>
+          <w:szCs w:val="24"/>
+        </w:rPr>
+        <w:t>-Registrazione</w:t>
+      </w:r>
+      <w:r>
+        <w:rPr>
+          <w:rFonts w:ascii="Century Gothic" w:hAnsi="Century Gothic"/>
+          <w:b/>
+          <w:bCs/>
+          <w:sz w:val="24"/>
+          <w:szCs w:val="24"/>
+        </w:rPr>
+        <w:t>Azienda</w:t>
+      </w:r>
+      <w:r>
+        <w:rPr>
+          <w:rFonts w:ascii="Century Gothic" w:hAnsi="Century Gothic"/>
+          <w:b/>
+          <w:bCs/>
+          <w:sz w:val="24"/>
+          <w:szCs w:val="24"/>
+        </w:rPr>
+        <w:t>_</w:t>
+      </w:r>
+      <w:r>
+        <w:rPr>
+          <w:rFonts w:ascii="Century Gothic" w:hAnsi="Century Gothic"/>
+          <w:b/>
+          <w:bCs/>
+          <w:sz w:val="24"/>
+          <w:szCs w:val="24"/>
+        </w:rPr>
+        <w:t>25</w:t>
+      </w:r>
+    </w:p>
+    <w:p>
+      <w:pPr>
+        <w:rPr>
+          <w:rFonts w:ascii="Century Gothic" w:hAnsi="Century Gothic"/>
+          <w:b/>
+          <w:bCs/>
+          <w:sz w:val="24"/>
+          <w:szCs w:val="24"/>
+        </w:rPr>
+      </w:pPr>
+      <w:r>
+        <w:rPr>
+          <w:rFonts w:ascii="Century Gothic" w:hAnsi="Century Gothic"/>
+          <w:b/>
+          <w:bCs/>
+          <w:sz w:val="24"/>
+          <w:szCs w:val="24"/>
+        </w:rPr>
+        <w:lastRenderedPageBreak/>
+        <w:drawing>
+          <wp:inline distT="0" distB="0" distL="0" distR="0" wp14:anchorId="4D770A2D" wp14:editId="0B432BBE">
+            <wp:extent cx="9072245" cy="3686810"/>
+            <wp:effectExtent l="0" t="0" r="0" b="8890"/>
+            <wp:docPr id="62" name="Immagine 62"/>
+            <wp:cNvGraphicFramePr>
+              <a:graphicFrameLocks xmlns:a="http://schemas.openxmlformats.org/drawingml/2006/main" noChangeAspect="1"/>
+            </wp:cNvGraphicFramePr>
+            <a:graphic xmlns:a="http://schemas.openxmlformats.org/drawingml/2006/main">
+              <a:graphicData uri="http://schemas.openxmlformats.org/drawingml/2006/picture">
+                <pic:pic xmlns:pic="http://schemas.openxmlformats.org/drawingml/2006/picture">
+                  <pic:nvPicPr>
+                    <pic:cNvPr id="1" name=""/>
+                    <pic:cNvPicPr/>
+                  </pic:nvPicPr>
+                  <pic:blipFill>
+                    <a:blip r:embed="rId66"/>
+                    <a:stretch>
+                      <a:fillRect/>
+                    </a:stretch>
+                  </pic:blipFill>
+                  <pic:spPr>
+                    <a:xfrm>
+                      <a:off x="0" y="0"/>
+                      <a:ext cx="9072245" cy="3686810"/>
+                    </a:xfrm>
+                    <a:prstGeom prst="rect">
+                      <a:avLst/>
+                    </a:prstGeom>
+                  </pic:spPr>
+                </pic:pic>
+              </a:graphicData>
+            </a:graphic>
+          </wp:inline>
+        </w:drawing>
+      </w:r>
+    </w:p>
+    <w:p>
+      <w:pPr>
+        <w:rPr>
+          <w:rFonts w:ascii="Century Gothic" w:hAnsi="Century Gothic"/>
+          <w:b/>
+          <w:bCs/>
+          <w:sz w:val="24"/>
+          <w:szCs w:val="24"/>
+        </w:rPr>
+      </w:pPr>
+      <w:r>
+        <w:rPr>
+          <w:rFonts w:ascii="Century Gothic" w:hAnsi="Century Gothic"/>
+          <w:b/>
+          <w:bCs/>
+          <w:sz w:val="24"/>
+          <w:szCs w:val="24"/>
+        </w:rPr>
+        <w:lastRenderedPageBreak/>
+        <w:drawing>
+          <wp:inline distT="0" distB="0" distL="0" distR="0" wp14:anchorId="2241B2A7" wp14:editId="454D9205">
+            <wp:extent cx="6839905" cy="2915057"/>
+            <wp:effectExtent l="0" t="0" r="0" b="0"/>
+            <wp:docPr id="63" name="Immagine 63"/>
+            <wp:cNvGraphicFramePr>
+              <a:graphicFrameLocks xmlns:a="http://schemas.openxmlformats.org/drawingml/2006/main" noChangeAspect="1"/>
+            </wp:cNvGraphicFramePr>
+            <a:graphic xmlns:a="http://schemas.openxmlformats.org/drawingml/2006/main">
+              <a:graphicData uri="http://schemas.openxmlformats.org/drawingml/2006/picture">
+                <pic:pic xmlns:pic="http://schemas.openxmlformats.org/drawingml/2006/picture">
+                  <pic:nvPicPr>
+                    <pic:cNvPr id="1" name=""/>
+                    <pic:cNvPicPr/>
+                  </pic:nvPicPr>
+                  <pic:blipFill>
+                    <a:blip r:embed="rId67"/>
+                    <a:stretch>
+                      <a:fillRect/>
+                    </a:stretch>
+                  </pic:blipFill>
+                  <pic:spPr>
+                    <a:xfrm>
+                      <a:off x="0" y="0"/>
+                      <a:ext cx="6839905" cy="2915057"/>
+                    </a:xfrm>
+                    <a:prstGeom prst="rect">
+                      <a:avLst/>
+                    </a:prstGeom>
+                  </pic:spPr>
+                </pic:pic>
+              </a:graphicData>
+            </a:graphic>
+          </wp:inline>
+        </w:drawing>
+      </w:r>
+    </w:p>
+    <w:p>
+      <w:pPr>
+        <w:rPr>
+          <w:rFonts w:ascii="Century Gothic" w:hAnsi="Century Gothic"/>
+          <w:b/>
+          <w:bCs/>
+          <w:sz w:val="24"/>
+          <w:szCs w:val="24"/>
+        </w:rPr>
+      </w:pPr>
+      <w:r>
+        <w:rPr>
+          <w:rFonts w:ascii="Century Gothic" w:hAnsi="Century Gothic"/>
+          <w:b/>
+          <w:bCs/>
+          <w:sz w:val="24"/>
+          <w:szCs w:val="24"/>
+        </w:rPr>
+        <w:t>TC_RFU1.</w:t>
+      </w:r>
+      <w:r>
+        <w:rPr>
+          <w:rFonts w:ascii="Century Gothic" w:hAnsi="Century Gothic"/>
+          <w:b/>
+          <w:bCs/>
+          <w:sz w:val="24"/>
+          <w:szCs w:val="24"/>
+        </w:rPr>
+        <w:t>2</w:t>
+      </w:r>
+      <w:r>
+        <w:rPr>
+          <w:rFonts w:ascii="Century Gothic" w:hAnsi="Century Gothic"/>
+          <w:b/>
+          <w:bCs/>
+          <w:sz w:val="24"/>
+          <w:szCs w:val="24"/>
+        </w:rPr>
+        <w:t>-Registrazione</w:t>
+      </w:r>
+      <w:r>
+        <w:rPr>
+          <w:rFonts w:ascii="Century Gothic" w:hAnsi="Century Gothic"/>
+          <w:b/>
+          <w:bCs/>
+          <w:sz w:val="24"/>
+          <w:szCs w:val="24"/>
+        </w:rPr>
+        <w:t>Azienda</w:t>
+      </w:r>
+      <w:r>
+        <w:rPr>
+          <w:rFonts w:ascii="Century Gothic" w:hAnsi="Century Gothic"/>
+          <w:b/>
+          <w:bCs/>
+          <w:sz w:val="24"/>
+          <w:szCs w:val="24"/>
+        </w:rPr>
+        <w:t>_</w:t>
+      </w:r>
+      <w:r>
+        <w:rPr>
+          <w:rFonts w:ascii="Century Gothic" w:hAnsi="Century Gothic"/>
+          <w:b/>
+          <w:bCs/>
+          <w:sz w:val="24"/>
+          <w:szCs w:val="24"/>
+        </w:rPr>
+        <w:t>26</w:t>
+      </w:r>
+    </w:p>
+    <w:p>
+      <w:pPr>
+        <w:rPr>
+          <w:rFonts w:ascii="Century Gothic" w:hAnsi="Century Gothic"/>
+          <w:b/>
+          <w:bCs/>
+          <w:sz w:val="24"/>
+          <w:szCs w:val="24"/>
+        </w:rPr>
+      </w:pPr>
+      <w:r>
+        <w:rPr>
+          <w:rFonts w:ascii="Century Gothic" w:hAnsi="Century Gothic"/>
+          <w:b/>
+          <w:bCs/>
+          <w:sz w:val="24"/>
+          <w:szCs w:val="24"/>
+        </w:rPr>
+        <w:lastRenderedPageBreak/>
+        <w:drawing>
+          <wp:inline distT="0" distB="0" distL="0" distR="0" wp14:anchorId="566102EA" wp14:editId="3EEAAF1C">
+            <wp:extent cx="6906589" cy="3639058"/>
+            <wp:effectExtent l="0" t="0" r="8890" b="0"/>
+            <wp:docPr id="64" name="Immagine 64"/>
+            <wp:cNvGraphicFramePr>
+              <a:graphicFrameLocks xmlns:a="http://schemas.openxmlformats.org/drawingml/2006/main" noChangeAspect="1"/>
+            </wp:cNvGraphicFramePr>
+            <a:graphic xmlns:a="http://schemas.openxmlformats.org/drawingml/2006/main">
+              <a:graphicData uri="http://schemas.openxmlformats.org/drawingml/2006/picture">
+                <pic:pic xmlns:pic="http://schemas.openxmlformats.org/drawingml/2006/picture">
+                  <pic:nvPicPr>
+                    <pic:cNvPr id="1" name=""/>
+                    <pic:cNvPicPr/>
+                  </pic:nvPicPr>
+                  <pic:blipFill>
+                    <a:blip r:embed="rId68"/>
+                    <a:stretch>
+                      <a:fillRect/>
+                    </a:stretch>
+                  </pic:blipFill>
+                  <pic:spPr>
+                    <a:xfrm>
+                      <a:off x="0" y="0"/>
+                      <a:ext cx="6906589" cy="3639058"/>
+                    </a:xfrm>
+                    <a:prstGeom prst="rect">
+                      <a:avLst/>
+                    </a:prstGeom>
+                  </pic:spPr>
+                </pic:pic>
+              </a:graphicData>
+            </a:graphic>
+          </wp:inline>
+        </w:drawing>
+      </w:r>
+    </w:p>
+    <w:p>
+      <w:pPr>
+        <w:rPr>
+          <w:rFonts w:ascii="Century Gothic" w:hAnsi="Century Gothic"/>
+          <w:b/>
+          <w:bCs/>
+          <w:sz w:val="24"/>
+          <w:szCs w:val="24"/>
+        </w:rPr>
+      </w:pPr>
+      <w:r>
+        <w:rPr>
+          <w:rFonts w:ascii="Century Gothic" w:hAnsi="Century Gothic"/>
+          <w:b/>
+          <w:bCs/>
+          <w:sz w:val="24"/>
+          <w:szCs w:val="24"/>
+        </w:rPr>
+        <w:lastRenderedPageBreak/>
+        <w:drawing>
+          <wp:inline distT="0" distB="0" distL="0" distR="0" wp14:anchorId="4510A4ED" wp14:editId="4D2BF820">
+            <wp:extent cx="5725324" cy="2953162"/>
+            <wp:effectExtent l="0" t="0" r="8890" b="0"/>
+            <wp:docPr id="65" name="Immagine 65"/>
+            <wp:cNvGraphicFramePr>
+              <a:graphicFrameLocks xmlns:a="http://schemas.openxmlformats.org/drawingml/2006/main" noChangeAspect="1"/>
+            </wp:cNvGraphicFramePr>
+            <a:graphic xmlns:a="http://schemas.openxmlformats.org/drawingml/2006/main">
+              <a:graphicData uri="http://schemas.openxmlformats.org/drawingml/2006/picture">
+                <pic:pic xmlns:pic="http://schemas.openxmlformats.org/drawingml/2006/picture">
+                  <pic:nvPicPr>
+                    <pic:cNvPr id="1" name=""/>
+                    <pic:cNvPicPr/>
+                  </pic:nvPicPr>
+                  <pic:blipFill>
+                    <a:blip r:embed="rId69"/>
+                    <a:stretch>
+                      <a:fillRect/>
+                    </a:stretch>
+                  </pic:blipFill>
+                  <pic:spPr>
+                    <a:xfrm>
+                      <a:off x="0" y="0"/>
+                      <a:ext cx="5725324" cy="2953162"/>
+                    </a:xfrm>
+                    <a:prstGeom prst="rect">
+                      <a:avLst/>
+                    </a:prstGeom>
+                  </pic:spPr>
+                </pic:pic>
+              </a:graphicData>
+            </a:graphic>
+          </wp:inline>
+        </w:drawing>
+      </w:r>
+    </w:p>
+    <w:p>
+      <w:pPr>
+        <w:rPr>
+          <w:rFonts w:ascii="Century Gothic" w:hAnsi="Century Gothic"/>
+          <w:b/>
+          <w:bCs/>
+          <w:sz w:val="24"/>
+          <w:szCs w:val="24"/>
+        </w:rPr>
+      </w:pPr>
+      <w:r>
+        <w:rPr>
+          <w:rFonts w:ascii="Century Gothic" w:hAnsi="Century Gothic"/>
+          <w:b/>
+          <w:bCs/>
+          <w:sz w:val="24"/>
+          <w:szCs w:val="24"/>
+        </w:rPr>
+        <w:t>TC_RFU1.</w:t>
+      </w:r>
+      <w:r>
+        <w:rPr>
+          <w:rFonts w:ascii="Century Gothic" w:hAnsi="Century Gothic"/>
+          <w:b/>
+          <w:bCs/>
+          <w:sz w:val="24"/>
+          <w:szCs w:val="24"/>
+        </w:rPr>
+        <w:t>2</w:t>
+      </w:r>
+      <w:r>
+        <w:rPr>
+          <w:rFonts w:ascii="Century Gothic" w:hAnsi="Century Gothic"/>
+          <w:b/>
+          <w:bCs/>
+          <w:sz w:val="24"/>
+          <w:szCs w:val="24"/>
+        </w:rPr>
+        <w:t>-Registrazione</w:t>
+      </w:r>
+      <w:r>
+        <w:rPr>
+          <w:rFonts w:ascii="Century Gothic" w:hAnsi="Century Gothic"/>
+          <w:b/>
+          <w:bCs/>
+          <w:sz w:val="24"/>
+          <w:szCs w:val="24"/>
+        </w:rPr>
+        <w:t>Azienda</w:t>
+      </w:r>
+      <w:r>
+        <w:rPr>
+          <w:rFonts w:ascii="Century Gothic" w:hAnsi="Century Gothic"/>
+          <w:b/>
+          <w:bCs/>
+          <w:sz w:val="24"/>
+          <w:szCs w:val="24"/>
+        </w:rPr>
+        <w:t>_</w:t>
+      </w:r>
+      <w:r>
+        <w:rPr>
+          <w:rFonts w:ascii="Century Gothic" w:hAnsi="Century Gothic"/>
+          <w:b/>
+          <w:bCs/>
+          <w:sz w:val="24"/>
+          <w:szCs w:val="24"/>
+        </w:rPr>
+        <w:t>27</w:t>
+      </w:r>
+    </w:p>
+    <w:p>
+      <w:pPr>
+        <w:rPr>
+          <w:rFonts w:ascii="Century Gothic" w:hAnsi="Century Gothic"/>
+          <w:b/>
+          <w:bCs/>
+          <w:sz w:val="24"/>
+          <w:szCs w:val="24"/>
+        </w:rPr>
+      </w:pPr>
+      <w:r>
+        <w:rPr>
+          <w:rFonts w:ascii="Century Gothic" w:hAnsi="Century Gothic"/>
+          <w:b/>
+          <w:bCs/>
+          <w:sz w:val="24"/>
+          <w:szCs w:val="24"/>
+        </w:rPr>
+        <w:lastRenderedPageBreak/>
+        <w:drawing>
+          <wp:inline distT="0" distB="0" distL="0" distR="0" wp14:anchorId="07E01931" wp14:editId="15F057D1">
+            <wp:extent cx="9072245" cy="3052445"/>
+            <wp:effectExtent l="0" t="0" r="0" b="0"/>
+            <wp:docPr id="68" name="Immagine 68"/>
+            <wp:cNvGraphicFramePr>
+              <a:graphicFrameLocks xmlns:a="http://schemas.openxmlformats.org/drawingml/2006/main" noChangeAspect="1"/>
+            </wp:cNvGraphicFramePr>
+            <a:graphic xmlns:a="http://schemas.openxmlformats.org/drawingml/2006/main">
+              <a:graphicData uri="http://schemas.openxmlformats.org/drawingml/2006/picture">
+                <pic:pic xmlns:pic="http://schemas.openxmlformats.org/drawingml/2006/picture">
+                  <pic:nvPicPr>
+                    <pic:cNvPr id="1" name=""/>
+                    <pic:cNvPicPr/>
+                  </pic:nvPicPr>
+                  <pic:blipFill>
+                    <a:blip r:embed="rId70"/>
+                    <a:stretch>
+                      <a:fillRect/>
+                    </a:stretch>
+                  </pic:blipFill>
+                  <pic:spPr>
+                    <a:xfrm>
+                      <a:off x="0" y="0"/>
+                      <a:ext cx="9072245" cy="3052445"/>
+                    </a:xfrm>
+                    <a:prstGeom prst="rect">
+                      <a:avLst/>
+                    </a:prstGeom>
+                  </pic:spPr>
+                </pic:pic>
+              </a:graphicData>
+            </a:graphic>
+          </wp:inline>
+        </w:drawing>
+      </w:r>
+    </w:p>
+    <w:p>
+      <w:pPr>
+        <w:rPr>
+          <w:rFonts w:ascii="Century Gothic" w:hAnsi="Century Gothic"/>
+          <w:b/>
+          <w:bCs/>
+          <w:sz w:val="24"/>
+          <w:szCs w:val="24"/>
+        </w:rPr>
+      </w:pPr>
+      <w:r>
+        <w:rPr>
+          <w:rFonts w:ascii="Century Gothic" w:hAnsi="Century Gothic"/>
+          <w:b/>
+          <w:bCs/>
+          <w:sz w:val="24"/>
+          <w:szCs w:val="24"/>
+        </w:rPr>
+        <w:lastRenderedPageBreak/>
+        <w:drawing>
+          <wp:inline distT="0" distB="0" distL="0" distR="0" wp14:anchorId="022F0377" wp14:editId="2B23518E">
+            <wp:extent cx="5201376" cy="2981741"/>
+            <wp:effectExtent l="0" t="0" r="0" b="9525"/>
+            <wp:docPr id="70" name="Immagine 70"/>
+            <wp:cNvGraphicFramePr>
+              <a:graphicFrameLocks xmlns:a="http://schemas.openxmlformats.org/drawingml/2006/main" noChangeAspect="1"/>
+            </wp:cNvGraphicFramePr>
+            <a:graphic xmlns:a="http://schemas.openxmlformats.org/drawingml/2006/main">
+              <a:graphicData uri="http://schemas.openxmlformats.org/drawingml/2006/picture">
+                <pic:pic xmlns:pic="http://schemas.openxmlformats.org/drawingml/2006/picture">
+                  <pic:nvPicPr>
+                    <pic:cNvPr id="1" name=""/>
+                    <pic:cNvPicPr/>
+                  </pic:nvPicPr>
+                  <pic:blipFill>
+                    <a:blip r:embed="rId71"/>
+                    <a:stretch>
+                      <a:fillRect/>
+                    </a:stretch>
+                  </pic:blipFill>
+                  <pic:spPr>
+                    <a:xfrm>
+                      <a:off x="0" y="0"/>
+                      <a:ext cx="5201376" cy="2981741"/>
+                    </a:xfrm>
+                    <a:prstGeom prst="rect">
+                      <a:avLst/>
+                    </a:prstGeom>
+                  </pic:spPr>
+                </pic:pic>
+              </a:graphicData>
+            </a:graphic>
+          </wp:inline>
+        </w:drawing>
+      </w:r>
       <w:bookmarkStart w:id="1" w:name="_GoBack"/>
       <w:bookmarkEnd w:id="1"/>
     </w:p>
-    <w:p/>
+    <w:p>
+      <w:pPr>
+        <w:rPr>
+          <w:rFonts w:ascii="Century Gothic" w:hAnsi="Century Gothic"/>
+          <w:b/>
+          <w:bCs/>
+          <w:sz w:val="24"/>
+          <w:szCs w:val="24"/>
+        </w:rPr>
+      </w:pPr>
+    </w:p>
+    <w:p>
+      <w:pPr>
+        <w:rPr>
+          <w:rFonts w:ascii="Century Gothic" w:hAnsi="Century Gothic"/>
+          <w:b/>
+          <w:bCs/>
+          <w:sz w:val="24"/>
+          <w:szCs w:val="24"/>
+        </w:rPr>
+      </w:pPr>
+      <w:r>
+        <w:rPr>
+          <w:rFonts w:ascii="Century Gothic" w:hAnsi="Century Gothic"/>
+          <w:b/>
+          <w:bCs/>
+          <w:sz w:val="24"/>
+          <w:szCs w:val="24"/>
+        </w:rPr>
+        <w:t>TC_RFU1.</w:t>
+      </w:r>
+      <w:r>
+        <w:rPr>
+          <w:rFonts w:ascii="Century Gothic" w:hAnsi="Century Gothic"/>
+          <w:b/>
+          <w:bCs/>
+          <w:sz w:val="24"/>
+          <w:szCs w:val="24"/>
+        </w:rPr>
+        <w:t>2</w:t>
+      </w:r>
+      <w:r>
+        <w:rPr>
+          <w:rFonts w:ascii="Century Gothic" w:hAnsi="Century Gothic"/>
+          <w:b/>
+          <w:bCs/>
+          <w:sz w:val="24"/>
+          <w:szCs w:val="24"/>
+        </w:rPr>
+        <w:t>-Registrazione</w:t>
+      </w:r>
+      <w:r>
+        <w:rPr>
+          <w:rFonts w:ascii="Century Gothic" w:hAnsi="Century Gothic"/>
+          <w:b/>
+          <w:bCs/>
+          <w:sz w:val="24"/>
+          <w:szCs w:val="24"/>
+        </w:rPr>
+        <w:t>Azienda</w:t>
+      </w:r>
+      <w:r>
+        <w:rPr>
+          <w:rFonts w:ascii="Century Gothic" w:hAnsi="Century Gothic"/>
+          <w:b/>
+          <w:bCs/>
+          <w:sz w:val="24"/>
+          <w:szCs w:val="24"/>
+        </w:rPr>
+        <w:t>_</w:t>
+      </w:r>
+      <w:r>
+        <w:rPr>
+          <w:rFonts w:ascii="Century Gothic" w:hAnsi="Century Gothic"/>
+          <w:b/>
+          <w:bCs/>
+          <w:sz w:val="24"/>
+          <w:szCs w:val="24"/>
+        </w:rPr>
+        <w:t>28</w:t>
+      </w:r>
+    </w:p>
+    <w:p>
+      <w:pPr>
+        <w:rPr>
+          <w:rFonts w:ascii="Century Gothic" w:hAnsi="Century Gothic"/>
+          <w:b/>
+          <w:bCs/>
+          <w:sz w:val="24"/>
+          <w:szCs w:val="24"/>
+        </w:rPr>
+      </w:pPr>
+      <w:r>
+        <w:rPr>
+          <w:rFonts w:ascii="Century Gothic" w:hAnsi="Century Gothic"/>
+          <w:b/>
+          <w:bCs/>
+          <w:sz w:val="24"/>
+          <w:szCs w:val="24"/>
+        </w:rPr>
+        <w:lastRenderedPageBreak/>
+        <w:drawing>
+          <wp:inline distT="0" distB="0" distL="0" distR="0" wp14:anchorId="1827ABC6" wp14:editId="54C45A43">
+            <wp:extent cx="6811326" cy="3648584"/>
+            <wp:effectExtent l="0" t="0" r="8890" b="9525"/>
+            <wp:docPr id="66" name="Immagine 66"/>
+            <wp:cNvGraphicFramePr>
+              <a:graphicFrameLocks xmlns:a="http://schemas.openxmlformats.org/drawingml/2006/main" noChangeAspect="1"/>
+            </wp:cNvGraphicFramePr>
+            <a:graphic xmlns:a="http://schemas.openxmlformats.org/drawingml/2006/main">
+              <a:graphicData uri="http://schemas.openxmlformats.org/drawingml/2006/picture">
+                <pic:pic xmlns:pic="http://schemas.openxmlformats.org/drawingml/2006/picture">
+                  <pic:nvPicPr>
+                    <pic:cNvPr id="1" name=""/>
+                    <pic:cNvPicPr/>
+                  </pic:nvPicPr>
+                  <pic:blipFill>
+                    <a:blip r:embed="rId72"/>
+                    <a:stretch>
+                      <a:fillRect/>
+                    </a:stretch>
+                  </pic:blipFill>
+                  <pic:spPr>
+                    <a:xfrm>
+                      <a:off x="0" y="0"/>
+                      <a:ext cx="6811326" cy="3648584"/>
+                    </a:xfrm>
+                    <a:prstGeom prst="rect">
+                      <a:avLst/>
+                    </a:prstGeom>
+                  </pic:spPr>
+                </pic:pic>
+              </a:graphicData>
+            </a:graphic>
+          </wp:inline>
+        </w:drawing>
+      </w:r>
+    </w:p>
+    <w:p>
+      <w:pPr>
+        <w:rPr>
+          <w:rFonts w:ascii="Century Gothic" w:hAnsi="Century Gothic"/>
+          <w:b/>
+          <w:bCs/>
+          <w:sz w:val="24"/>
+          <w:szCs w:val="24"/>
+        </w:rPr>
+      </w:pPr>
+      <w:r>
+        <w:rPr>
+          <w:rFonts w:ascii="Century Gothic" w:hAnsi="Century Gothic"/>
+          <w:b/>
+          <w:bCs/>
+          <w:sz w:val="24"/>
+          <w:szCs w:val="24"/>
+        </w:rPr>
+        <w:lastRenderedPageBreak/>
+        <w:drawing>
+          <wp:inline distT="0" distB="0" distL="0" distR="0" wp14:anchorId="30E79677" wp14:editId="48413112">
+            <wp:extent cx="7182852" cy="2896004"/>
+            <wp:effectExtent l="0" t="0" r="0" b="0"/>
+            <wp:docPr id="67" name="Immagine 67"/>
+            <wp:cNvGraphicFramePr>
+              <a:graphicFrameLocks xmlns:a="http://schemas.openxmlformats.org/drawingml/2006/main" noChangeAspect="1"/>
+            </wp:cNvGraphicFramePr>
+            <a:graphic xmlns:a="http://schemas.openxmlformats.org/drawingml/2006/main">
+              <a:graphicData uri="http://schemas.openxmlformats.org/drawingml/2006/picture">
+                <pic:pic xmlns:pic="http://schemas.openxmlformats.org/drawingml/2006/picture">
+                  <pic:nvPicPr>
+                    <pic:cNvPr id="1" name=""/>
+                    <pic:cNvPicPr/>
+                  </pic:nvPicPr>
+                  <pic:blipFill>
+                    <a:blip r:embed="rId73"/>
+                    <a:stretch>
+                      <a:fillRect/>
+                    </a:stretch>
+                  </pic:blipFill>
+                  <pic:spPr>
+                    <a:xfrm>
+                      <a:off x="0" y="0"/>
+                      <a:ext cx="7182852" cy="2896004"/>
+                    </a:xfrm>
+                    <a:prstGeom prst="rect">
+                      <a:avLst/>
+                    </a:prstGeom>
+                  </pic:spPr>
+                </pic:pic>
+              </a:graphicData>
+            </a:graphic>
+          </wp:inline>
+        </w:drawing>
+      </w:r>
+    </w:p>
     <w:p/>
     <w:p/>
     <w:p/>

</xml_diff>

<commit_message>
continuati i test su selenium
</commit_message>
<xml_diff>
--- a/selenium_testing/doc-testing1.docx
+++ b/selenium_testing/doc-testing1.docx
@@ -3874,6 +3874,9 @@
     <w:p/>
     <w:p>
       <w:r>
+        <w:rPr>
+          <w:noProof/>
+        </w:rPr>
         <w:lastRenderedPageBreak/>
         <w:drawing>
           <wp:inline distT="0" distB="0" distL="0" distR="0" wp14:anchorId="2575C89D" wp14:editId="4F226BF9">
@@ -3917,6 +3920,9 @@
     </w:p>
     <w:p>
       <w:r>
+        <w:rPr>
+          <w:noProof/>
+        </w:rPr>
         <w:drawing>
           <wp:inline distT="0" distB="0" distL="0" distR="0" wp14:anchorId="1852F910" wp14:editId="15093AAE">
             <wp:extent cx="9072245" cy="2503805"/>
@@ -4040,6 +4046,7 @@
           <w:rFonts w:ascii="Century Gothic" w:hAnsi="Century Gothic"/>
           <w:b/>
           <w:bCs/>
+          <w:noProof/>
           <w:sz w:val="24"/>
           <w:szCs w:val="24"/>
         </w:rPr>
@@ -4096,6 +4103,7 @@
           <w:rFonts w:ascii="Century Gothic" w:hAnsi="Century Gothic"/>
           <w:b/>
           <w:bCs/>
+          <w:noProof/>
           <w:sz w:val="24"/>
           <w:szCs w:val="24"/>
         </w:rPr>
@@ -4222,6 +4230,7 @@
           <w:rFonts w:ascii="Century Gothic" w:hAnsi="Century Gothic"/>
           <w:b/>
           <w:bCs/>
+          <w:noProof/>
           <w:sz w:val="24"/>
           <w:szCs w:val="24"/>
         </w:rPr>
@@ -4278,6 +4287,7 @@
           <w:rFonts w:ascii="Century Gothic" w:hAnsi="Century Gothic"/>
           <w:b/>
           <w:bCs/>
+          <w:noProof/>
           <w:sz w:val="24"/>
           <w:szCs w:val="24"/>
         </w:rPr>
@@ -4416,6 +4426,7 @@
           <w:rFonts w:ascii="Century Gothic" w:hAnsi="Century Gothic"/>
           <w:b/>
           <w:bCs/>
+          <w:noProof/>
           <w:sz w:val="24"/>
           <w:szCs w:val="24"/>
         </w:rPr>
@@ -4472,6 +4483,7 @@
           <w:rFonts w:ascii="Century Gothic" w:hAnsi="Century Gothic"/>
           <w:b/>
           <w:bCs/>
+          <w:noProof/>
           <w:sz w:val="24"/>
           <w:szCs w:val="24"/>
         </w:rPr>
@@ -4599,6 +4611,7 @@
           <w:rFonts w:ascii="Century Gothic" w:hAnsi="Century Gothic"/>
           <w:b/>
           <w:bCs/>
+          <w:noProof/>
           <w:sz w:val="24"/>
           <w:szCs w:val="24"/>
         </w:rPr>
@@ -4654,6 +4667,7 @@
           <w:rFonts w:ascii="Century Gothic" w:hAnsi="Century Gothic"/>
           <w:b/>
           <w:bCs/>
+          <w:noProof/>
           <w:sz w:val="24"/>
           <w:szCs w:val="24"/>
         </w:rPr>
@@ -4780,6 +4794,7 @@
           <w:rFonts w:ascii="Century Gothic" w:hAnsi="Century Gothic"/>
           <w:b/>
           <w:bCs/>
+          <w:noProof/>
           <w:sz w:val="24"/>
           <w:szCs w:val="24"/>
         </w:rPr>
@@ -4836,6 +4851,7 @@
           <w:rFonts w:ascii="Century Gothic" w:hAnsi="Century Gothic"/>
           <w:b/>
           <w:bCs/>
+          <w:noProof/>
           <w:sz w:val="24"/>
           <w:szCs w:val="24"/>
         </w:rPr>
@@ -4963,6 +4979,7 @@
           <w:rFonts w:ascii="Century Gothic" w:hAnsi="Century Gothic"/>
           <w:b/>
           <w:bCs/>
+          <w:noProof/>
           <w:sz w:val="24"/>
           <w:szCs w:val="24"/>
         </w:rPr>
@@ -5019,6 +5036,7 @@
           <w:rFonts w:ascii="Century Gothic" w:hAnsi="Century Gothic"/>
           <w:b/>
           <w:bCs/>
+          <w:noProof/>
           <w:sz w:val="24"/>
           <w:szCs w:val="24"/>
         </w:rPr>
@@ -5157,6 +5175,7 @@
           <w:rFonts w:ascii="Century Gothic" w:hAnsi="Century Gothic"/>
           <w:b/>
           <w:bCs/>
+          <w:noProof/>
           <w:sz w:val="24"/>
           <w:szCs w:val="24"/>
         </w:rPr>
@@ -5213,6 +5232,7 @@
           <w:rFonts w:ascii="Century Gothic" w:hAnsi="Century Gothic"/>
           <w:b/>
           <w:bCs/>
+          <w:noProof/>
           <w:sz w:val="24"/>
           <w:szCs w:val="24"/>
         </w:rPr>
@@ -5340,6 +5360,7 @@
           <w:rFonts w:ascii="Century Gothic" w:hAnsi="Century Gothic"/>
           <w:b/>
           <w:bCs/>
+          <w:noProof/>
           <w:sz w:val="24"/>
           <w:szCs w:val="24"/>
         </w:rPr>
@@ -5396,6 +5417,7 @@
           <w:rFonts w:ascii="Century Gothic" w:hAnsi="Century Gothic"/>
           <w:b/>
           <w:bCs/>
+          <w:noProof/>
           <w:sz w:val="24"/>
           <w:szCs w:val="24"/>
         </w:rPr>
@@ -5523,6 +5545,7 @@
           <w:rFonts w:ascii="Century Gothic" w:hAnsi="Century Gothic"/>
           <w:b/>
           <w:bCs/>
+          <w:noProof/>
           <w:sz w:val="24"/>
           <w:szCs w:val="24"/>
         </w:rPr>
@@ -5579,6 +5602,7 @@
           <w:rFonts w:ascii="Century Gothic" w:hAnsi="Century Gothic"/>
           <w:b/>
           <w:bCs/>
+          <w:noProof/>
           <w:sz w:val="24"/>
           <w:szCs w:val="24"/>
         </w:rPr>
@@ -5706,6 +5730,7 @@
           <w:rFonts w:ascii="Century Gothic" w:hAnsi="Century Gothic"/>
           <w:b/>
           <w:bCs/>
+          <w:noProof/>
           <w:sz w:val="24"/>
           <w:szCs w:val="24"/>
         </w:rPr>
@@ -5762,6 +5787,7 @@
           <w:rFonts w:ascii="Century Gothic" w:hAnsi="Century Gothic"/>
           <w:b/>
           <w:bCs/>
+          <w:noProof/>
           <w:sz w:val="24"/>
           <w:szCs w:val="24"/>
         </w:rPr>
@@ -5889,6 +5915,7 @@
           <w:rFonts w:ascii="Century Gothic" w:hAnsi="Century Gothic"/>
           <w:b/>
           <w:bCs/>
+          <w:noProof/>
           <w:sz w:val="24"/>
           <w:szCs w:val="24"/>
         </w:rPr>
@@ -5945,6 +5972,7 @@
           <w:rFonts w:ascii="Century Gothic" w:hAnsi="Century Gothic"/>
           <w:b/>
           <w:bCs/>
+          <w:noProof/>
           <w:sz w:val="24"/>
           <w:szCs w:val="24"/>
         </w:rPr>
@@ -5985,8 +6013,6 @@
           </wp:inline>
         </w:drawing>
       </w:r>
-      <w:bookmarkStart w:id="1" w:name="_GoBack"/>
-      <w:bookmarkEnd w:id="1"/>
     </w:p>
     <w:p>
       <w:pPr>
@@ -6085,6 +6111,7 @@
           <w:rFonts w:ascii="Century Gothic" w:hAnsi="Century Gothic"/>
           <w:b/>
           <w:bCs/>
+          <w:noProof/>
           <w:sz w:val="24"/>
           <w:szCs w:val="24"/>
         </w:rPr>
@@ -6141,6 +6168,7 @@
           <w:rFonts w:ascii="Century Gothic" w:hAnsi="Century Gothic"/>
           <w:b/>
           <w:bCs/>
+          <w:noProof/>
           <w:sz w:val="24"/>
           <w:szCs w:val="24"/>
         </w:rPr>
@@ -6181,6 +6209,2136 @@
           </wp:inline>
         </w:drawing>
       </w:r>
+    </w:p>
+    <w:p>
+      <w:pPr>
+        <w:rPr>
+          <w:rFonts w:ascii="Century Gothic" w:hAnsi="Century Gothic"/>
+          <w:b/>
+          <w:bCs/>
+          <w:sz w:val="24"/>
+          <w:szCs w:val="24"/>
+        </w:rPr>
+      </w:pPr>
+      <w:r>
+        <w:rPr>
+          <w:rFonts w:ascii="Century Gothic" w:hAnsi="Century Gothic"/>
+          <w:b/>
+          <w:bCs/>
+          <w:sz w:val="24"/>
+          <w:szCs w:val="24"/>
+        </w:rPr>
+        <w:t>TC_</w:t>
+      </w:r>
+      <w:r>
+        <w:rPr>
+          <w:rFonts w:ascii="Century Gothic" w:hAnsi="Century Gothic"/>
+          <w:b/>
+          <w:bCs/>
+          <w:sz w:val="24"/>
+          <w:szCs w:val="24"/>
+        </w:rPr>
+        <w:t>RFU1.3</w:t>
+      </w:r>
+      <w:r>
+        <w:rPr>
+          <w:rFonts w:ascii="Century Gothic" w:hAnsi="Century Gothic"/>
+          <w:b/>
+          <w:bCs/>
+          <w:sz w:val="24"/>
+          <w:szCs w:val="24"/>
+        </w:rPr>
+        <w:t>-</w:t>
+      </w:r>
+      <w:r>
+        <w:rPr>
+          <w:rFonts w:ascii="Century Gothic" w:hAnsi="Century Gothic"/>
+          <w:b/>
+          <w:bCs/>
+          <w:sz w:val="24"/>
+          <w:szCs w:val="24"/>
+        </w:rPr>
+        <w:t>RegistrazioneFattorino</w:t>
+      </w:r>
+      <w:r>
+        <w:rPr>
+          <w:rFonts w:ascii="Century Gothic" w:hAnsi="Century Gothic"/>
+          <w:b/>
+          <w:bCs/>
+          <w:sz w:val="24"/>
+          <w:szCs w:val="24"/>
+        </w:rPr>
+        <w:t>_1</w:t>
+      </w:r>
+    </w:p>
+    <w:p>
+      <w:pPr>
+        <w:rPr>
+          <w:rFonts w:ascii="Century Gothic" w:hAnsi="Century Gothic"/>
+          <w:b/>
+          <w:bCs/>
+          <w:sz w:val="24"/>
+          <w:szCs w:val="24"/>
+        </w:rPr>
+      </w:pPr>
+      <w:r>
+        <w:rPr>
+          <w:rFonts w:ascii="Century Gothic" w:hAnsi="Century Gothic"/>
+          <w:b/>
+          <w:bCs/>
+          <w:sz w:val="24"/>
+          <w:szCs w:val="24"/>
+        </w:rPr>
+        <w:lastRenderedPageBreak/>
+        <w:drawing>
+          <wp:inline distT="0" distB="0" distL="0" distR="0" wp14:anchorId="71E7D71B" wp14:editId="480E46C3">
+            <wp:extent cx="5420481" cy="2943636"/>
+            <wp:effectExtent l="0" t="0" r="0" b="9525"/>
+            <wp:docPr id="82" name="Immagine 82"/>
+            <wp:cNvGraphicFramePr>
+              <a:graphicFrameLocks xmlns:a="http://schemas.openxmlformats.org/drawingml/2006/main" noChangeAspect="1"/>
+            </wp:cNvGraphicFramePr>
+            <a:graphic xmlns:a="http://schemas.openxmlformats.org/drawingml/2006/main">
+              <a:graphicData uri="http://schemas.openxmlformats.org/drawingml/2006/picture">
+                <pic:pic xmlns:pic="http://schemas.openxmlformats.org/drawingml/2006/picture">
+                  <pic:nvPicPr>
+                    <pic:cNvPr id="1" name=""/>
+                    <pic:cNvPicPr/>
+                  </pic:nvPicPr>
+                  <pic:blipFill>
+                    <a:blip r:embed="rId74"/>
+                    <a:stretch>
+                      <a:fillRect/>
+                    </a:stretch>
+                  </pic:blipFill>
+                  <pic:spPr>
+                    <a:xfrm>
+                      <a:off x="0" y="0"/>
+                      <a:ext cx="5420481" cy="2943636"/>
+                    </a:xfrm>
+                    <a:prstGeom prst="rect">
+                      <a:avLst/>
+                    </a:prstGeom>
+                  </pic:spPr>
+                </pic:pic>
+              </a:graphicData>
+            </a:graphic>
+          </wp:inline>
+        </w:drawing>
+      </w:r>
+    </w:p>
+    <w:p>
+      <w:pPr>
+        <w:rPr>
+          <w:rFonts w:ascii="Century Gothic" w:hAnsi="Century Gothic"/>
+          <w:b/>
+          <w:bCs/>
+          <w:sz w:val="24"/>
+          <w:szCs w:val="24"/>
+        </w:rPr>
+      </w:pPr>
+      <w:r>
+        <w:rPr>
+          <w:rFonts w:ascii="Century Gothic" w:hAnsi="Century Gothic"/>
+          <w:b/>
+          <w:bCs/>
+          <w:sz w:val="24"/>
+          <w:szCs w:val="24"/>
+        </w:rPr>
+        <w:drawing>
+          <wp:inline distT="0" distB="0" distL="0" distR="0" wp14:anchorId="40E591CD" wp14:editId="739BE2FE">
+            <wp:extent cx="5344271" cy="1105054"/>
+            <wp:effectExtent l="0" t="0" r="8890" b="0"/>
+            <wp:docPr id="83" name="Immagine 83"/>
+            <wp:cNvGraphicFramePr>
+              <a:graphicFrameLocks xmlns:a="http://schemas.openxmlformats.org/drawingml/2006/main" noChangeAspect="1"/>
+            </wp:cNvGraphicFramePr>
+            <a:graphic xmlns:a="http://schemas.openxmlformats.org/drawingml/2006/main">
+              <a:graphicData uri="http://schemas.openxmlformats.org/drawingml/2006/picture">
+                <pic:pic xmlns:pic="http://schemas.openxmlformats.org/drawingml/2006/picture">
+                  <pic:nvPicPr>
+                    <pic:cNvPr id="1" name=""/>
+                    <pic:cNvPicPr/>
+                  </pic:nvPicPr>
+                  <pic:blipFill>
+                    <a:blip r:embed="rId75"/>
+                    <a:stretch>
+                      <a:fillRect/>
+                    </a:stretch>
+                  </pic:blipFill>
+                  <pic:spPr>
+                    <a:xfrm>
+                      <a:off x="0" y="0"/>
+                      <a:ext cx="5344271" cy="1105054"/>
+                    </a:xfrm>
+                    <a:prstGeom prst="rect">
+                      <a:avLst/>
+                    </a:prstGeom>
+                  </pic:spPr>
+                </pic:pic>
+              </a:graphicData>
+            </a:graphic>
+          </wp:inline>
+        </w:drawing>
+      </w:r>
+    </w:p>
+    <w:p>
+      <w:pPr>
+        <w:rPr>
+          <w:rFonts w:ascii="Century Gothic" w:hAnsi="Century Gothic"/>
+          <w:b/>
+          <w:bCs/>
+          <w:sz w:val="24"/>
+          <w:szCs w:val="24"/>
+        </w:rPr>
+      </w:pPr>
+      <w:r>
+        <w:rPr>
+          <w:rFonts w:ascii="Century Gothic" w:hAnsi="Century Gothic"/>
+          <w:b/>
+          <w:bCs/>
+          <w:sz w:val="24"/>
+          <w:szCs w:val="24"/>
+        </w:rPr>
+        <w:t>TC_</w:t>
+      </w:r>
+      <w:r>
+        <w:rPr>
+          <w:rFonts w:ascii="Century Gothic" w:hAnsi="Century Gothic"/>
+          <w:b/>
+          <w:bCs/>
+          <w:sz w:val="24"/>
+          <w:szCs w:val="24"/>
+        </w:rPr>
+        <w:t>RFU1.3</w:t>
+      </w:r>
+      <w:r>
+        <w:rPr>
+          <w:rFonts w:ascii="Century Gothic" w:hAnsi="Century Gothic"/>
+          <w:b/>
+          <w:bCs/>
+          <w:sz w:val="24"/>
+          <w:szCs w:val="24"/>
+        </w:rPr>
+        <w:t>-</w:t>
+      </w:r>
+      <w:r>
+        <w:rPr>
+          <w:rFonts w:ascii="Century Gothic" w:hAnsi="Century Gothic"/>
+          <w:b/>
+          <w:bCs/>
+          <w:sz w:val="24"/>
+          <w:szCs w:val="24"/>
+        </w:rPr>
+        <w:t>RegistrazioneFattorino</w:t>
+      </w:r>
+      <w:r>
+        <w:rPr>
+          <w:rFonts w:ascii="Century Gothic" w:hAnsi="Century Gothic"/>
+          <w:b/>
+          <w:bCs/>
+          <w:sz w:val="24"/>
+          <w:szCs w:val="24"/>
+        </w:rPr>
+        <w:t>_</w:t>
+      </w:r>
+      <w:r>
+        <w:rPr>
+          <w:rFonts w:ascii="Century Gothic" w:hAnsi="Century Gothic"/>
+          <w:b/>
+          <w:bCs/>
+          <w:sz w:val="24"/>
+          <w:szCs w:val="24"/>
+        </w:rPr>
+        <w:t>2</w:t>
+      </w:r>
+    </w:p>
+    <w:p>
+      <w:pPr>
+        <w:rPr>
+          <w:rFonts w:ascii="Century Gothic" w:hAnsi="Century Gothic"/>
+          <w:b/>
+          <w:bCs/>
+          <w:sz w:val="24"/>
+          <w:szCs w:val="24"/>
+        </w:rPr>
+      </w:pPr>
+      <w:r>
+        <w:rPr>
+          <w:rFonts w:ascii="Century Gothic" w:hAnsi="Century Gothic"/>
+          <w:b/>
+          <w:bCs/>
+          <w:sz w:val="24"/>
+          <w:szCs w:val="24"/>
+        </w:rPr>
+        <w:lastRenderedPageBreak/>
+        <w:drawing>
+          <wp:inline distT="0" distB="0" distL="0" distR="0" wp14:anchorId="1DF02B52" wp14:editId="0E857480">
+            <wp:extent cx="7563906" cy="2467319"/>
+            <wp:effectExtent l="0" t="0" r="0" b="9525"/>
+            <wp:docPr id="84" name="Immagine 84"/>
+            <wp:cNvGraphicFramePr>
+              <a:graphicFrameLocks xmlns:a="http://schemas.openxmlformats.org/drawingml/2006/main" noChangeAspect="1"/>
+            </wp:cNvGraphicFramePr>
+            <a:graphic xmlns:a="http://schemas.openxmlformats.org/drawingml/2006/main">
+              <a:graphicData uri="http://schemas.openxmlformats.org/drawingml/2006/picture">
+                <pic:pic xmlns:pic="http://schemas.openxmlformats.org/drawingml/2006/picture">
+                  <pic:nvPicPr>
+                    <pic:cNvPr id="1" name=""/>
+                    <pic:cNvPicPr/>
+                  </pic:nvPicPr>
+                  <pic:blipFill>
+                    <a:blip r:embed="rId76"/>
+                    <a:stretch>
+                      <a:fillRect/>
+                    </a:stretch>
+                  </pic:blipFill>
+                  <pic:spPr>
+                    <a:xfrm>
+                      <a:off x="0" y="0"/>
+                      <a:ext cx="7563906" cy="2467319"/>
+                    </a:xfrm>
+                    <a:prstGeom prst="rect">
+                      <a:avLst/>
+                    </a:prstGeom>
+                  </pic:spPr>
+                </pic:pic>
+              </a:graphicData>
+            </a:graphic>
+          </wp:inline>
+        </w:drawing>
+      </w:r>
+    </w:p>
+    <w:p>
+      <w:pPr>
+        <w:rPr>
+          <w:rFonts w:ascii="Century Gothic" w:hAnsi="Century Gothic"/>
+          <w:b/>
+          <w:bCs/>
+          <w:sz w:val="24"/>
+          <w:szCs w:val="24"/>
+        </w:rPr>
+      </w:pPr>
+      <w:r>
+        <w:rPr>
+          <w:rFonts w:ascii="Century Gothic" w:hAnsi="Century Gothic"/>
+          <w:b/>
+          <w:bCs/>
+          <w:sz w:val="24"/>
+          <w:szCs w:val="24"/>
+        </w:rPr>
+        <w:drawing>
+          <wp:inline distT="0" distB="0" distL="0" distR="0" wp14:anchorId="1E4E45E4" wp14:editId="02EC1F7D">
+            <wp:extent cx="5591955" cy="2048161"/>
+            <wp:effectExtent l="0" t="0" r="0" b="9525"/>
+            <wp:docPr id="85" name="Immagine 85"/>
+            <wp:cNvGraphicFramePr>
+              <a:graphicFrameLocks xmlns:a="http://schemas.openxmlformats.org/drawingml/2006/main" noChangeAspect="1"/>
+            </wp:cNvGraphicFramePr>
+            <a:graphic xmlns:a="http://schemas.openxmlformats.org/drawingml/2006/main">
+              <a:graphicData uri="http://schemas.openxmlformats.org/drawingml/2006/picture">
+                <pic:pic xmlns:pic="http://schemas.openxmlformats.org/drawingml/2006/picture">
+                  <pic:nvPicPr>
+                    <pic:cNvPr id="1" name=""/>
+                    <pic:cNvPicPr/>
+                  </pic:nvPicPr>
+                  <pic:blipFill>
+                    <a:blip r:embed="rId77"/>
+                    <a:stretch>
+                      <a:fillRect/>
+                    </a:stretch>
+                  </pic:blipFill>
+                  <pic:spPr>
+                    <a:xfrm>
+                      <a:off x="0" y="0"/>
+                      <a:ext cx="5591955" cy="2048161"/>
+                    </a:xfrm>
+                    <a:prstGeom prst="rect">
+                      <a:avLst/>
+                    </a:prstGeom>
+                  </pic:spPr>
+                </pic:pic>
+              </a:graphicData>
+            </a:graphic>
+          </wp:inline>
+        </w:drawing>
+      </w:r>
+    </w:p>
+    <w:p>
+      <w:pPr>
+        <w:rPr>
+          <w:rFonts w:ascii="Century Gothic" w:hAnsi="Century Gothic"/>
+          <w:b/>
+          <w:bCs/>
+          <w:sz w:val="24"/>
+          <w:szCs w:val="24"/>
+        </w:rPr>
+      </w:pPr>
+      <w:r>
+        <w:rPr>
+          <w:rFonts w:ascii="Century Gothic" w:hAnsi="Century Gothic"/>
+          <w:b/>
+          <w:bCs/>
+          <w:sz w:val="24"/>
+          <w:szCs w:val="24"/>
+        </w:rPr>
+        <w:t>TC_</w:t>
+      </w:r>
+      <w:r>
+        <w:rPr>
+          <w:rFonts w:ascii="Century Gothic" w:hAnsi="Century Gothic"/>
+          <w:b/>
+          <w:bCs/>
+          <w:sz w:val="24"/>
+          <w:szCs w:val="24"/>
+        </w:rPr>
+        <w:t>RFU1.3</w:t>
+      </w:r>
+      <w:r>
+        <w:rPr>
+          <w:rFonts w:ascii="Century Gothic" w:hAnsi="Century Gothic"/>
+          <w:b/>
+          <w:bCs/>
+          <w:sz w:val="24"/>
+          <w:szCs w:val="24"/>
+        </w:rPr>
+        <w:t>-</w:t>
+      </w:r>
+      <w:r>
+        <w:rPr>
+          <w:rFonts w:ascii="Century Gothic" w:hAnsi="Century Gothic"/>
+          <w:b/>
+          <w:bCs/>
+          <w:sz w:val="24"/>
+          <w:szCs w:val="24"/>
+        </w:rPr>
+        <w:t>RegistrazioneFattorino</w:t>
+      </w:r>
+      <w:r>
+        <w:rPr>
+          <w:rFonts w:ascii="Century Gothic" w:hAnsi="Century Gothic"/>
+          <w:b/>
+          <w:bCs/>
+          <w:sz w:val="24"/>
+          <w:szCs w:val="24"/>
+        </w:rPr>
+        <w:t>_</w:t>
+      </w:r>
+      <w:r>
+        <w:rPr>
+          <w:rFonts w:ascii="Century Gothic" w:hAnsi="Century Gothic"/>
+          <w:b/>
+          <w:bCs/>
+          <w:sz w:val="24"/>
+          <w:szCs w:val="24"/>
+        </w:rPr>
+        <w:t>3</w:t>
+      </w:r>
+    </w:p>
+    <w:p>
+      <w:pPr>
+        <w:rPr>
+          <w:rFonts w:ascii="Century Gothic" w:hAnsi="Century Gothic"/>
+          <w:b/>
+          <w:bCs/>
+          <w:sz w:val="24"/>
+          <w:szCs w:val="24"/>
+        </w:rPr>
+      </w:pPr>
+      <w:r>
+        <w:rPr>
+          <w:rFonts w:ascii="Century Gothic" w:hAnsi="Century Gothic"/>
+          <w:b/>
+          <w:bCs/>
+          <w:sz w:val="24"/>
+          <w:szCs w:val="24"/>
+        </w:rPr>
+        <w:lastRenderedPageBreak/>
+        <w:drawing>
+          <wp:inline distT="0" distB="0" distL="0" distR="0" wp14:anchorId="34C63C90" wp14:editId="01FDA251">
+            <wp:extent cx="5363323" cy="3477110"/>
+            <wp:effectExtent l="0" t="0" r="8890" b="9525"/>
+            <wp:docPr id="86" name="Immagine 86"/>
+            <wp:cNvGraphicFramePr>
+              <a:graphicFrameLocks xmlns:a="http://schemas.openxmlformats.org/drawingml/2006/main" noChangeAspect="1"/>
+            </wp:cNvGraphicFramePr>
+            <a:graphic xmlns:a="http://schemas.openxmlformats.org/drawingml/2006/main">
+              <a:graphicData uri="http://schemas.openxmlformats.org/drawingml/2006/picture">
+                <pic:pic xmlns:pic="http://schemas.openxmlformats.org/drawingml/2006/picture">
+                  <pic:nvPicPr>
+                    <pic:cNvPr id="1" name=""/>
+                    <pic:cNvPicPr/>
+                  </pic:nvPicPr>
+                  <pic:blipFill>
+                    <a:blip r:embed="rId78"/>
+                    <a:stretch>
+                      <a:fillRect/>
+                    </a:stretch>
+                  </pic:blipFill>
+                  <pic:spPr>
+                    <a:xfrm>
+                      <a:off x="0" y="0"/>
+                      <a:ext cx="5363323" cy="3477110"/>
+                    </a:xfrm>
+                    <a:prstGeom prst="rect">
+                      <a:avLst/>
+                    </a:prstGeom>
+                  </pic:spPr>
+                </pic:pic>
+              </a:graphicData>
+            </a:graphic>
+          </wp:inline>
+        </w:drawing>
+      </w:r>
+    </w:p>
+    <w:p>
+      <w:pPr>
+        <w:rPr>
+          <w:rFonts w:ascii="Century Gothic" w:hAnsi="Century Gothic"/>
+          <w:b/>
+          <w:bCs/>
+          <w:sz w:val="24"/>
+          <w:szCs w:val="24"/>
+        </w:rPr>
+      </w:pPr>
+      <w:r>
+        <w:rPr>
+          <w:rFonts w:ascii="Century Gothic" w:hAnsi="Century Gothic"/>
+          <w:b/>
+          <w:bCs/>
+          <w:sz w:val="24"/>
+          <w:szCs w:val="24"/>
+        </w:rPr>
+        <w:drawing>
+          <wp:inline distT="0" distB="0" distL="0" distR="0" wp14:anchorId="62D4863C" wp14:editId="2E70B03D">
+            <wp:extent cx="5144218" cy="1114581"/>
+            <wp:effectExtent l="0" t="0" r="0" b="9525"/>
+            <wp:docPr id="87" name="Immagine 87"/>
+            <wp:cNvGraphicFramePr>
+              <a:graphicFrameLocks xmlns:a="http://schemas.openxmlformats.org/drawingml/2006/main" noChangeAspect="1"/>
+            </wp:cNvGraphicFramePr>
+            <a:graphic xmlns:a="http://schemas.openxmlformats.org/drawingml/2006/main">
+              <a:graphicData uri="http://schemas.openxmlformats.org/drawingml/2006/picture">
+                <pic:pic xmlns:pic="http://schemas.openxmlformats.org/drawingml/2006/picture">
+                  <pic:nvPicPr>
+                    <pic:cNvPr id="1" name=""/>
+                    <pic:cNvPicPr/>
+                  </pic:nvPicPr>
+                  <pic:blipFill>
+                    <a:blip r:embed="rId79"/>
+                    <a:stretch>
+                      <a:fillRect/>
+                    </a:stretch>
+                  </pic:blipFill>
+                  <pic:spPr>
+                    <a:xfrm>
+                      <a:off x="0" y="0"/>
+                      <a:ext cx="5144218" cy="1114581"/>
+                    </a:xfrm>
+                    <a:prstGeom prst="rect">
+                      <a:avLst/>
+                    </a:prstGeom>
+                  </pic:spPr>
+                </pic:pic>
+              </a:graphicData>
+            </a:graphic>
+          </wp:inline>
+        </w:drawing>
+      </w:r>
+    </w:p>
+    <w:p>
+      <w:pPr>
+        <w:rPr>
+          <w:rFonts w:ascii="Century Gothic" w:hAnsi="Century Gothic"/>
+          <w:b/>
+          <w:bCs/>
+          <w:sz w:val="24"/>
+          <w:szCs w:val="24"/>
+        </w:rPr>
+      </w:pPr>
+      <w:r>
+        <w:rPr>
+          <w:rFonts w:ascii="Century Gothic" w:hAnsi="Century Gothic"/>
+          <w:b/>
+          <w:bCs/>
+          <w:sz w:val="24"/>
+          <w:szCs w:val="24"/>
+        </w:rPr>
+        <w:t>TC_</w:t>
+      </w:r>
+      <w:r>
+        <w:rPr>
+          <w:rFonts w:ascii="Century Gothic" w:hAnsi="Century Gothic"/>
+          <w:b/>
+          <w:bCs/>
+          <w:sz w:val="24"/>
+          <w:szCs w:val="24"/>
+        </w:rPr>
+        <w:t>RFU1.3</w:t>
+      </w:r>
+      <w:r>
+        <w:rPr>
+          <w:rFonts w:ascii="Century Gothic" w:hAnsi="Century Gothic"/>
+          <w:b/>
+          <w:bCs/>
+          <w:sz w:val="24"/>
+          <w:szCs w:val="24"/>
+        </w:rPr>
+        <w:t>-</w:t>
+      </w:r>
+      <w:r>
+        <w:rPr>
+          <w:rFonts w:ascii="Century Gothic" w:hAnsi="Century Gothic"/>
+          <w:b/>
+          <w:bCs/>
+          <w:sz w:val="24"/>
+          <w:szCs w:val="24"/>
+        </w:rPr>
+        <w:t>RegistrazioneFattorino</w:t>
+      </w:r>
+      <w:r>
+        <w:rPr>
+          <w:rFonts w:ascii="Century Gothic" w:hAnsi="Century Gothic"/>
+          <w:b/>
+          <w:bCs/>
+          <w:sz w:val="24"/>
+          <w:szCs w:val="24"/>
+        </w:rPr>
+        <w:t>_</w:t>
+      </w:r>
+      <w:r>
+        <w:rPr>
+          <w:rFonts w:ascii="Century Gothic" w:hAnsi="Century Gothic"/>
+          <w:b/>
+          <w:bCs/>
+          <w:sz w:val="24"/>
+          <w:szCs w:val="24"/>
+        </w:rPr>
+        <w:t>4</w:t>
+      </w:r>
+    </w:p>
+    <w:p>
+      <w:pPr>
+        <w:rPr>
+          <w:rFonts w:ascii="Century Gothic" w:hAnsi="Century Gothic"/>
+          <w:b/>
+          <w:bCs/>
+          <w:sz w:val="24"/>
+          <w:szCs w:val="24"/>
+        </w:rPr>
+      </w:pPr>
+      <w:r>
+        <w:rPr>
+          <w:rFonts w:ascii="Century Gothic" w:hAnsi="Century Gothic"/>
+          <w:b/>
+          <w:bCs/>
+          <w:sz w:val="24"/>
+          <w:szCs w:val="24"/>
+        </w:rPr>
+        <w:lastRenderedPageBreak/>
+        <w:drawing>
+          <wp:inline distT="0" distB="0" distL="0" distR="0" wp14:anchorId="40F39CA4" wp14:editId="47F0C587">
+            <wp:extent cx="8011643" cy="3620005"/>
+            <wp:effectExtent l="0" t="0" r="8890" b="0"/>
+            <wp:docPr id="88" name="Immagine 88"/>
+            <wp:cNvGraphicFramePr>
+              <a:graphicFrameLocks xmlns:a="http://schemas.openxmlformats.org/drawingml/2006/main" noChangeAspect="1"/>
+            </wp:cNvGraphicFramePr>
+            <a:graphic xmlns:a="http://schemas.openxmlformats.org/drawingml/2006/main">
+              <a:graphicData uri="http://schemas.openxmlformats.org/drawingml/2006/picture">
+                <pic:pic xmlns:pic="http://schemas.openxmlformats.org/drawingml/2006/picture">
+                  <pic:nvPicPr>
+                    <pic:cNvPr id="1" name=""/>
+                    <pic:cNvPicPr/>
+                  </pic:nvPicPr>
+                  <pic:blipFill>
+                    <a:blip r:embed="rId80"/>
+                    <a:stretch>
+                      <a:fillRect/>
+                    </a:stretch>
+                  </pic:blipFill>
+                  <pic:spPr>
+                    <a:xfrm>
+                      <a:off x="0" y="0"/>
+                      <a:ext cx="8011643" cy="3620005"/>
+                    </a:xfrm>
+                    <a:prstGeom prst="rect">
+                      <a:avLst/>
+                    </a:prstGeom>
+                  </pic:spPr>
+                </pic:pic>
+              </a:graphicData>
+            </a:graphic>
+          </wp:inline>
+        </w:drawing>
+      </w:r>
+    </w:p>
+    <w:p>
+      <w:pPr>
+        <w:rPr>
+          <w:rFonts w:ascii="Century Gothic" w:hAnsi="Century Gothic"/>
+          <w:b/>
+          <w:bCs/>
+          <w:sz w:val="24"/>
+          <w:szCs w:val="24"/>
+        </w:rPr>
+      </w:pPr>
+      <w:r>
+        <w:rPr>
+          <w:rFonts w:ascii="Century Gothic" w:hAnsi="Century Gothic"/>
+          <w:b/>
+          <w:bCs/>
+          <w:sz w:val="24"/>
+          <w:szCs w:val="24"/>
+        </w:rPr>
+        <w:drawing>
+          <wp:inline distT="0" distB="0" distL="0" distR="0" wp14:anchorId="68113B43" wp14:editId="1D466938">
+            <wp:extent cx="5048955" cy="866896"/>
+            <wp:effectExtent l="0" t="0" r="0" b="9525"/>
+            <wp:docPr id="89" name="Immagine 89"/>
+            <wp:cNvGraphicFramePr>
+              <a:graphicFrameLocks xmlns:a="http://schemas.openxmlformats.org/drawingml/2006/main" noChangeAspect="1"/>
+            </wp:cNvGraphicFramePr>
+            <a:graphic xmlns:a="http://schemas.openxmlformats.org/drawingml/2006/main">
+              <a:graphicData uri="http://schemas.openxmlformats.org/drawingml/2006/picture">
+                <pic:pic xmlns:pic="http://schemas.openxmlformats.org/drawingml/2006/picture">
+                  <pic:nvPicPr>
+                    <pic:cNvPr id="1" name=""/>
+                    <pic:cNvPicPr/>
+                  </pic:nvPicPr>
+                  <pic:blipFill>
+                    <a:blip r:embed="rId81"/>
+                    <a:stretch>
+                      <a:fillRect/>
+                    </a:stretch>
+                  </pic:blipFill>
+                  <pic:spPr>
+                    <a:xfrm>
+                      <a:off x="0" y="0"/>
+                      <a:ext cx="5048955" cy="866896"/>
+                    </a:xfrm>
+                    <a:prstGeom prst="rect">
+                      <a:avLst/>
+                    </a:prstGeom>
+                  </pic:spPr>
+                </pic:pic>
+              </a:graphicData>
+            </a:graphic>
+          </wp:inline>
+        </w:drawing>
+      </w:r>
+      <w:bookmarkStart w:id="1" w:name="_GoBack"/>
+      <w:bookmarkEnd w:id="1"/>
+    </w:p>
+    <w:p>
+      <w:pPr>
+        <w:rPr>
+          <w:rFonts w:ascii="Century Gothic" w:hAnsi="Century Gothic"/>
+          <w:b/>
+          <w:bCs/>
+          <w:sz w:val="24"/>
+          <w:szCs w:val="24"/>
+        </w:rPr>
+      </w:pPr>
+      <w:r>
+        <w:rPr>
+          <w:rFonts w:ascii="Century Gothic" w:hAnsi="Century Gothic"/>
+          <w:b/>
+          <w:bCs/>
+          <w:sz w:val="24"/>
+          <w:szCs w:val="24"/>
+        </w:rPr>
+        <w:t>TC_</w:t>
+      </w:r>
+      <w:r>
+        <w:rPr>
+          <w:rFonts w:ascii="Century Gothic" w:hAnsi="Century Gothic"/>
+          <w:b/>
+          <w:bCs/>
+          <w:sz w:val="24"/>
+          <w:szCs w:val="24"/>
+        </w:rPr>
+        <w:t>RFU1.3</w:t>
+      </w:r>
+      <w:r>
+        <w:rPr>
+          <w:rFonts w:ascii="Century Gothic" w:hAnsi="Century Gothic"/>
+          <w:b/>
+          <w:bCs/>
+          <w:sz w:val="24"/>
+          <w:szCs w:val="24"/>
+        </w:rPr>
+        <w:t>-</w:t>
+      </w:r>
+      <w:r>
+        <w:rPr>
+          <w:rFonts w:ascii="Century Gothic" w:hAnsi="Century Gothic"/>
+          <w:b/>
+          <w:bCs/>
+          <w:sz w:val="24"/>
+          <w:szCs w:val="24"/>
+        </w:rPr>
+        <w:t>RegistrazioneFattorino</w:t>
+      </w:r>
+      <w:r>
+        <w:rPr>
+          <w:rFonts w:ascii="Century Gothic" w:hAnsi="Century Gothic"/>
+          <w:b/>
+          <w:bCs/>
+          <w:sz w:val="24"/>
+          <w:szCs w:val="24"/>
+        </w:rPr>
+        <w:t>_</w:t>
+      </w:r>
+      <w:r>
+        <w:rPr>
+          <w:rFonts w:ascii="Century Gothic" w:hAnsi="Century Gothic"/>
+          <w:b/>
+          <w:bCs/>
+          <w:sz w:val="24"/>
+          <w:szCs w:val="24"/>
+        </w:rPr>
+        <w:t>5</w:t>
+      </w:r>
+    </w:p>
+    <w:p>
+      <w:pPr>
+        <w:rPr>
+          <w:rFonts w:ascii="Century Gothic" w:hAnsi="Century Gothic"/>
+          <w:b/>
+          <w:bCs/>
+          <w:sz w:val="24"/>
+          <w:szCs w:val="24"/>
+        </w:rPr>
+      </w:pPr>
+      <w:r>
+        <w:rPr>
+          <w:rFonts w:ascii="Century Gothic" w:hAnsi="Century Gothic"/>
+          <w:b/>
+          <w:bCs/>
+          <w:sz w:val="24"/>
+          <w:szCs w:val="24"/>
+        </w:rPr>
+        <w:t>TC_</w:t>
+      </w:r>
+      <w:r>
+        <w:rPr>
+          <w:rFonts w:ascii="Century Gothic" w:hAnsi="Century Gothic"/>
+          <w:b/>
+          <w:bCs/>
+          <w:sz w:val="24"/>
+          <w:szCs w:val="24"/>
+        </w:rPr>
+        <w:t>RFU1.3</w:t>
+      </w:r>
+      <w:r>
+        <w:rPr>
+          <w:rFonts w:ascii="Century Gothic" w:hAnsi="Century Gothic"/>
+          <w:b/>
+          <w:bCs/>
+          <w:sz w:val="24"/>
+          <w:szCs w:val="24"/>
+        </w:rPr>
+        <w:t>-</w:t>
+      </w:r>
+      <w:r>
+        <w:rPr>
+          <w:rFonts w:ascii="Century Gothic" w:hAnsi="Century Gothic"/>
+          <w:b/>
+          <w:bCs/>
+          <w:sz w:val="24"/>
+          <w:szCs w:val="24"/>
+        </w:rPr>
+        <w:t>RegistrazioneFattorino</w:t>
+      </w:r>
+      <w:r>
+        <w:rPr>
+          <w:rFonts w:ascii="Century Gothic" w:hAnsi="Century Gothic"/>
+          <w:b/>
+          <w:bCs/>
+          <w:sz w:val="24"/>
+          <w:szCs w:val="24"/>
+        </w:rPr>
+        <w:t>_</w:t>
+      </w:r>
+      <w:r>
+        <w:rPr>
+          <w:rFonts w:ascii="Century Gothic" w:hAnsi="Century Gothic"/>
+          <w:b/>
+          <w:bCs/>
+          <w:sz w:val="24"/>
+          <w:szCs w:val="24"/>
+        </w:rPr>
+        <w:t>6</w:t>
+      </w:r>
+    </w:p>
+    <w:p>
+      <w:pPr>
+        <w:rPr>
+          <w:rFonts w:ascii="Century Gothic" w:hAnsi="Century Gothic"/>
+          <w:b/>
+          <w:bCs/>
+          <w:sz w:val="24"/>
+          <w:szCs w:val="24"/>
+        </w:rPr>
+      </w:pPr>
+    </w:p>
+    <w:p>
+      <w:pPr>
+        <w:rPr>
+          <w:rFonts w:ascii="Century Gothic" w:hAnsi="Century Gothic"/>
+          <w:b/>
+          <w:bCs/>
+          <w:sz w:val="24"/>
+          <w:szCs w:val="24"/>
+        </w:rPr>
+      </w:pPr>
+      <w:r>
+        <w:rPr>
+          <w:rFonts w:ascii="Century Gothic" w:hAnsi="Century Gothic"/>
+          <w:b/>
+          <w:bCs/>
+          <w:sz w:val="24"/>
+          <w:szCs w:val="24"/>
+        </w:rPr>
+        <w:t>TC_</w:t>
+      </w:r>
+      <w:r>
+        <w:rPr>
+          <w:rFonts w:ascii="Century Gothic" w:hAnsi="Century Gothic"/>
+          <w:b/>
+          <w:bCs/>
+          <w:sz w:val="24"/>
+          <w:szCs w:val="24"/>
+        </w:rPr>
+        <w:t>RFU1.3</w:t>
+      </w:r>
+      <w:r>
+        <w:rPr>
+          <w:rFonts w:ascii="Century Gothic" w:hAnsi="Century Gothic"/>
+          <w:b/>
+          <w:bCs/>
+          <w:sz w:val="24"/>
+          <w:szCs w:val="24"/>
+        </w:rPr>
+        <w:t>-</w:t>
+      </w:r>
+      <w:r>
+        <w:rPr>
+          <w:rFonts w:ascii="Century Gothic" w:hAnsi="Century Gothic"/>
+          <w:b/>
+          <w:bCs/>
+          <w:sz w:val="24"/>
+          <w:szCs w:val="24"/>
+        </w:rPr>
+        <w:t>RegistrazioneFattorino</w:t>
+      </w:r>
+      <w:r>
+        <w:rPr>
+          <w:rFonts w:ascii="Century Gothic" w:hAnsi="Century Gothic"/>
+          <w:b/>
+          <w:bCs/>
+          <w:sz w:val="24"/>
+          <w:szCs w:val="24"/>
+        </w:rPr>
+        <w:t>_</w:t>
+      </w:r>
+      <w:r>
+        <w:rPr>
+          <w:rFonts w:ascii="Century Gothic" w:hAnsi="Century Gothic"/>
+          <w:b/>
+          <w:bCs/>
+          <w:sz w:val="24"/>
+          <w:szCs w:val="24"/>
+        </w:rPr>
+        <w:t>7</w:t>
+      </w:r>
+    </w:p>
+    <w:p>
+      <w:pPr>
+        <w:rPr>
+          <w:rFonts w:ascii="Century Gothic" w:hAnsi="Century Gothic"/>
+          <w:b/>
+          <w:bCs/>
+          <w:sz w:val="24"/>
+          <w:szCs w:val="24"/>
+        </w:rPr>
+      </w:pPr>
+    </w:p>
+    <w:p>
+      <w:pPr>
+        <w:rPr>
+          <w:rFonts w:ascii="Century Gothic" w:hAnsi="Century Gothic"/>
+          <w:b/>
+          <w:bCs/>
+          <w:sz w:val="24"/>
+          <w:szCs w:val="24"/>
+        </w:rPr>
+      </w:pPr>
+      <w:r>
+        <w:rPr>
+          <w:rFonts w:ascii="Century Gothic" w:hAnsi="Century Gothic"/>
+          <w:b/>
+          <w:bCs/>
+          <w:sz w:val="24"/>
+          <w:szCs w:val="24"/>
+        </w:rPr>
+        <w:t>TC_</w:t>
+      </w:r>
+      <w:r>
+        <w:rPr>
+          <w:rFonts w:ascii="Century Gothic" w:hAnsi="Century Gothic"/>
+          <w:b/>
+          <w:bCs/>
+          <w:sz w:val="24"/>
+          <w:szCs w:val="24"/>
+        </w:rPr>
+        <w:t>RFU1.3</w:t>
+      </w:r>
+      <w:r>
+        <w:rPr>
+          <w:rFonts w:ascii="Century Gothic" w:hAnsi="Century Gothic"/>
+          <w:b/>
+          <w:bCs/>
+          <w:sz w:val="24"/>
+          <w:szCs w:val="24"/>
+        </w:rPr>
+        <w:t>-</w:t>
+      </w:r>
+      <w:r>
+        <w:rPr>
+          <w:rFonts w:ascii="Century Gothic" w:hAnsi="Century Gothic"/>
+          <w:b/>
+          <w:bCs/>
+          <w:sz w:val="24"/>
+          <w:szCs w:val="24"/>
+        </w:rPr>
+        <w:t>RegistrazioneFattorino</w:t>
+      </w:r>
+      <w:r>
+        <w:rPr>
+          <w:rFonts w:ascii="Century Gothic" w:hAnsi="Century Gothic"/>
+          <w:b/>
+          <w:bCs/>
+          <w:sz w:val="24"/>
+          <w:szCs w:val="24"/>
+        </w:rPr>
+        <w:t>_</w:t>
+      </w:r>
+      <w:r>
+        <w:rPr>
+          <w:rFonts w:ascii="Century Gothic" w:hAnsi="Century Gothic"/>
+          <w:b/>
+          <w:bCs/>
+          <w:sz w:val="24"/>
+          <w:szCs w:val="24"/>
+        </w:rPr>
+        <w:t>8</w:t>
+      </w:r>
+    </w:p>
+    <w:p>
+      <w:pPr>
+        <w:rPr>
+          <w:rFonts w:ascii="Century Gothic" w:hAnsi="Century Gothic"/>
+          <w:b/>
+          <w:bCs/>
+          <w:sz w:val="24"/>
+          <w:szCs w:val="24"/>
+        </w:rPr>
+      </w:pPr>
+    </w:p>
+    <w:p>
+      <w:pPr>
+        <w:rPr>
+          <w:rFonts w:ascii="Century Gothic" w:hAnsi="Century Gothic"/>
+          <w:b/>
+          <w:bCs/>
+          <w:sz w:val="24"/>
+          <w:szCs w:val="24"/>
+        </w:rPr>
+      </w:pPr>
+      <w:r>
+        <w:rPr>
+          <w:rFonts w:ascii="Century Gothic" w:hAnsi="Century Gothic"/>
+          <w:b/>
+          <w:bCs/>
+          <w:sz w:val="24"/>
+          <w:szCs w:val="24"/>
+        </w:rPr>
+        <w:t>TC_</w:t>
+      </w:r>
+      <w:r>
+        <w:rPr>
+          <w:rFonts w:ascii="Century Gothic" w:hAnsi="Century Gothic"/>
+          <w:b/>
+          <w:bCs/>
+          <w:sz w:val="24"/>
+          <w:szCs w:val="24"/>
+        </w:rPr>
+        <w:t>RFU1.3</w:t>
+      </w:r>
+      <w:r>
+        <w:rPr>
+          <w:rFonts w:ascii="Century Gothic" w:hAnsi="Century Gothic"/>
+          <w:b/>
+          <w:bCs/>
+          <w:sz w:val="24"/>
+          <w:szCs w:val="24"/>
+        </w:rPr>
+        <w:t>-</w:t>
+      </w:r>
+      <w:r>
+        <w:rPr>
+          <w:rFonts w:ascii="Century Gothic" w:hAnsi="Century Gothic"/>
+          <w:b/>
+          <w:bCs/>
+          <w:sz w:val="24"/>
+          <w:szCs w:val="24"/>
+        </w:rPr>
+        <w:t>RegistrazioneFattorino</w:t>
+      </w:r>
+      <w:r>
+        <w:rPr>
+          <w:rFonts w:ascii="Century Gothic" w:hAnsi="Century Gothic"/>
+          <w:b/>
+          <w:bCs/>
+          <w:sz w:val="24"/>
+          <w:szCs w:val="24"/>
+        </w:rPr>
+        <w:t>_</w:t>
+      </w:r>
+      <w:r>
+        <w:rPr>
+          <w:rFonts w:ascii="Century Gothic" w:hAnsi="Century Gothic"/>
+          <w:b/>
+          <w:bCs/>
+          <w:sz w:val="24"/>
+          <w:szCs w:val="24"/>
+        </w:rPr>
+        <w:t>9</w:t>
+      </w:r>
+    </w:p>
+    <w:p>
+      <w:pPr>
+        <w:rPr>
+          <w:rFonts w:ascii="Century Gothic" w:hAnsi="Century Gothic"/>
+          <w:b/>
+          <w:bCs/>
+          <w:sz w:val="24"/>
+          <w:szCs w:val="24"/>
+        </w:rPr>
+      </w:pPr>
+    </w:p>
+    <w:p>
+      <w:pPr>
+        <w:rPr>
+          <w:rFonts w:ascii="Century Gothic" w:hAnsi="Century Gothic"/>
+          <w:b/>
+          <w:bCs/>
+          <w:sz w:val="24"/>
+          <w:szCs w:val="24"/>
+        </w:rPr>
+      </w:pPr>
+      <w:r>
+        <w:rPr>
+          <w:rFonts w:ascii="Century Gothic" w:hAnsi="Century Gothic"/>
+          <w:b/>
+          <w:bCs/>
+          <w:sz w:val="24"/>
+          <w:szCs w:val="24"/>
+        </w:rPr>
+        <w:t>TC_</w:t>
+      </w:r>
+      <w:r>
+        <w:rPr>
+          <w:rFonts w:ascii="Century Gothic" w:hAnsi="Century Gothic"/>
+          <w:b/>
+          <w:bCs/>
+          <w:sz w:val="24"/>
+          <w:szCs w:val="24"/>
+        </w:rPr>
+        <w:t>RFU1.3</w:t>
+      </w:r>
+      <w:r>
+        <w:rPr>
+          <w:rFonts w:ascii="Century Gothic" w:hAnsi="Century Gothic"/>
+          <w:b/>
+          <w:bCs/>
+          <w:sz w:val="24"/>
+          <w:szCs w:val="24"/>
+        </w:rPr>
+        <w:t>-</w:t>
+      </w:r>
+      <w:r>
+        <w:rPr>
+          <w:rFonts w:ascii="Century Gothic" w:hAnsi="Century Gothic"/>
+          <w:b/>
+          <w:bCs/>
+          <w:sz w:val="24"/>
+          <w:szCs w:val="24"/>
+        </w:rPr>
+        <w:t>RegistrazioneFattorino</w:t>
+      </w:r>
+      <w:r>
+        <w:rPr>
+          <w:rFonts w:ascii="Century Gothic" w:hAnsi="Century Gothic"/>
+          <w:b/>
+          <w:bCs/>
+          <w:sz w:val="24"/>
+          <w:szCs w:val="24"/>
+        </w:rPr>
+        <w:t>_</w:t>
+      </w:r>
+      <w:r>
+        <w:rPr>
+          <w:rFonts w:ascii="Century Gothic" w:hAnsi="Century Gothic"/>
+          <w:b/>
+          <w:bCs/>
+          <w:sz w:val="24"/>
+          <w:szCs w:val="24"/>
+        </w:rPr>
+        <w:t>10</w:t>
+      </w:r>
+    </w:p>
+    <w:p>
+      <w:pPr>
+        <w:rPr>
+          <w:rFonts w:ascii="Century Gothic" w:hAnsi="Century Gothic"/>
+          <w:b/>
+          <w:bCs/>
+          <w:sz w:val="24"/>
+          <w:szCs w:val="24"/>
+        </w:rPr>
+      </w:pPr>
+    </w:p>
+    <w:p>
+      <w:pPr>
+        <w:rPr>
+          <w:rFonts w:ascii="Century Gothic" w:hAnsi="Century Gothic"/>
+          <w:b/>
+          <w:bCs/>
+          <w:sz w:val="24"/>
+          <w:szCs w:val="24"/>
+        </w:rPr>
+      </w:pPr>
+      <w:r>
+        <w:rPr>
+          <w:rFonts w:ascii="Century Gothic" w:hAnsi="Century Gothic"/>
+          <w:b/>
+          <w:bCs/>
+          <w:sz w:val="24"/>
+          <w:szCs w:val="24"/>
+        </w:rPr>
+        <w:t>TC_</w:t>
+      </w:r>
+      <w:r>
+        <w:rPr>
+          <w:rFonts w:ascii="Century Gothic" w:hAnsi="Century Gothic"/>
+          <w:b/>
+          <w:bCs/>
+          <w:sz w:val="24"/>
+          <w:szCs w:val="24"/>
+        </w:rPr>
+        <w:t>RFU1.3</w:t>
+      </w:r>
+      <w:r>
+        <w:rPr>
+          <w:rFonts w:ascii="Century Gothic" w:hAnsi="Century Gothic"/>
+          <w:b/>
+          <w:bCs/>
+          <w:sz w:val="24"/>
+          <w:szCs w:val="24"/>
+        </w:rPr>
+        <w:t>-</w:t>
+      </w:r>
+      <w:r>
+        <w:rPr>
+          <w:rFonts w:ascii="Century Gothic" w:hAnsi="Century Gothic"/>
+          <w:b/>
+          <w:bCs/>
+          <w:sz w:val="24"/>
+          <w:szCs w:val="24"/>
+        </w:rPr>
+        <w:t>RegistrazioneFattorino</w:t>
+      </w:r>
+      <w:r>
+        <w:rPr>
+          <w:rFonts w:ascii="Century Gothic" w:hAnsi="Century Gothic"/>
+          <w:b/>
+          <w:bCs/>
+          <w:sz w:val="24"/>
+          <w:szCs w:val="24"/>
+        </w:rPr>
+        <w:t>_</w:t>
+      </w:r>
+      <w:r>
+        <w:rPr>
+          <w:rFonts w:ascii="Century Gothic" w:hAnsi="Century Gothic"/>
+          <w:b/>
+          <w:bCs/>
+          <w:sz w:val="24"/>
+          <w:szCs w:val="24"/>
+        </w:rPr>
+        <w:t>11</w:t>
+      </w:r>
+    </w:p>
+    <w:p>
+      <w:pPr>
+        <w:rPr>
+          <w:rFonts w:ascii="Century Gothic" w:hAnsi="Century Gothic"/>
+          <w:b/>
+          <w:bCs/>
+          <w:sz w:val="24"/>
+          <w:szCs w:val="24"/>
+        </w:rPr>
+      </w:pPr>
+    </w:p>
+    <w:p>
+      <w:pPr>
+        <w:rPr>
+          <w:rFonts w:ascii="Century Gothic" w:hAnsi="Century Gothic"/>
+          <w:b/>
+          <w:bCs/>
+          <w:sz w:val="24"/>
+          <w:szCs w:val="24"/>
+        </w:rPr>
+      </w:pPr>
+      <w:r>
+        <w:rPr>
+          <w:rFonts w:ascii="Century Gothic" w:hAnsi="Century Gothic"/>
+          <w:b/>
+          <w:bCs/>
+          <w:sz w:val="24"/>
+          <w:szCs w:val="24"/>
+        </w:rPr>
+        <w:t>TC_</w:t>
+      </w:r>
+      <w:r>
+        <w:rPr>
+          <w:rFonts w:ascii="Century Gothic" w:hAnsi="Century Gothic"/>
+          <w:b/>
+          <w:bCs/>
+          <w:sz w:val="24"/>
+          <w:szCs w:val="24"/>
+        </w:rPr>
+        <w:t>RFU1.3</w:t>
+      </w:r>
+      <w:r>
+        <w:rPr>
+          <w:rFonts w:ascii="Century Gothic" w:hAnsi="Century Gothic"/>
+          <w:b/>
+          <w:bCs/>
+          <w:sz w:val="24"/>
+          <w:szCs w:val="24"/>
+        </w:rPr>
+        <w:t>-</w:t>
+      </w:r>
+      <w:r>
+        <w:rPr>
+          <w:rFonts w:ascii="Century Gothic" w:hAnsi="Century Gothic"/>
+          <w:b/>
+          <w:bCs/>
+          <w:sz w:val="24"/>
+          <w:szCs w:val="24"/>
+        </w:rPr>
+        <w:t>RegistrazioneFattorino</w:t>
+      </w:r>
+      <w:r>
+        <w:rPr>
+          <w:rFonts w:ascii="Century Gothic" w:hAnsi="Century Gothic"/>
+          <w:b/>
+          <w:bCs/>
+          <w:sz w:val="24"/>
+          <w:szCs w:val="24"/>
+        </w:rPr>
+        <w:t>_</w:t>
+      </w:r>
+      <w:r>
+        <w:rPr>
+          <w:rFonts w:ascii="Century Gothic" w:hAnsi="Century Gothic"/>
+          <w:b/>
+          <w:bCs/>
+          <w:sz w:val="24"/>
+          <w:szCs w:val="24"/>
+        </w:rPr>
+        <w:t>12</w:t>
+      </w:r>
+    </w:p>
+    <w:p>
+      <w:pPr>
+        <w:rPr>
+          <w:rFonts w:ascii="Century Gothic" w:hAnsi="Century Gothic"/>
+          <w:b/>
+          <w:bCs/>
+          <w:sz w:val="24"/>
+          <w:szCs w:val="24"/>
+        </w:rPr>
+      </w:pPr>
+      <w:r>
+        <w:rPr>
+          <w:rFonts w:ascii="Century Gothic" w:hAnsi="Century Gothic"/>
+          <w:b/>
+          <w:bCs/>
+          <w:sz w:val="24"/>
+          <w:szCs w:val="24"/>
+        </w:rPr>
+        <w:t>TC_</w:t>
+      </w:r>
+      <w:r>
+        <w:rPr>
+          <w:rFonts w:ascii="Century Gothic" w:hAnsi="Century Gothic"/>
+          <w:b/>
+          <w:bCs/>
+          <w:sz w:val="24"/>
+          <w:szCs w:val="24"/>
+        </w:rPr>
+        <w:t>RFU1.3</w:t>
+      </w:r>
+      <w:r>
+        <w:rPr>
+          <w:rFonts w:ascii="Century Gothic" w:hAnsi="Century Gothic"/>
+          <w:b/>
+          <w:bCs/>
+          <w:sz w:val="24"/>
+          <w:szCs w:val="24"/>
+        </w:rPr>
+        <w:t>-</w:t>
+      </w:r>
+      <w:r>
+        <w:rPr>
+          <w:rFonts w:ascii="Century Gothic" w:hAnsi="Century Gothic"/>
+          <w:b/>
+          <w:bCs/>
+          <w:sz w:val="24"/>
+          <w:szCs w:val="24"/>
+        </w:rPr>
+        <w:t>RegistrazioneFattorino</w:t>
+      </w:r>
+      <w:r>
+        <w:rPr>
+          <w:rFonts w:ascii="Century Gothic" w:hAnsi="Century Gothic"/>
+          <w:b/>
+          <w:bCs/>
+          <w:sz w:val="24"/>
+          <w:szCs w:val="24"/>
+        </w:rPr>
+        <w:t>_</w:t>
+      </w:r>
+      <w:r>
+        <w:rPr>
+          <w:rFonts w:ascii="Century Gothic" w:hAnsi="Century Gothic"/>
+          <w:b/>
+          <w:bCs/>
+          <w:sz w:val="24"/>
+          <w:szCs w:val="24"/>
+        </w:rPr>
+        <w:t>13</w:t>
+      </w:r>
+    </w:p>
+    <w:p>
+      <w:pPr>
+        <w:rPr>
+          <w:rFonts w:ascii="Century Gothic" w:hAnsi="Century Gothic"/>
+          <w:b/>
+          <w:bCs/>
+          <w:sz w:val="24"/>
+          <w:szCs w:val="24"/>
+        </w:rPr>
+      </w:pPr>
+      <w:r>
+        <w:rPr>
+          <w:rFonts w:ascii="Century Gothic" w:hAnsi="Century Gothic"/>
+          <w:b/>
+          <w:bCs/>
+          <w:sz w:val="24"/>
+          <w:szCs w:val="24"/>
+        </w:rPr>
+        <w:t>TC_</w:t>
+      </w:r>
+      <w:r>
+        <w:rPr>
+          <w:rFonts w:ascii="Century Gothic" w:hAnsi="Century Gothic"/>
+          <w:b/>
+          <w:bCs/>
+          <w:sz w:val="24"/>
+          <w:szCs w:val="24"/>
+        </w:rPr>
+        <w:t>RFU1.3</w:t>
+      </w:r>
+      <w:r>
+        <w:rPr>
+          <w:rFonts w:ascii="Century Gothic" w:hAnsi="Century Gothic"/>
+          <w:b/>
+          <w:bCs/>
+          <w:sz w:val="24"/>
+          <w:szCs w:val="24"/>
+        </w:rPr>
+        <w:t>-</w:t>
+      </w:r>
+      <w:r>
+        <w:rPr>
+          <w:rFonts w:ascii="Century Gothic" w:hAnsi="Century Gothic"/>
+          <w:b/>
+          <w:bCs/>
+          <w:sz w:val="24"/>
+          <w:szCs w:val="24"/>
+        </w:rPr>
+        <w:t>RegistrazioneFattorino</w:t>
+      </w:r>
+      <w:r>
+        <w:rPr>
+          <w:rFonts w:ascii="Century Gothic" w:hAnsi="Century Gothic"/>
+          <w:b/>
+          <w:bCs/>
+          <w:sz w:val="24"/>
+          <w:szCs w:val="24"/>
+        </w:rPr>
+        <w:t>_</w:t>
+      </w:r>
+      <w:r>
+        <w:rPr>
+          <w:rFonts w:ascii="Century Gothic" w:hAnsi="Century Gothic"/>
+          <w:b/>
+          <w:bCs/>
+          <w:sz w:val="24"/>
+          <w:szCs w:val="24"/>
+        </w:rPr>
+        <w:t>14</w:t>
+      </w:r>
+    </w:p>
+    <w:p>
+      <w:pPr>
+        <w:rPr>
+          <w:rFonts w:ascii="Century Gothic" w:hAnsi="Century Gothic"/>
+          <w:b/>
+          <w:bCs/>
+          <w:sz w:val="24"/>
+          <w:szCs w:val="24"/>
+        </w:rPr>
+      </w:pPr>
+      <w:r>
+        <w:rPr>
+          <w:rFonts w:ascii="Century Gothic" w:hAnsi="Century Gothic"/>
+          <w:b/>
+          <w:bCs/>
+          <w:sz w:val="24"/>
+          <w:szCs w:val="24"/>
+        </w:rPr>
+        <w:t>TC_</w:t>
+      </w:r>
+      <w:r>
+        <w:rPr>
+          <w:rFonts w:ascii="Century Gothic" w:hAnsi="Century Gothic"/>
+          <w:b/>
+          <w:bCs/>
+          <w:sz w:val="24"/>
+          <w:szCs w:val="24"/>
+        </w:rPr>
+        <w:t>RFU1.3</w:t>
+      </w:r>
+      <w:r>
+        <w:rPr>
+          <w:rFonts w:ascii="Century Gothic" w:hAnsi="Century Gothic"/>
+          <w:b/>
+          <w:bCs/>
+          <w:sz w:val="24"/>
+          <w:szCs w:val="24"/>
+        </w:rPr>
+        <w:t>-</w:t>
+      </w:r>
+      <w:r>
+        <w:rPr>
+          <w:rFonts w:ascii="Century Gothic" w:hAnsi="Century Gothic"/>
+          <w:b/>
+          <w:bCs/>
+          <w:sz w:val="24"/>
+          <w:szCs w:val="24"/>
+        </w:rPr>
+        <w:t>RegistrazioneFattorino</w:t>
+      </w:r>
+      <w:r>
+        <w:rPr>
+          <w:rFonts w:ascii="Century Gothic" w:hAnsi="Century Gothic"/>
+          <w:b/>
+          <w:bCs/>
+          <w:sz w:val="24"/>
+          <w:szCs w:val="24"/>
+        </w:rPr>
+        <w:t>_</w:t>
+      </w:r>
+      <w:r>
+        <w:rPr>
+          <w:rFonts w:ascii="Century Gothic" w:hAnsi="Century Gothic"/>
+          <w:b/>
+          <w:bCs/>
+          <w:sz w:val="24"/>
+          <w:szCs w:val="24"/>
+        </w:rPr>
+        <w:t>15</w:t>
+      </w:r>
+    </w:p>
+    <w:p>
+      <w:pPr>
+        <w:rPr>
+          <w:rFonts w:ascii="Century Gothic" w:hAnsi="Century Gothic"/>
+          <w:b/>
+          <w:bCs/>
+          <w:sz w:val="24"/>
+          <w:szCs w:val="24"/>
+        </w:rPr>
+      </w:pPr>
+      <w:r>
+        <w:rPr>
+          <w:rFonts w:ascii="Century Gothic" w:hAnsi="Century Gothic"/>
+          <w:b/>
+          <w:bCs/>
+          <w:sz w:val="24"/>
+          <w:szCs w:val="24"/>
+        </w:rPr>
+        <w:t>TC_</w:t>
+      </w:r>
+      <w:r>
+        <w:rPr>
+          <w:rFonts w:ascii="Century Gothic" w:hAnsi="Century Gothic"/>
+          <w:b/>
+          <w:bCs/>
+          <w:sz w:val="24"/>
+          <w:szCs w:val="24"/>
+        </w:rPr>
+        <w:t>RFU1.3</w:t>
+      </w:r>
+      <w:r>
+        <w:rPr>
+          <w:rFonts w:ascii="Century Gothic" w:hAnsi="Century Gothic"/>
+          <w:b/>
+          <w:bCs/>
+          <w:sz w:val="24"/>
+          <w:szCs w:val="24"/>
+        </w:rPr>
+        <w:t>-</w:t>
+      </w:r>
+      <w:r>
+        <w:rPr>
+          <w:rFonts w:ascii="Century Gothic" w:hAnsi="Century Gothic"/>
+          <w:b/>
+          <w:bCs/>
+          <w:sz w:val="24"/>
+          <w:szCs w:val="24"/>
+        </w:rPr>
+        <w:t>RegistrazioneFattorino</w:t>
+      </w:r>
+      <w:r>
+        <w:rPr>
+          <w:rFonts w:ascii="Century Gothic" w:hAnsi="Century Gothic"/>
+          <w:b/>
+          <w:bCs/>
+          <w:sz w:val="24"/>
+          <w:szCs w:val="24"/>
+        </w:rPr>
+        <w:t>_</w:t>
+      </w:r>
+      <w:r>
+        <w:rPr>
+          <w:rFonts w:ascii="Century Gothic" w:hAnsi="Century Gothic"/>
+          <w:b/>
+          <w:bCs/>
+          <w:sz w:val="24"/>
+          <w:szCs w:val="24"/>
+        </w:rPr>
+        <w:t>16</w:t>
+      </w:r>
+    </w:p>
+    <w:p>
+      <w:pPr>
+        <w:rPr>
+          <w:rFonts w:ascii="Century Gothic" w:hAnsi="Century Gothic"/>
+          <w:b/>
+          <w:bCs/>
+          <w:sz w:val="24"/>
+          <w:szCs w:val="24"/>
+        </w:rPr>
+      </w:pPr>
+      <w:r>
+        <w:rPr>
+          <w:rFonts w:ascii="Century Gothic" w:hAnsi="Century Gothic"/>
+          <w:b/>
+          <w:bCs/>
+          <w:sz w:val="24"/>
+          <w:szCs w:val="24"/>
+        </w:rPr>
+        <w:t>TC_</w:t>
+      </w:r>
+      <w:r>
+        <w:rPr>
+          <w:rFonts w:ascii="Century Gothic" w:hAnsi="Century Gothic"/>
+          <w:b/>
+          <w:bCs/>
+          <w:sz w:val="24"/>
+          <w:szCs w:val="24"/>
+        </w:rPr>
+        <w:t>RFU1.3</w:t>
+      </w:r>
+      <w:r>
+        <w:rPr>
+          <w:rFonts w:ascii="Century Gothic" w:hAnsi="Century Gothic"/>
+          <w:b/>
+          <w:bCs/>
+          <w:sz w:val="24"/>
+          <w:szCs w:val="24"/>
+        </w:rPr>
+        <w:t>-</w:t>
+      </w:r>
+      <w:r>
+        <w:rPr>
+          <w:rFonts w:ascii="Century Gothic" w:hAnsi="Century Gothic"/>
+          <w:b/>
+          <w:bCs/>
+          <w:sz w:val="24"/>
+          <w:szCs w:val="24"/>
+        </w:rPr>
+        <w:t>RegistrazioneFattorino</w:t>
+      </w:r>
+      <w:r>
+        <w:rPr>
+          <w:rFonts w:ascii="Century Gothic" w:hAnsi="Century Gothic"/>
+          <w:b/>
+          <w:bCs/>
+          <w:sz w:val="24"/>
+          <w:szCs w:val="24"/>
+        </w:rPr>
+        <w:t>_</w:t>
+      </w:r>
+      <w:r>
+        <w:rPr>
+          <w:rFonts w:ascii="Century Gothic" w:hAnsi="Century Gothic"/>
+          <w:b/>
+          <w:bCs/>
+          <w:sz w:val="24"/>
+          <w:szCs w:val="24"/>
+        </w:rPr>
+        <w:t>17</w:t>
+      </w:r>
+    </w:p>
+    <w:p>
+      <w:pPr>
+        <w:rPr>
+          <w:rFonts w:ascii="Century Gothic" w:hAnsi="Century Gothic"/>
+          <w:b/>
+          <w:bCs/>
+          <w:sz w:val="24"/>
+          <w:szCs w:val="24"/>
+        </w:rPr>
+      </w:pPr>
+      <w:r>
+        <w:rPr>
+          <w:rFonts w:ascii="Century Gothic" w:hAnsi="Century Gothic"/>
+          <w:b/>
+          <w:bCs/>
+          <w:sz w:val="24"/>
+          <w:szCs w:val="24"/>
+        </w:rPr>
+        <w:t>TC_</w:t>
+      </w:r>
+      <w:r>
+        <w:rPr>
+          <w:rFonts w:ascii="Century Gothic" w:hAnsi="Century Gothic"/>
+          <w:b/>
+          <w:bCs/>
+          <w:sz w:val="24"/>
+          <w:szCs w:val="24"/>
+        </w:rPr>
+        <w:t>RFU1.3</w:t>
+      </w:r>
+      <w:r>
+        <w:rPr>
+          <w:rFonts w:ascii="Century Gothic" w:hAnsi="Century Gothic"/>
+          <w:b/>
+          <w:bCs/>
+          <w:sz w:val="24"/>
+          <w:szCs w:val="24"/>
+        </w:rPr>
+        <w:t>-</w:t>
+      </w:r>
+      <w:r>
+        <w:rPr>
+          <w:rFonts w:ascii="Century Gothic" w:hAnsi="Century Gothic"/>
+          <w:b/>
+          <w:bCs/>
+          <w:sz w:val="24"/>
+          <w:szCs w:val="24"/>
+        </w:rPr>
+        <w:t>RegistrazioneFattorino</w:t>
+      </w:r>
+      <w:r>
+        <w:rPr>
+          <w:rFonts w:ascii="Century Gothic" w:hAnsi="Century Gothic"/>
+          <w:b/>
+          <w:bCs/>
+          <w:sz w:val="24"/>
+          <w:szCs w:val="24"/>
+        </w:rPr>
+        <w:t>_</w:t>
+      </w:r>
+      <w:r>
+        <w:rPr>
+          <w:rFonts w:ascii="Century Gothic" w:hAnsi="Century Gothic"/>
+          <w:b/>
+          <w:bCs/>
+          <w:sz w:val="24"/>
+          <w:szCs w:val="24"/>
+        </w:rPr>
+        <w:t>18</w:t>
+      </w:r>
+    </w:p>
+    <w:p>
+      <w:pPr>
+        <w:rPr>
+          <w:rFonts w:ascii="Century Gothic" w:hAnsi="Century Gothic"/>
+          <w:b/>
+          <w:bCs/>
+          <w:sz w:val="24"/>
+          <w:szCs w:val="24"/>
+        </w:rPr>
+      </w:pPr>
+      <w:r>
+        <w:rPr>
+          <w:rFonts w:ascii="Century Gothic" w:hAnsi="Century Gothic"/>
+          <w:b/>
+          <w:bCs/>
+          <w:sz w:val="24"/>
+          <w:szCs w:val="24"/>
+        </w:rPr>
+        <w:t>TC_</w:t>
+      </w:r>
+      <w:r>
+        <w:rPr>
+          <w:rFonts w:ascii="Century Gothic" w:hAnsi="Century Gothic"/>
+          <w:b/>
+          <w:bCs/>
+          <w:sz w:val="24"/>
+          <w:szCs w:val="24"/>
+        </w:rPr>
+        <w:t>RFU1.3</w:t>
+      </w:r>
+      <w:r>
+        <w:rPr>
+          <w:rFonts w:ascii="Century Gothic" w:hAnsi="Century Gothic"/>
+          <w:b/>
+          <w:bCs/>
+          <w:sz w:val="24"/>
+          <w:szCs w:val="24"/>
+        </w:rPr>
+        <w:t>-</w:t>
+      </w:r>
+      <w:r>
+        <w:rPr>
+          <w:rFonts w:ascii="Century Gothic" w:hAnsi="Century Gothic"/>
+          <w:b/>
+          <w:bCs/>
+          <w:sz w:val="24"/>
+          <w:szCs w:val="24"/>
+        </w:rPr>
+        <w:t>RegistrazioneFattorino</w:t>
+      </w:r>
+      <w:r>
+        <w:rPr>
+          <w:rFonts w:ascii="Century Gothic" w:hAnsi="Century Gothic"/>
+          <w:b/>
+          <w:bCs/>
+          <w:sz w:val="24"/>
+          <w:szCs w:val="24"/>
+        </w:rPr>
+        <w:t>_</w:t>
+      </w:r>
+      <w:r>
+        <w:rPr>
+          <w:rFonts w:ascii="Century Gothic" w:hAnsi="Century Gothic"/>
+          <w:b/>
+          <w:bCs/>
+          <w:sz w:val="24"/>
+          <w:szCs w:val="24"/>
+        </w:rPr>
+        <w:t>19</w:t>
+      </w:r>
+    </w:p>
+    <w:p>
+      <w:pPr>
+        <w:rPr>
+          <w:rFonts w:ascii="Century Gothic" w:hAnsi="Century Gothic"/>
+          <w:b/>
+          <w:bCs/>
+          <w:sz w:val="24"/>
+          <w:szCs w:val="24"/>
+        </w:rPr>
+      </w:pPr>
+      <w:r>
+        <w:rPr>
+          <w:rFonts w:ascii="Century Gothic" w:hAnsi="Century Gothic"/>
+          <w:b/>
+          <w:bCs/>
+          <w:sz w:val="24"/>
+          <w:szCs w:val="24"/>
+        </w:rPr>
+        <w:t>TC_</w:t>
+      </w:r>
+      <w:r>
+        <w:rPr>
+          <w:rFonts w:ascii="Century Gothic" w:hAnsi="Century Gothic"/>
+          <w:b/>
+          <w:bCs/>
+          <w:sz w:val="24"/>
+          <w:szCs w:val="24"/>
+        </w:rPr>
+        <w:t>RFU1.3</w:t>
+      </w:r>
+      <w:r>
+        <w:rPr>
+          <w:rFonts w:ascii="Century Gothic" w:hAnsi="Century Gothic"/>
+          <w:b/>
+          <w:bCs/>
+          <w:sz w:val="24"/>
+          <w:szCs w:val="24"/>
+        </w:rPr>
+        <w:t>-</w:t>
+      </w:r>
+      <w:r>
+        <w:rPr>
+          <w:rFonts w:ascii="Century Gothic" w:hAnsi="Century Gothic"/>
+          <w:b/>
+          <w:bCs/>
+          <w:sz w:val="24"/>
+          <w:szCs w:val="24"/>
+        </w:rPr>
+        <w:t>RegistrazioneFattorino</w:t>
+      </w:r>
+      <w:r>
+        <w:rPr>
+          <w:rFonts w:ascii="Century Gothic" w:hAnsi="Century Gothic"/>
+          <w:b/>
+          <w:bCs/>
+          <w:sz w:val="24"/>
+          <w:szCs w:val="24"/>
+        </w:rPr>
+        <w:t>_</w:t>
+      </w:r>
+      <w:r>
+        <w:rPr>
+          <w:rFonts w:ascii="Century Gothic" w:hAnsi="Century Gothic"/>
+          <w:b/>
+          <w:bCs/>
+          <w:sz w:val="24"/>
+          <w:szCs w:val="24"/>
+        </w:rPr>
+        <w:t>20</w:t>
+      </w:r>
+    </w:p>
+    <w:p>
+      <w:pPr>
+        <w:rPr>
+          <w:rFonts w:ascii="Century Gothic" w:hAnsi="Century Gothic"/>
+          <w:b/>
+          <w:bCs/>
+          <w:sz w:val="24"/>
+          <w:szCs w:val="24"/>
+        </w:rPr>
+      </w:pPr>
+      <w:r>
+        <w:rPr>
+          <w:rFonts w:ascii="Century Gothic" w:hAnsi="Century Gothic"/>
+          <w:b/>
+          <w:bCs/>
+          <w:sz w:val="24"/>
+          <w:szCs w:val="24"/>
+        </w:rPr>
+        <w:t>TC_</w:t>
+      </w:r>
+      <w:r>
+        <w:rPr>
+          <w:rFonts w:ascii="Century Gothic" w:hAnsi="Century Gothic"/>
+          <w:b/>
+          <w:bCs/>
+          <w:sz w:val="24"/>
+          <w:szCs w:val="24"/>
+        </w:rPr>
+        <w:t>RFU1.3</w:t>
+      </w:r>
+      <w:r>
+        <w:rPr>
+          <w:rFonts w:ascii="Century Gothic" w:hAnsi="Century Gothic"/>
+          <w:b/>
+          <w:bCs/>
+          <w:sz w:val="24"/>
+          <w:szCs w:val="24"/>
+        </w:rPr>
+        <w:t>-</w:t>
+      </w:r>
+      <w:r>
+        <w:rPr>
+          <w:rFonts w:ascii="Century Gothic" w:hAnsi="Century Gothic"/>
+          <w:b/>
+          <w:bCs/>
+          <w:sz w:val="24"/>
+          <w:szCs w:val="24"/>
+        </w:rPr>
+        <w:t>RegistrazioneFattorino</w:t>
+      </w:r>
+      <w:r>
+        <w:rPr>
+          <w:rFonts w:ascii="Century Gothic" w:hAnsi="Century Gothic"/>
+          <w:b/>
+          <w:bCs/>
+          <w:sz w:val="24"/>
+          <w:szCs w:val="24"/>
+        </w:rPr>
+        <w:t>_</w:t>
+      </w:r>
+      <w:r>
+        <w:rPr>
+          <w:rFonts w:ascii="Century Gothic" w:hAnsi="Century Gothic"/>
+          <w:b/>
+          <w:bCs/>
+          <w:sz w:val="24"/>
+          <w:szCs w:val="24"/>
+        </w:rPr>
+        <w:t>21</w:t>
+      </w:r>
+    </w:p>
+    <w:p>
+      <w:pPr>
+        <w:rPr>
+          <w:rFonts w:ascii="Century Gothic" w:hAnsi="Century Gothic"/>
+          <w:b/>
+          <w:bCs/>
+          <w:sz w:val="24"/>
+          <w:szCs w:val="24"/>
+        </w:rPr>
+      </w:pPr>
+      <w:r>
+        <w:rPr>
+          <w:rFonts w:ascii="Century Gothic" w:hAnsi="Century Gothic"/>
+          <w:b/>
+          <w:bCs/>
+          <w:sz w:val="24"/>
+          <w:szCs w:val="24"/>
+        </w:rPr>
+        <w:t>TC_</w:t>
+      </w:r>
+      <w:r>
+        <w:rPr>
+          <w:rFonts w:ascii="Century Gothic" w:hAnsi="Century Gothic"/>
+          <w:b/>
+          <w:bCs/>
+          <w:sz w:val="24"/>
+          <w:szCs w:val="24"/>
+        </w:rPr>
+        <w:t>RFU1.3</w:t>
+      </w:r>
+      <w:r>
+        <w:rPr>
+          <w:rFonts w:ascii="Century Gothic" w:hAnsi="Century Gothic"/>
+          <w:b/>
+          <w:bCs/>
+          <w:sz w:val="24"/>
+          <w:szCs w:val="24"/>
+        </w:rPr>
+        <w:t>-</w:t>
+      </w:r>
+      <w:r>
+        <w:rPr>
+          <w:rFonts w:ascii="Century Gothic" w:hAnsi="Century Gothic"/>
+          <w:b/>
+          <w:bCs/>
+          <w:sz w:val="24"/>
+          <w:szCs w:val="24"/>
+        </w:rPr>
+        <w:t>RegistrazioneFattorino</w:t>
+      </w:r>
+      <w:r>
+        <w:rPr>
+          <w:rFonts w:ascii="Century Gothic" w:hAnsi="Century Gothic"/>
+          <w:b/>
+          <w:bCs/>
+          <w:sz w:val="24"/>
+          <w:szCs w:val="24"/>
+        </w:rPr>
+        <w:t>_</w:t>
+      </w:r>
+      <w:r>
+        <w:rPr>
+          <w:rFonts w:ascii="Century Gothic" w:hAnsi="Century Gothic"/>
+          <w:b/>
+          <w:bCs/>
+          <w:sz w:val="24"/>
+          <w:szCs w:val="24"/>
+        </w:rPr>
+        <w:t>22</w:t>
+      </w:r>
+    </w:p>
+    <w:p>
+      <w:pPr>
+        <w:rPr>
+          <w:rFonts w:ascii="Century Gothic" w:hAnsi="Century Gothic"/>
+          <w:b/>
+          <w:bCs/>
+          <w:sz w:val="24"/>
+          <w:szCs w:val="24"/>
+        </w:rPr>
+      </w:pPr>
+    </w:p>
+    <w:p>
+      <w:pPr>
+        <w:rPr>
+          <w:rFonts w:ascii="Century Gothic" w:hAnsi="Century Gothic"/>
+          <w:b/>
+          <w:bCs/>
+          <w:sz w:val="24"/>
+          <w:szCs w:val="24"/>
+        </w:rPr>
+      </w:pPr>
+    </w:p>
+    <w:p>
+      <w:pPr>
+        <w:rPr>
+          <w:rFonts w:ascii="Century Gothic" w:hAnsi="Century Gothic"/>
+          <w:b/>
+          <w:bCs/>
+          <w:sz w:val="24"/>
+          <w:szCs w:val="24"/>
+        </w:rPr>
+      </w:pPr>
+    </w:p>
+    <w:p>
+      <w:pPr>
+        <w:rPr>
+          <w:rFonts w:ascii="Century Gothic" w:hAnsi="Century Gothic"/>
+          <w:b/>
+          <w:bCs/>
+          <w:sz w:val="24"/>
+          <w:szCs w:val="24"/>
+        </w:rPr>
+      </w:pPr>
+    </w:p>
+    <w:p>
+      <w:pPr>
+        <w:rPr>
+          <w:rFonts w:ascii="Century Gothic" w:hAnsi="Century Gothic"/>
+          <w:b/>
+          <w:bCs/>
+          <w:sz w:val="24"/>
+          <w:szCs w:val="24"/>
+        </w:rPr>
+      </w:pPr>
+    </w:p>
+    <w:p>
+      <w:pPr>
+        <w:rPr>
+          <w:rFonts w:ascii="Century Gothic" w:hAnsi="Century Gothic"/>
+          <w:b/>
+          <w:bCs/>
+          <w:sz w:val="24"/>
+          <w:szCs w:val="24"/>
+        </w:rPr>
+      </w:pPr>
     </w:p>
     <w:p/>
     <w:p/>

</xml_diff>

<commit_message>
finiti test su selenium
</commit_message>
<xml_diff>
--- a/selenium_testing/doc-testing1.docx
+++ b/selenium_testing/doc-testing1.docx
@@ -10335,6 +10335,7 @@
           <w:rFonts w:ascii="Century Gothic" w:hAnsi="Century Gothic"/>
           <w:b/>
           <w:bCs/>
+          <w:noProof/>
           <w:sz w:val="24"/>
           <w:szCs w:val="24"/>
         </w:rPr>
@@ -10462,6 +10463,7 @@
           <w:rFonts w:ascii="Century Gothic" w:hAnsi="Century Gothic"/>
           <w:b/>
           <w:bCs/>
+          <w:noProof/>
           <w:sz w:val="24"/>
           <w:szCs w:val="24"/>
         </w:rPr>
@@ -10599,6 +10601,7 @@
           <w:rFonts w:ascii="Century Gothic" w:hAnsi="Century Gothic"/>
           <w:b/>
           <w:bCs/>
+          <w:noProof/>
           <w:sz w:val="24"/>
           <w:szCs w:val="24"/>
         </w:rPr>
@@ -10737,6 +10740,7 @@
           <w:rFonts w:ascii="Century Gothic" w:hAnsi="Century Gothic"/>
           <w:b/>
           <w:bCs/>
+          <w:noProof/>
           <w:sz w:val="24"/>
           <w:szCs w:val="24"/>
         </w:rPr>
@@ -10863,6 +10867,7 @@
           <w:rFonts w:ascii="Century Gothic" w:hAnsi="Century Gothic"/>
           <w:b/>
           <w:bCs/>
+          <w:noProof/>
           <w:sz w:val="24"/>
           <w:szCs w:val="24"/>
         </w:rPr>
@@ -10990,6 +10995,7 @@
           <w:rFonts w:ascii="Century Gothic" w:hAnsi="Century Gothic"/>
           <w:b/>
           <w:bCs/>
+          <w:noProof/>
           <w:sz w:val="24"/>
           <w:szCs w:val="24"/>
         </w:rPr>
@@ -11029,123 +11035,642 @@
           </wp:inline>
         </w:drawing>
       </w:r>
+    </w:p>
+    <w:p>
+      <w:pPr>
+        <w:rPr>
+          <w:rFonts w:ascii="Century Gothic" w:hAnsi="Century Gothic"/>
+          <w:b/>
+          <w:bCs/>
+          <w:sz w:val="24"/>
+          <w:szCs w:val="24"/>
+        </w:rPr>
+      </w:pPr>
+      <w:r>
+        <w:rPr>
+          <w:rFonts w:ascii="Century Gothic" w:hAnsi="Century Gothic"/>
+          <w:b/>
+          <w:bCs/>
+          <w:sz w:val="24"/>
+          <w:szCs w:val="24"/>
+        </w:rPr>
+        <w:t>TC_</w:t>
+      </w:r>
+      <w:r>
+        <w:rPr>
+          <w:rFonts w:ascii="Century Gothic" w:hAnsi="Century Gothic"/>
+          <w:b/>
+          <w:bCs/>
+          <w:sz w:val="24"/>
+          <w:szCs w:val="24"/>
+        </w:rPr>
+        <w:t>RFU4</w:t>
+      </w:r>
+      <w:r>
+        <w:rPr>
+          <w:rFonts w:ascii="Century Gothic" w:hAnsi="Century Gothic"/>
+          <w:b/>
+          <w:bCs/>
+          <w:sz w:val="24"/>
+          <w:szCs w:val="24"/>
+        </w:rPr>
+        <w:t>-</w:t>
+      </w:r>
+      <w:r>
+        <w:rPr>
+          <w:rFonts w:ascii="Century Gothic" w:hAnsi="Century Gothic"/>
+          <w:b/>
+          <w:bCs/>
+          <w:sz w:val="24"/>
+          <w:szCs w:val="24"/>
+        </w:rPr>
+        <w:t>CreaSegnalazioneAzienda</w:t>
+      </w:r>
+      <w:r>
+        <w:rPr>
+          <w:rFonts w:ascii="Century Gothic" w:hAnsi="Century Gothic"/>
+          <w:b/>
+          <w:bCs/>
+          <w:sz w:val="24"/>
+          <w:szCs w:val="24"/>
+        </w:rPr>
+        <w:t>_</w:t>
+      </w:r>
+      <w:r>
+        <w:rPr>
+          <w:rFonts w:ascii="Century Gothic" w:hAnsi="Century Gothic"/>
+          <w:b/>
+          <w:bCs/>
+          <w:sz w:val="24"/>
+          <w:szCs w:val="24"/>
+        </w:rPr>
+        <w:t>7</w:t>
+      </w:r>
+    </w:p>
+    <w:p>
+      <w:pPr>
+        <w:rPr>
+          <w:rFonts w:ascii="Century Gothic" w:hAnsi="Century Gothic"/>
+          <w:b/>
+          <w:bCs/>
+          <w:sz w:val="24"/>
+          <w:szCs w:val="24"/>
+        </w:rPr>
+      </w:pPr>
+      <w:r>
+        <w:rPr>
+          <w:rFonts w:ascii="Century Gothic" w:hAnsi="Century Gothic"/>
+          <w:b/>
+          <w:bCs/>
+          <w:sz w:val="24"/>
+          <w:szCs w:val="24"/>
+        </w:rPr>
+        <w:lastRenderedPageBreak/>
+        <w:drawing>
+          <wp:inline distT="0" distB="0" distL="0" distR="0" wp14:anchorId="2BC5AF4B" wp14:editId="0F51E42C">
+            <wp:extent cx="5391902" cy="2486372"/>
+            <wp:effectExtent l="0" t="0" r="0" b="9525"/>
+            <wp:docPr id="124" name="Immagine 124"/>
+            <wp:cNvGraphicFramePr>
+              <a:graphicFrameLocks xmlns:a="http://schemas.openxmlformats.org/drawingml/2006/main" noChangeAspect="1"/>
+            </wp:cNvGraphicFramePr>
+            <a:graphic xmlns:a="http://schemas.openxmlformats.org/drawingml/2006/main">
+              <a:graphicData uri="http://schemas.openxmlformats.org/drawingml/2006/picture">
+                <pic:pic xmlns:pic="http://schemas.openxmlformats.org/drawingml/2006/picture">
+                  <pic:nvPicPr>
+                    <pic:cNvPr id="1" name=""/>
+                    <pic:cNvPicPr/>
+                  </pic:nvPicPr>
+                  <pic:blipFill>
+                    <a:blip r:embed="rId124"/>
+                    <a:stretch>
+                      <a:fillRect/>
+                    </a:stretch>
+                  </pic:blipFill>
+                  <pic:spPr>
+                    <a:xfrm>
+                      <a:off x="0" y="0"/>
+                      <a:ext cx="5391902" cy="2486372"/>
+                    </a:xfrm>
+                    <a:prstGeom prst="rect">
+                      <a:avLst/>
+                    </a:prstGeom>
+                  </pic:spPr>
+                </pic:pic>
+              </a:graphicData>
+            </a:graphic>
+          </wp:inline>
+        </w:drawing>
+      </w:r>
+    </w:p>
+    <w:p>
+      <w:pPr>
+        <w:rPr>
+          <w:rFonts w:ascii="Century Gothic" w:hAnsi="Century Gothic"/>
+          <w:b/>
+          <w:bCs/>
+          <w:sz w:val="24"/>
+          <w:szCs w:val="24"/>
+        </w:rPr>
+      </w:pPr>
+      <w:r>
+        <w:rPr>
+          <w:rFonts w:ascii="Century Gothic" w:hAnsi="Century Gothic"/>
+          <w:b/>
+          <w:bCs/>
+          <w:sz w:val="24"/>
+          <w:szCs w:val="24"/>
+        </w:rPr>
+        <w:t>TC_</w:t>
+      </w:r>
+      <w:r>
+        <w:rPr>
+          <w:rFonts w:ascii="Century Gothic" w:hAnsi="Century Gothic"/>
+          <w:b/>
+          <w:bCs/>
+          <w:sz w:val="24"/>
+          <w:szCs w:val="24"/>
+        </w:rPr>
+        <w:t>RFU5</w:t>
+      </w:r>
+      <w:r>
+        <w:rPr>
+          <w:rFonts w:ascii="Century Gothic" w:hAnsi="Century Gothic"/>
+          <w:b/>
+          <w:bCs/>
+          <w:sz w:val="24"/>
+          <w:szCs w:val="24"/>
+        </w:rPr>
+        <w:t>-</w:t>
+      </w:r>
+      <w:r>
+        <w:rPr>
+          <w:rFonts w:ascii="Century Gothic" w:hAnsi="Century Gothic"/>
+          <w:b/>
+          <w:bCs/>
+          <w:sz w:val="24"/>
+          <w:szCs w:val="24"/>
+        </w:rPr>
+        <w:t>GestisciSegnalazioneAzienda</w:t>
+      </w:r>
+      <w:r>
+        <w:rPr>
+          <w:rFonts w:ascii="Century Gothic" w:hAnsi="Century Gothic"/>
+          <w:b/>
+          <w:bCs/>
+          <w:sz w:val="24"/>
+          <w:szCs w:val="24"/>
+        </w:rPr>
+        <w:t>_1</w:t>
+      </w:r>
+    </w:p>
+    <w:p>
+      <w:pPr>
+        <w:rPr>
+          <w:rFonts w:ascii="Century Gothic" w:hAnsi="Century Gothic"/>
+          <w:b/>
+          <w:bCs/>
+          <w:sz w:val="24"/>
+          <w:szCs w:val="24"/>
+        </w:rPr>
+      </w:pPr>
+      <w:r>
+        <w:rPr>
+          <w:rFonts w:ascii="Century Gothic" w:hAnsi="Century Gothic"/>
+          <w:b/>
+          <w:bCs/>
+          <w:sz w:val="24"/>
+          <w:szCs w:val="24"/>
+        </w:rPr>
+        <w:drawing>
+          <wp:inline distT="0" distB="0" distL="0" distR="0" wp14:anchorId="4BF6C04A" wp14:editId="65D6BB97">
+            <wp:extent cx="6439799" cy="2257740"/>
+            <wp:effectExtent l="0" t="0" r="0" b="9525"/>
+            <wp:docPr id="120" name="Immagine 120"/>
+            <wp:cNvGraphicFramePr>
+              <a:graphicFrameLocks xmlns:a="http://schemas.openxmlformats.org/drawingml/2006/main" noChangeAspect="1"/>
+            </wp:cNvGraphicFramePr>
+            <a:graphic xmlns:a="http://schemas.openxmlformats.org/drawingml/2006/main">
+              <a:graphicData uri="http://schemas.openxmlformats.org/drawingml/2006/picture">
+                <pic:pic xmlns:pic="http://schemas.openxmlformats.org/drawingml/2006/picture">
+                  <pic:nvPicPr>
+                    <pic:cNvPr id="1" name=""/>
+                    <pic:cNvPicPr/>
+                  </pic:nvPicPr>
+                  <pic:blipFill>
+                    <a:blip r:embed="rId125"/>
+                    <a:stretch>
+                      <a:fillRect/>
+                    </a:stretch>
+                  </pic:blipFill>
+                  <pic:spPr>
+                    <a:xfrm>
+                      <a:off x="0" y="0"/>
+                      <a:ext cx="6439799" cy="2257740"/>
+                    </a:xfrm>
+                    <a:prstGeom prst="rect">
+                      <a:avLst/>
+                    </a:prstGeom>
+                  </pic:spPr>
+                </pic:pic>
+              </a:graphicData>
+            </a:graphic>
+          </wp:inline>
+        </w:drawing>
+      </w:r>
+    </w:p>
+    <w:p>
+      <w:pPr>
+        <w:rPr>
+          <w:rFonts w:ascii="Century Gothic" w:hAnsi="Century Gothic"/>
+          <w:b/>
+          <w:bCs/>
+          <w:sz w:val="24"/>
+          <w:szCs w:val="24"/>
+        </w:rPr>
+      </w:pPr>
+      <w:r>
+        <w:rPr>
+          <w:rFonts w:ascii="Century Gothic" w:hAnsi="Century Gothic"/>
+          <w:b/>
+          <w:bCs/>
+          <w:sz w:val="24"/>
+          <w:szCs w:val="24"/>
+        </w:rPr>
+        <w:t>TC_</w:t>
+      </w:r>
+      <w:r>
+        <w:rPr>
+          <w:rFonts w:ascii="Century Gothic" w:hAnsi="Century Gothic"/>
+          <w:b/>
+          <w:bCs/>
+          <w:sz w:val="24"/>
+          <w:szCs w:val="24"/>
+        </w:rPr>
+        <w:t>RFU5</w:t>
+      </w:r>
+      <w:r>
+        <w:rPr>
+          <w:rFonts w:ascii="Century Gothic" w:hAnsi="Century Gothic"/>
+          <w:b/>
+          <w:bCs/>
+          <w:sz w:val="24"/>
+          <w:szCs w:val="24"/>
+        </w:rPr>
+        <w:t>-</w:t>
+      </w:r>
+      <w:r>
+        <w:rPr>
+          <w:rFonts w:ascii="Century Gothic" w:hAnsi="Century Gothic"/>
+          <w:b/>
+          <w:bCs/>
+          <w:sz w:val="24"/>
+          <w:szCs w:val="24"/>
+        </w:rPr>
+        <w:t>GestisciSegnalazioneAzienda</w:t>
+      </w:r>
+      <w:r>
+        <w:rPr>
+          <w:rFonts w:ascii="Century Gothic" w:hAnsi="Century Gothic"/>
+          <w:b/>
+          <w:bCs/>
+          <w:sz w:val="24"/>
+          <w:szCs w:val="24"/>
+        </w:rPr>
+        <w:t>_</w:t>
+      </w:r>
+      <w:r>
+        <w:rPr>
+          <w:rFonts w:ascii="Century Gothic" w:hAnsi="Century Gothic"/>
+          <w:b/>
+          <w:bCs/>
+          <w:sz w:val="24"/>
+          <w:szCs w:val="24"/>
+        </w:rPr>
+        <w:t>2</w:t>
+      </w:r>
+    </w:p>
+    <w:p>
+      <w:pPr>
+        <w:rPr>
+          <w:rFonts w:ascii="Century Gothic" w:hAnsi="Century Gothic"/>
+          <w:b/>
+          <w:bCs/>
+          <w:sz w:val="24"/>
+          <w:szCs w:val="24"/>
+        </w:rPr>
+      </w:pPr>
+      <w:r>
+        <w:rPr>
+          <w:rFonts w:ascii="Century Gothic" w:hAnsi="Century Gothic"/>
+          <w:b/>
+          <w:bCs/>
+          <w:sz w:val="24"/>
+          <w:szCs w:val="24"/>
+        </w:rPr>
+        <w:lastRenderedPageBreak/>
+        <w:drawing>
+          <wp:inline distT="0" distB="0" distL="0" distR="0" wp14:anchorId="521FE893" wp14:editId="22A4402F">
+            <wp:extent cx="7306695" cy="2191056"/>
+            <wp:effectExtent l="0" t="0" r="8890" b="0"/>
+            <wp:docPr id="121" name="Immagine 121"/>
+            <wp:cNvGraphicFramePr>
+              <a:graphicFrameLocks xmlns:a="http://schemas.openxmlformats.org/drawingml/2006/main" noChangeAspect="1"/>
+            </wp:cNvGraphicFramePr>
+            <a:graphic xmlns:a="http://schemas.openxmlformats.org/drawingml/2006/main">
+              <a:graphicData uri="http://schemas.openxmlformats.org/drawingml/2006/picture">
+                <pic:pic xmlns:pic="http://schemas.openxmlformats.org/drawingml/2006/picture">
+                  <pic:nvPicPr>
+                    <pic:cNvPr id="1" name=""/>
+                    <pic:cNvPicPr/>
+                  </pic:nvPicPr>
+                  <pic:blipFill>
+                    <a:blip r:embed="rId126"/>
+                    <a:stretch>
+                      <a:fillRect/>
+                    </a:stretch>
+                  </pic:blipFill>
+                  <pic:spPr>
+                    <a:xfrm>
+                      <a:off x="0" y="0"/>
+                      <a:ext cx="7306695" cy="2191056"/>
+                    </a:xfrm>
+                    <a:prstGeom prst="rect">
+                      <a:avLst/>
+                    </a:prstGeom>
+                  </pic:spPr>
+                </pic:pic>
+              </a:graphicData>
+            </a:graphic>
+          </wp:inline>
+        </w:drawing>
+      </w:r>
+    </w:p>
+    <w:p>
+      <w:pPr>
+        <w:rPr>
+          <w:rFonts w:ascii="Century Gothic" w:hAnsi="Century Gothic"/>
+          <w:b/>
+          <w:bCs/>
+          <w:sz w:val="24"/>
+          <w:szCs w:val="24"/>
+        </w:rPr>
+      </w:pPr>
+      <w:r>
+        <w:rPr>
+          <w:rFonts w:ascii="Century Gothic" w:hAnsi="Century Gothic"/>
+          <w:b/>
+          <w:bCs/>
+          <w:sz w:val="24"/>
+          <w:szCs w:val="24"/>
+        </w:rPr>
+        <w:t>TC_</w:t>
+      </w:r>
+      <w:r>
+        <w:rPr>
+          <w:rFonts w:ascii="Century Gothic" w:hAnsi="Century Gothic"/>
+          <w:b/>
+          <w:bCs/>
+          <w:sz w:val="24"/>
+          <w:szCs w:val="24"/>
+        </w:rPr>
+        <w:t>RFU5</w:t>
+      </w:r>
+      <w:r>
+        <w:rPr>
+          <w:rFonts w:ascii="Century Gothic" w:hAnsi="Century Gothic"/>
+          <w:b/>
+          <w:bCs/>
+          <w:sz w:val="24"/>
+          <w:szCs w:val="24"/>
+        </w:rPr>
+        <w:t>-</w:t>
+      </w:r>
+      <w:r>
+        <w:rPr>
+          <w:rFonts w:ascii="Century Gothic" w:hAnsi="Century Gothic"/>
+          <w:b/>
+          <w:bCs/>
+          <w:sz w:val="24"/>
+          <w:szCs w:val="24"/>
+        </w:rPr>
+        <w:t>GestisciSegnalazioneAzienda</w:t>
+      </w:r>
+      <w:r>
+        <w:rPr>
+          <w:rFonts w:ascii="Century Gothic" w:hAnsi="Century Gothic"/>
+          <w:b/>
+          <w:bCs/>
+          <w:sz w:val="24"/>
+          <w:szCs w:val="24"/>
+        </w:rPr>
+        <w:t>_</w:t>
+      </w:r>
+      <w:r>
+        <w:rPr>
+          <w:rFonts w:ascii="Century Gothic" w:hAnsi="Century Gothic"/>
+          <w:b/>
+          <w:bCs/>
+          <w:sz w:val="24"/>
+          <w:szCs w:val="24"/>
+        </w:rPr>
+        <w:t>3</w:t>
+      </w:r>
+    </w:p>
+    <w:p>
+      <w:pPr>
+        <w:rPr>
+          <w:rFonts w:ascii="Century Gothic" w:hAnsi="Century Gothic"/>
+          <w:b/>
+          <w:bCs/>
+          <w:sz w:val="24"/>
+          <w:szCs w:val="24"/>
+        </w:rPr>
+      </w:pPr>
+      <w:r>
+        <w:rPr>
+          <w:rFonts w:ascii="Century Gothic" w:hAnsi="Century Gothic"/>
+          <w:b/>
+          <w:bCs/>
+          <w:sz w:val="24"/>
+          <w:szCs w:val="24"/>
+        </w:rPr>
+        <w:drawing>
+          <wp:inline distT="0" distB="0" distL="0" distR="0" wp14:anchorId="66E7757A" wp14:editId="60B33AF7">
+            <wp:extent cx="6554115" cy="2238687"/>
+            <wp:effectExtent l="0" t="0" r="0" b="9525"/>
+            <wp:docPr id="122" name="Immagine 122"/>
+            <wp:cNvGraphicFramePr>
+              <a:graphicFrameLocks xmlns:a="http://schemas.openxmlformats.org/drawingml/2006/main" noChangeAspect="1"/>
+            </wp:cNvGraphicFramePr>
+            <a:graphic xmlns:a="http://schemas.openxmlformats.org/drawingml/2006/main">
+              <a:graphicData uri="http://schemas.openxmlformats.org/drawingml/2006/picture">
+                <pic:pic xmlns:pic="http://schemas.openxmlformats.org/drawingml/2006/picture">
+                  <pic:nvPicPr>
+                    <pic:cNvPr id="1" name=""/>
+                    <pic:cNvPicPr/>
+                  </pic:nvPicPr>
+                  <pic:blipFill>
+                    <a:blip r:embed="rId127"/>
+                    <a:stretch>
+                      <a:fillRect/>
+                    </a:stretch>
+                  </pic:blipFill>
+                  <pic:spPr>
+                    <a:xfrm>
+                      <a:off x="0" y="0"/>
+                      <a:ext cx="6554115" cy="2238687"/>
+                    </a:xfrm>
+                    <a:prstGeom prst="rect">
+                      <a:avLst/>
+                    </a:prstGeom>
+                  </pic:spPr>
+                </pic:pic>
+              </a:graphicData>
+            </a:graphic>
+          </wp:inline>
+        </w:drawing>
+      </w:r>
+    </w:p>
+    <w:p>
+      <w:pPr>
+        <w:rPr>
+          <w:rFonts w:ascii="Century Gothic" w:hAnsi="Century Gothic"/>
+          <w:b/>
+          <w:bCs/>
+          <w:sz w:val="24"/>
+          <w:szCs w:val="24"/>
+        </w:rPr>
+      </w:pPr>
+      <w:r>
+        <w:rPr>
+          <w:rFonts w:ascii="Century Gothic" w:hAnsi="Century Gothic"/>
+          <w:b/>
+          <w:bCs/>
+          <w:sz w:val="24"/>
+          <w:szCs w:val="24"/>
+        </w:rPr>
+        <w:t>TC_</w:t>
+      </w:r>
+      <w:r>
+        <w:rPr>
+          <w:rFonts w:ascii="Century Gothic" w:hAnsi="Century Gothic"/>
+          <w:b/>
+          <w:bCs/>
+          <w:sz w:val="24"/>
+          <w:szCs w:val="24"/>
+        </w:rPr>
+        <w:t>RFU5</w:t>
+      </w:r>
+      <w:r>
+        <w:rPr>
+          <w:rFonts w:ascii="Century Gothic" w:hAnsi="Century Gothic"/>
+          <w:b/>
+          <w:bCs/>
+          <w:sz w:val="24"/>
+          <w:szCs w:val="24"/>
+        </w:rPr>
+        <w:t>-</w:t>
+      </w:r>
+      <w:r>
+        <w:rPr>
+          <w:rFonts w:ascii="Century Gothic" w:hAnsi="Century Gothic"/>
+          <w:b/>
+          <w:bCs/>
+          <w:sz w:val="24"/>
+          <w:szCs w:val="24"/>
+        </w:rPr>
+        <w:t>GestisciSegnalazioneAzienda</w:t>
+      </w:r>
+      <w:r>
+        <w:rPr>
+          <w:rFonts w:ascii="Century Gothic" w:hAnsi="Century Gothic"/>
+          <w:b/>
+          <w:bCs/>
+          <w:sz w:val="24"/>
+          <w:szCs w:val="24"/>
+        </w:rPr>
+        <w:t>_</w:t>
+      </w:r>
+      <w:r>
+        <w:rPr>
+          <w:rFonts w:ascii="Century Gothic" w:hAnsi="Century Gothic"/>
+          <w:b/>
+          <w:bCs/>
+          <w:sz w:val="24"/>
+          <w:szCs w:val="24"/>
+        </w:rPr>
+        <w:t>4</w:t>
+      </w:r>
+    </w:p>
+    <w:p>
+      <w:pPr>
+        <w:rPr>
+          <w:rFonts w:ascii="Century Gothic" w:hAnsi="Century Gothic"/>
+          <w:b/>
+          <w:bCs/>
+          <w:sz w:val="24"/>
+          <w:szCs w:val="24"/>
+        </w:rPr>
+      </w:pPr>
+    </w:p>
+    <w:p>
+      <w:pPr>
+        <w:rPr>
+          <w:rFonts w:ascii="Century Gothic" w:hAnsi="Century Gothic"/>
+          <w:b/>
+          <w:bCs/>
+          <w:sz w:val="24"/>
+          <w:szCs w:val="24"/>
+        </w:rPr>
+      </w:pPr>
       <w:bookmarkStart w:id="1" w:name="_GoBack"/>
       <w:bookmarkEnd w:id="1"/>
-    </w:p>
-    <w:p>
-      <w:pPr>
-        <w:rPr>
-          <w:rFonts w:ascii="Century Gothic" w:hAnsi="Century Gothic"/>
-          <w:b/>
-          <w:bCs/>
-          <w:sz w:val="24"/>
-          <w:szCs w:val="24"/>
-        </w:rPr>
-      </w:pPr>
-      <w:r>
-        <w:rPr>
-          <w:rFonts w:ascii="Century Gothic" w:hAnsi="Century Gothic"/>
-          <w:b/>
-          <w:bCs/>
-          <w:sz w:val="24"/>
-          <w:szCs w:val="24"/>
-        </w:rPr>
-        <w:t>TC_</w:t>
-      </w:r>
-      <w:r>
-        <w:rPr>
-          <w:rFonts w:ascii="Century Gothic" w:hAnsi="Century Gothic"/>
-          <w:b/>
-          <w:bCs/>
-          <w:sz w:val="24"/>
-          <w:szCs w:val="24"/>
-        </w:rPr>
-        <w:t>RFU4</w:t>
-      </w:r>
-      <w:r>
-        <w:rPr>
-          <w:rFonts w:ascii="Century Gothic" w:hAnsi="Century Gothic"/>
-          <w:b/>
-          <w:bCs/>
-          <w:sz w:val="24"/>
-          <w:szCs w:val="24"/>
-        </w:rPr>
-        <w:t>-</w:t>
-      </w:r>
-      <w:r>
-        <w:rPr>
-          <w:rFonts w:ascii="Century Gothic" w:hAnsi="Century Gothic"/>
-          <w:b/>
-          <w:bCs/>
-          <w:sz w:val="24"/>
-          <w:szCs w:val="24"/>
-        </w:rPr>
-        <w:t>CreaSegnalazioneAzienda</w:t>
-      </w:r>
-      <w:r>
-        <w:rPr>
-          <w:rFonts w:ascii="Century Gothic" w:hAnsi="Century Gothic"/>
-          <w:b/>
-          <w:bCs/>
-          <w:sz w:val="24"/>
-          <w:szCs w:val="24"/>
-        </w:rPr>
-        <w:t>_</w:t>
-      </w:r>
-      <w:r>
-        <w:rPr>
-          <w:rFonts w:ascii="Century Gothic" w:hAnsi="Century Gothic"/>
-          <w:b/>
-          <w:bCs/>
-          <w:sz w:val="24"/>
-          <w:szCs w:val="24"/>
-        </w:rPr>
-        <w:t>7</w:t>
-      </w:r>
-    </w:p>
-    <w:p>
-      <w:pPr>
-        <w:rPr>
-          <w:rFonts w:ascii="Century Gothic" w:hAnsi="Century Gothic"/>
-          <w:b/>
-          <w:bCs/>
-          <w:sz w:val="24"/>
-          <w:szCs w:val="24"/>
-        </w:rPr>
-      </w:pPr>
-    </w:p>
-    <w:p>
-      <w:pPr>
-        <w:rPr>
-          <w:rFonts w:ascii="Century Gothic" w:hAnsi="Century Gothic"/>
-          <w:b/>
-          <w:bCs/>
-          <w:sz w:val="24"/>
-          <w:szCs w:val="24"/>
-        </w:rPr>
-      </w:pPr>
-    </w:p>
-    <w:p>
-      <w:pPr>
-        <w:rPr>
-          <w:rFonts w:ascii="Century Gothic" w:hAnsi="Century Gothic"/>
-          <w:b/>
-          <w:bCs/>
-          <w:sz w:val="24"/>
-          <w:szCs w:val="24"/>
-        </w:rPr>
-      </w:pPr>
-    </w:p>
-    <w:p>
-      <w:pPr>
-        <w:rPr>
-          <w:rFonts w:ascii="Century Gothic" w:hAnsi="Century Gothic"/>
-          <w:b/>
-          <w:bCs/>
-          <w:sz w:val="24"/>
-          <w:szCs w:val="24"/>
-        </w:rPr>
-      </w:pPr>
+      <w:r>
+        <w:rPr>
+          <w:rFonts w:ascii="Century Gothic" w:hAnsi="Century Gothic"/>
+          <w:b/>
+          <w:bCs/>
+          <w:sz w:val="24"/>
+          <w:szCs w:val="24"/>
+        </w:rPr>
+        <w:lastRenderedPageBreak/>
+        <w:drawing>
+          <wp:inline distT="0" distB="0" distL="0" distR="0" wp14:anchorId="76D82EF1" wp14:editId="0171AB55">
+            <wp:extent cx="7135221" cy="2305372"/>
+            <wp:effectExtent l="0" t="0" r="0" b="0"/>
+            <wp:docPr id="123" name="Immagine 123"/>
+            <wp:cNvGraphicFramePr>
+              <a:graphicFrameLocks xmlns:a="http://schemas.openxmlformats.org/drawingml/2006/main" noChangeAspect="1"/>
+            </wp:cNvGraphicFramePr>
+            <a:graphic xmlns:a="http://schemas.openxmlformats.org/drawingml/2006/main">
+              <a:graphicData uri="http://schemas.openxmlformats.org/drawingml/2006/picture">
+                <pic:pic xmlns:pic="http://schemas.openxmlformats.org/drawingml/2006/picture">
+                  <pic:nvPicPr>
+                    <pic:cNvPr id="1" name=""/>
+                    <pic:cNvPicPr/>
+                  </pic:nvPicPr>
+                  <pic:blipFill>
+                    <a:blip r:embed="rId128"/>
+                    <a:stretch>
+                      <a:fillRect/>
+                    </a:stretch>
+                  </pic:blipFill>
+                  <pic:spPr>
+                    <a:xfrm>
+                      <a:off x="0" y="0"/>
+                      <a:ext cx="7135221" cy="2305372"/>
+                    </a:xfrm>
+                    <a:prstGeom prst="rect">
+                      <a:avLst/>
+                    </a:prstGeom>
+                  </pic:spPr>
+                </pic:pic>
+              </a:graphicData>
+            </a:graphic>
+          </wp:inline>
+        </w:drawing>
+      </w:r>
     </w:p>
     <w:p>
       <w:pPr>

</xml_diff>